<commit_message>
TrialSentencingCaseInformation refactored and working.
</commit_message>
<xml_diff>
--- a/resources/Templates/Trial_Sentencing_Template.docx
+++ b/resources/Templates/Trial_Sentencing_Template.docx
@@ -3697,14 +3697,6 @@
           <w:sz w:val="20"/>
           <w:szCs w:val="20"/>
         </w:rPr>
-        <w:t>{% if diversion.ordered is false %}</w:t>
-      </w:r>
-      <w:r>
-        <w:rPr>
-          <w:rFonts w:ascii="Palatino Linotype" w:hAnsi="Palatino Linotype"/>
-          <w:sz w:val="20"/>
-          <w:szCs w:val="20"/>
-        </w:rPr>
         <w:t>The Defendant was</w:t>
       </w:r>
       <w:r>
@@ -3985,14 +3977,6 @@
           <w:szCs w:val="20"/>
         </w:rPr>
         <w:t>. All Community Service hours must be approved by the Office of Community Control.</w:t>
-      </w:r>
-      <w:r>
-        <w:rPr>
-          <w:rFonts w:ascii="Palatino Linotype" w:hAnsi="Palatino Linotype"/>
-          <w:sz w:val="20"/>
-          <w:szCs w:val="20"/>
-        </w:rPr>
-        <w:t>{% endif %}</w:t>
       </w:r>
       <w:r>
         <w:rPr>
@@ -7677,34 +7661,21 @@
         </w:rPr>
         <w:t>OM     EM; Defendant’s Attorney: PS     OM     EM; {{ defendant.first_name }} {{ defendant.last_name}}: PS     OM     EM;</w:t>
       </w:r>
-    </w:p>
-    <w:p>
-      <w:pPr>
-        <w:tabs>
-          <w:tab w:val="left" w:pos="-1080"/>
-          <w:tab w:val="left" w:pos="-720"/>
-          <w:tab w:val="left" w:pos="0"/>
-          <w:tab w:val="left" w:pos="720"/>
-          <w:tab w:val="left" w:pos="1440"/>
-          <w:tab w:val="left" w:pos="2160"/>
-          <w:tab w:val="left" w:pos="2880"/>
-          <w:tab w:val="left" w:pos="3600"/>
-          <w:tab w:val="left" w:pos="4320"/>
-          <w:tab w:val="left" w:pos="4680"/>
-        </w:tabs>
+      <w:r>
         <w:rPr>
           <w:rFonts w:ascii="Palatino Linotype" w:hAnsi="Palatino Linotype"/>
           <w:sz w:val="16"/>
           <w:szCs w:val="16"/>
         </w:rPr>
-      </w:pPr>
+        <w:t xml:space="preserve"> </w:t>
+      </w:r>
       <w:r>
         <w:rPr>
           <w:rFonts w:ascii="Palatino Linotype" w:hAnsi="Palatino Linotype"/>
           <w:sz w:val="16"/>
           <w:szCs w:val="16"/>
         </w:rPr>
-        <w:t>{% if community_control.ordered is true or bond_conditions.monitoring i</w:t>
+        <w:t xml:space="preserve">Community Control: PS    </w:t>
       </w:r>
       <w:r>
         <w:rPr>
@@ -7712,7 +7683,7 @@
           <w:sz w:val="16"/>
           <w:szCs w:val="16"/>
         </w:rPr>
-        <w:t xml:space="preserve">s true %}Community Control: PS    </w:t>
+        <w:t>EM;</w:t>
       </w:r>
       <w:r>
         <w:rPr>
@@ -7720,7 +7691,7 @@
           <w:sz w:val="16"/>
           <w:szCs w:val="16"/>
         </w:rPr>
-        <w:t>EM;</w:t>
+        <w:t xml:space="preserve"> </w:t>
       </w:r>
       <w:r>
         <w:rPr>
@@ -7728,39 +7699,7 @@
           <w:sz w:val="16"/>
           <w:szCs w:val="16"/>
         </w:rPr>
-        <w:t xml:space="preserve"> </w:t>
-      </w:r>
-      <w:r>
-        <w:rPr>
-          <w:rFonts w:ascii="Palatino Linotype" w:hAnsi="Palatino Linotype"/>
-          <w:sz w:val="16"/>
-          <w:szCs w:val="16"/>
-        </w:rPr>
-        <w:t>{% endif %}</w:t>
-      </w:r>
-      <w:r>
-        <w:rPr>
-          <w:rFonts w:ascii="Palatino Linotype" w:hAnsi="Palatino Linotype"/>
-          <w:sz w:val="16"/>
-          <w:szCs w:val="16"/>
-        </w:rPr>
-        <w:t>{% if jail_terms.ordered is true or apply_jtc == ‘S</w:t>
-      </w:r>
-      <w:r>
-        <w:rPr>
-          <w:rFonts w:ascii="Palatino Linotype" w:hAnsi="Palatino Linotype"/>
-          <w:sz w:val="16"/>
-          <w:szCs w:val="16"/>
-        </w:rPr>
-        <w:t>entence</w:t>
-      </w:r>
-      <w:r>
-        <w:rPr>
-          <w:rFonts w:ascii="Palatino Linotype" w:hAnsi="Palatino Linotype"/>
-          <w:sz w:val="16"/>
-          <w:szCs w:val="16"/>
-        </w:rPr>
-        <w:t>’ %}County Jail: PS   EM;{% endif %}</w:t>
+        <w:t>County Jail: PS   EM;</w:t>
       </w:r>
     </w:p>
     <w:p>

</xml_diff>

<commit_message>
Updated templates to add no firearms in terms of CC.
</commit_message>
<xml_diff>
--- a/resources/Templates/Trial_Sentencing_Template.docx
+++ b/resources/Templates/Trial_Sentencing_Template.docx
@@ -5030,59 +5030,39 @@
           <w:sz w:val="20"/>
           <w:szCs w:val="20"/>
         </w:rPr>
-        <w:t>Not possess/consume/purchase any alcoholic beverages or drugs of abuse.</w:t>
-      </w:r>
-    </w:p>
-    <w:p>
-      <w:pPr>
-        <w:widowControl/>
-        <w:autoSpaceDE/>
-        <w:autoSpaceDN/>
-        <w:adjustRightInd/>
-        <w:ind w:left="419"/>
-        <w:jc w:val="both"/>
-        <w:rPr>
-          <w:rFonts w:ascii="Palatino Linotype" w:hAnsi="Palatino Linotype"/>
-          <w:b/>
-          <w:bCs/>
-          <w:sz w:val="20"/>
-          <w:szCs w:val="20"/>
-        </w:rPr>
-      </w:pPr>
-    </w:p>
-    <w:p>
-      <w:pPr>
-        <w:widowControl/>
-        <w:autoSpaceDE/>
-        <w:autoSpaceDN/>
-        <w:adjustRightInd/>
-        <w:ind w:left="419"/>
-        <w:jc w:val="both"/>
-        <w:rPr>
-          <w:rFonts w:ascii="Palatino Linotype" w:hAnsi="Palatino Linotype"/>
-          <w:bCs/>
-          <w:sz w:val="20"/>
-          <w:szCs w:val="20"/>
-          <w:u w:val="single"/>
-        </w:rPr>
-      </w:pPr>
-      <w:r>
-        <w:rPr>
-          <w:rFonts w:ascii="Palatino Linotype" w:hAnsi="Palatino Linotype"/>
-          <w:bCs/>
-          <w:sz w:val="20"/>
-          <w:szCs w:val="20"/>
-          <w:u w:val="single"/>
-        </w:rPr>
-        <w:t>Additional Terms</w:t>
-      </w:r>
-      <w:r>
-        <w:rPr>
-          <w:rFonts w:ascii="Palatino Linotype" w:hAnsi="Palatino Linotype"/>
-          <w:sz w:val="20"/>
-          <w:szCs w:val="20"/>
-        </w:rPr>
-        <w:t xml:space="preserve">{% if community_control.not_within_500_feet_ordered is true %} </w:t>
+        <w:t>Not possess</w:t>
+      </w:r>
+      <w:r>
+        <w:rPr>
+          <w:rFonts w:ascii="Palatino Linotype" w:hAnsi="Palatino Linotype"/>
+          <w:sz w:val="20"/>
+          <w:szCs w:val="20"/>
+        </w:rPr>
+        <w:t xml:space="preserve">, </w:t>
+      </w:r>
+      <w:r>
+        <w:rPr>
+          <w:rFonts w:ascii="Palatino Linotype" w:hAnsi="Palatino Linotype"/>
+          <w:sz w:val="20"/>
+          <w:szCs w:val="20"/>
+        </w:rPr>
+        <w:t>consume</w:t>
+      </w:r>
+      <w:r>
+        <w:rPr>
+          <w:rFonts w:ascii="Palatino Linotype" w:hAnsi="Palatino Linotype"/>
+          <w:sz w:val="20"/>
+          <w:szCs w:val="20"/>
+        </w:rPr>
+        <w:t xml:space="preserve">, or </w:t>
+      </w:r>
+      <w:r>
+        <w:rPr>
+          <w:rFonts w:ascii="Palatino Linotype" w:hAnsi="Palatino Linotype"/>
+          <w:sz w:val="20"/>
+          <w:szCs w:val="20"/>
+        </w:rPr>
+        <w:t>purchase any alcoholic beverages or drugs of abuse.</w:t>
       </w:r>
     </w:p>
     <w:p>
@@ -5099,122 +5079,95 @@
         <w:jc w:val="both"/>
         <w:rPr>
           <w:rFonts w:ascii="Palatino Linotype" w:hAnsi="Palatino Linotype"/>
-          <w:sz w:val="20"/>
-          <w:szCs w:val="20"/>
-        </w:rPr>
-      </w:pPr>
-      <w:r>
-        <w:rPr>
-          <w:rFonts w:ascii="Palatino Linotype" w:hAnsi="Palatino Linotype"/>
-          <w:sz w:val="20"/>
-          <w:szCs w:val="20"/>
-        </w:rPr>
-        <w:t xml:space="preserve">Shall not come within 500 feet of </w:t>
-      </w:r>
-      <w:r>
-        <w:rPr>
-          <w:rFonts w:ascii="Palatino Linotype" w:hAnsi="Palatino Linotype"/>
-          <w:b/>
-          <w:sz w:val="20"/>
-          <w:szCs w:val="20"/>
-        </w:rPr>
-        <w:t>{{ community_control.not_within_500_feet_person }}</w:t>
-      </w:r>
-      <w:r>
-        <w:rPr>
-          <w:rFonts w:ascii="Palatino Linotype" w:hAnsi="Palatino Linotype"/>
-          <w:sz w:val="20"/>
-          <w:szCs w:val="20"/>
-        </w:rPr>
-        <w:t>.</w:t>
-      </w:r>
-      <w:r>
-        <w:rPr>
-          <w:rFonts w:ascii="Palatino Linotype" w:hAnsi="Palatino Linotype"/>
-          <w:sz w:val="20"/>
-          <w:szCs w:val="20"/>
-        </w:rPr>
-        <w:t>{% endif %}{% if community_control.no_contact_with_ordered is true %}</w:t>
-      </w:r>
-      <w:r>
-        <w:rPr>
-          <w:rFonts w:ascii="Palatino Linotype" w:hAnsi="Palatino Linotype"/>
-          <w:sz w:val="20"/>
-          <w:szCs w:val="20"/>
-        </w:rPr>
-        <w:t xml:space="preserve">  </w:t>
+          <w:b/>
+          <w:bCs/>
+          <w:sz w:val="20"/>
+          <w:szCs w:val="20"/>
+        </w:rPr>
+      </w:pPr>
+      <w:r>
+        <w:rPr>
+          <w:rFonts w:ascii="Palatino Linotype" w:hAnsi="Palatino Linotype"/>
+          <w:sz w:val="20"/>
+          <w:szCs w:val="20"/>
+        </w:rPr>
+        <w:t>Not</w:t>
+      </w:r>
+      <w:r>
+        <w:rPr>
+          <w:rFonts w:ascii="Palatino Linotype" w:hAnsi="Palatino Linotype"/>
+          <w:sz w:val="20"/>
+          <w:szCs w:val="20"/>
+        </w:rPr>
+        <w:t xml:space="preserve"> ship, transport, purcha</w:t>
+      </w:r>
+      <w:r>
+        <w:rPr>
+          <w:rFonts w:ascii="Palatino Linotype" w:hAnsi="Palatino Linotype"/>
+          <w:sz w:val="20"/>
+          <w:szCs w:val="20"/>
+        </w:rPr>
+        <w:t>se</w:t>
+      </w:r>
+      <w:r>
+        <w:rPr>
+          <w:rFonts w:ascii="Palatino Linotype" w:hAnsi="Palatino Linotype"/>
+          <w:sz w:val="20"/>
+          <w:szCs w:val="20"/>
+        </w:rPr>
+        <w:t>, possess, or own a firearm or ammunition.</w:t>
       </w:r>
     </w:p>
     <w:p>
       <w:pPr>
-        <w:pStyle w:val="ListParagraph"/>
-        <w:numPr>
-          <w:ilvl w:val="0"/>
-          <w:numId w:val="2"/>
-        </w:numPr>
-        <w:tabs>
-          <w:tab w:val="center" w:pos="4680"/>
-        </w:tabs>
+        <w:widowControl/>
+        <w:autoSpaceDE/>
+        <w:autoSpaceDN/>
+        <w:adjustRightInd/>
+        <w:ind w:left="419"/>
         <w:jc w:val="both"/>
         <w:rPr>
           <w:rFonts w:ascii="Palatino Linotype" w:hAnsi="Palatino Linotype"/>
-          <w:bCs/>
-          <w:sz w:val="20"/>
-          <w:szCs w:val="20"/>
-        </w:rPr>
-      </w:pPr>
-      <w:r>
-        <w:rPr>
-          <w:rFonts w:ascii="Palatino Linotype" w:hAnsi="Palatino Linotype"/>
-          <w:bCs/>
-          <w:sz w:val="20"/>
-          <w:szCs w:val="20"/>
-        </w:rPr>
-        <w:t xml:space="preserve">Defendant shall have no contact with </w:t>
-      </w:r>
-      <w:r>
-        <w:rPr>
-          <w:rFonts w:ascii="Palatino Linotype" w:hAnsi="Palatino Linotype"/>
-          <w:b/>
-          <w:bCs/>
-          <w:sz w:val="20"/>
-          <w:szCs w:val="20"/>
-        </w:rPr>
-        <w:t>{{ community_control.no_contact_with_person }}</w:t>
-      </w:r>
-      <w:r>
-        <w:rPr>
-          <w:rFonts w:ascii="Palatino Linotype" w:hAnsi="Palatino Linotype"/>
-          <w:bCs/>
-          <w:sz w:val="20"/>
-          <w:szCs w:val="20"/>
-        </w:rPr>
-        <w:t>.  Contact includes, but is not limited to, landline, cordless, cellular or digital telephone; text; instant messaging; fax; e-mail; voicemail; delivery service; social media; blogging; writings; electronic communications; posting a message; or communications by any other means directly or through another person.</w:t>
-      </w:r>
-      <w:r>
-        <w:rPr>
-          <w:rFonts w:ascii="Palatino Linotype" w:hAnsi="Palatino Linotype"/>
-          <w:bCs/>
-          <w:sz w:val="20"/>
-          <w:szCs w:val="20"/>
-        </w:rPr>
-        <w:t>{% endif %}</w:t>
-      </w:r>
-      <w:r>
-        <w:rPr>
-          <w:rFonts w:ascii="Palatino Linotype" w:hAnsi="Palatino Linotype"/>
-          <w:sz w:val="20"/>
-          <w:szCs w:val="20"/>
-        </w:rPr>
-        <w:t>{% if community_control.driver_intervention_program is true %}</w:t>
-      </w:r>
-      <w:r>
-        <w:rPr>
-          <w:rFonts w:ascii="Palatino Linotype" w:hAnsi="Palatino Linotype"/>
-          <w:sz w:val="20"/>
-          <w:szCs w:val="20"/>
-        </w:rPr>
-        <w:t xml:space="preserve">  </w:t>
+          <w:b/>
+          <w:bCs/>
+          <w:sz w:val="20"/>
+          <w:szCs w:val="20"/>
+        </w:rPr>
+      </w:pPr>
+    </w:p>
+    <w:p>
+      <w:pPr>
+        <w:widowControl/>
+        <w:autoSpaceDE/>
+        <w:autoSpaceDN/>
+        <w:adjustRightInd/>
+        <w:ind w:left="419"/>
+        <w:jc w:val="both"/>
+        <w:rPr>
+          <w:rFonts w:ascii="Palatino Linotype" w:hAnsi="Palatino Linotype"/>
+          <w:bCs/>
+          <w:sz w:val="20"/>
+          <w:szCs w:val="20"/>
+          <w:u w:val="single"/>
+        </w:rPr>
+      </w:pPr>
+      <w:r>
+        <w:rPr>
+          <w:rFonts w:ascii="Palatino Linotype" w:hAnsi="Palatino Linotype"/>
+          <w:bCs/>
+          <w:sz w:val="20"/>
+          <w:szCs w:val="20"/>
+          <w:u w:val="single"/>
+        </w:rPr>
+        <w:t>Additional Terms</w:t>
+      </w:r>
+      <w:r>
+        <w:rPr>
+          <w:rFonts w:ascii="Palatino Linotype" w:hAnsi="Palatino Linotype"/>
+          <w:sz w:val="20"/>
+          <w:szCs w:val="20"/>
+        </w:rPr>
+        <w:t xml:space="preserve">{% if community_control.not_within_500_feet_ordered is true %} </w:t>
       </w:r>
     </w:p>
     <w:p>
@@ -5238,72 +5191,115 @@
       <w:r>
         <w:rPr>
           <w:rFonts w:ascii="Palatino Linotype" w:hAnsi="Palatino Linotype"/>
-          <w:bCs/>
-          <w:sz w:val="20"/>
-          <w:szCs w:val="20"/>
-        </w:rPr>
-        <w:t>Within 90 days provide proof of completion of</w:t>
-      </w:r>
-      <w:r>
-        <w:rPr>
-          <w:rFonts w:ascii="Palatino Linotype" w:hAnsi="Palatino Linotype"/>
-          <w:sz w:val="20"/>
-          <w:szCs w:val="20"/>
-        </w:rPr>
-        <w:t xml:space="preserve"> </w:t>
-      </w:r>
-      <w:r>
-        <w:rPr>
-          <w:rFonts w:ascii="Palatino Linotype" w:hAnsi="Palatino Linotype"/>
-          <w:bCs/>
-          <w:sz w:val="20"/>
-          <w:szCs w:val="20"/>
-        </w:rPr>
-        <w:t>a</w:t>
-      </w:r>
-      <w:r>
-        <w:rPr>
-          <w:rFonts w:ascii="Palatino Linotype" w:hAnsi="Palatino Linotype"/>
-          <w:bCs/>
-          <w:sz w:val="20"/>
-          <w:szCs w:val="20"/>
-        </w:rPr>
-        <w:t>n approved</w:t>
-      </w:r>
-      <w:r>
-        <w:rPr>
-          <w:rFonts w:ascii="Palatino Linotype" w:hAnsi="Palatino Linotype"/>
-          <w:bCs/>
-          <w:sz w:val="20"/>
-          <w:szCs w:val="20"/>
-        </w:rPr>
-        <w:t xml:space="preserve"> driver intervention program</w:t>
-      </w:r>
-      <w:r>
-        <w:rPr>
-          <w:rFonts w:ascii="Palatino Linotype" w:hAnsi="Palatino Linotype"/>
-          <w:bCs/>
-          <w:sz w:val="20"/>
-          <w:szCs w:val="20"/>
-        </w:rPr>
-        <w:t xml:space="preserve"> or serve 3 days in the Delaware County Jail</w:t>
-      </w:r>
-      <w:r>
-        <w:rPr>
-          <w:rFonts w:ascii="Palatino Linotype" w:hAnsi="Palatino Linotype"/>
-          <w:bCs/>
-          <w:sz w:val="20"/>
-          <w:szCs w:val="20"/>
-        </w:rPr>
-        <w:t>. {% endif %}</w:t>
-      </w:r>
-      <w:r>
-        <w:rPr>
-          <w:rFonts w:ascii="Palatino Linotype" w:hAnsi="Palatino Linotype"/>
-          <w:sz w:val="20"/>
-          <w:szCs w:val="20"/>
-        </w:rPr>
-        <w:t xml:space="preserve">{% if community_control.alcohol_evaluation is true %}  </w:t>
+          <w:sz w:val="20"/>
+          <w:szCs w:val="20"/>
+        </w:rPr>
+        <w:t xml:space="preserve">Shall not come within 500 feet of </w:t>
+      </w:r>
+      <w:r>
+        <w:rPr>
+          <w:rFonts w:ascii="Palatino Linotype" w:hAnsi="Palatino Linotype"/>
+          <w:b/>
+          <w:sz w:val="20"/>
+          <w:szCs w:val="20"/>
+        </w:rPr>
+        <w:t>{{ community_control.not_within_500_feet_person }}</w:t>
+      </w:r>
+      <w:r>
+        <w:rPr>
+          <w:rFonts w:ascii="Palatino Linotype" w:hAnsi="Palatino Linotype"/>
+          <w:sz w:val="20"/>
+          <w:szCs w:val="20"/>
+        </w:rPr>
+        <w:t>.</w:t>
+      </w:r>
+      <w:r>
+        <w:rPr>
+          <w:rFonts w:ascii="Palatino Linotype" w:hAnsi="Palatino Linotype"/>
+          <w:sz w:val="20"/>
+          <w:szCs w:val="20"/>
+        </w:rPr>
+        <w:t>{% endif %}{% if community_control.no_contact_with_ordered is true %}</w:t>
+      </w:r>
+      <w:r>
+        <w:rPr>
+          <w:rFonts w:ascii="Palatino Linotype" w:hAnsi="Palatino Linotype"/>
+          <w:sz w:val="20"/>
+          <w:szCs w:val="20"/>
+        </w:rPr>
+        <w:t xml:space="preserve">  </w:t>
+      </w:r>
+    </w:p>
+    <w:p>
+      <w:pPr>
+        <w:pStyle w:val="ListParagraph"/>
+        <w:numPr>
+          <w:ilvl w:val="0"/>
+          <w:numId w:val="2"/>
+        </w:numPr>
+        <w:tabs>
+          <w:tab w:val="center" w:pos="4680"/>
+        </w:tabs>
+        <w:jc w:val="both"/>
+        <w:rPr>
+          <w:rFonts w:ascii="Palatino Linotype" w:hAnsi="Palatino Linotype"/>
+          <w:bCs/>
+          <w:sz w:val="20"/>
+          <w:szCs w:val="20"/>
+        </w:rPr>
+      </w:pPr>
+      <w:r>
+        <w:rPr>
+          <w:rFonts w:ascii="Palatino Linotype" w:hAnsi="Palatino Linotype"/>
+          <w:bCs/>
+          <w:sz w:val="20"/>
+          <w:szCs w:val="20"/>
+        </w:rPr>
+        <w:t xml:space="preserve">Defendant shall have no contact with </w:t>
+      </w:r>
+      <w:r>
+        <w:rPr>
+          <w:rFonts w:ascii="Palatino Linotype" w:hAnsi="Palatino Linotype"/>
+          <w:b/>
+          <w:bCs/>
+          <w:sz w:val="20"/>
+          <w:szCs w:val="20"/>
+        </w:rPr>
+        <w:t>{{ community_control.no_contact_with_person }}</w:t>
+      </w:r>
+      <w:r>
+        <w:rPr>
+          <w:rFonts w:ascii="Palatino Linotype" w:hAnsi="Palatino Linotype"/>
+          <w:bCs/>
+          <w:sz w:val="20"/>
+          <w:szCs w:val="20"/>
+        </w:rPr>
+        <w:t>.  Contact includes, but is not limited to, landline, cordless, cellular or digital telephone; text; instant messaging; fax; e-mail; voicemail; delivery service; social media; blogging; writings; electronic communications; posting a message; or communications by any other means directly or through another person.</w:t>
+      </w:r>
+      <w:r>
+        <w:rPr>
+          <w:rFonts w:ascii="Palatino Linotype" w:hAnsi="Palatino Linotype"/>
+          <w:bCs/>
+          <w:sz w:val="20"/>
+          <w:szCs w:val="20"/>
+        </w:rPr>
+        <w:t>{% endif %}</w:t>
+      </w:r>
+      <w:r>
+        <w:rPr>
+          <w:rFonts w:ascii="Palatino Linotype" w:hAnsi="Palatino Linotype"/>
+          <w:sz w:val="20"/>
+          <w:szCs w:val="20"/>
+        </w:rPr>
+        <w:t>{% if community_control.driver_intervention_program is true %}</w:t>
+      </w:r>
+      <w:r>
+        <w:rPr>
+          <w:rFonts w:ascii="Palatino Linotype" w:hAnsi="Palatino Linotype"/>
+          <w:sz w:val="20"/>
+          <w:szCs w:val="20"/>
+        </w:rPr>
+        <w:t xml:space="preserve">  </w:t>
       </w:r>
     </w:p>
     <w:p>
@@ -5348,15 +5344,51 @@
           <w:sz w:val="20"/>
           <w:szCs w:val="20"/>
         </w:rPr>
-        <w:t>an alcohol/drug dependency evaluation and comply with any treatment and/or counseling recommendations.  Defendant shall provide community control with proof of monthly compliance. {% endif %}</w:t>
-      </w:r>
-      <w:r>
-        <w:rPr>
-          <w:rFonts w:ascii="Palatino Linotype" w:hAnsi="Palatino Linotype"/>
-          <w:sz w:val="20"/>
-          <w:szCs w:val="20"/>
-        </w:rPr>
-        <w:t xml:space="preserve">{% if community_control.antitheft_program is true %}  </w:t>
+        <w:t>a</w:t>
+      </w:r>
+      <w:r>
+        <w:rPr>
+          <w:rFonts w:ascii="Palatino Linotype" w:hAnsi="Palatino Linotype"/>
+          <w:bCs/>
+          <w:sz w:val="20"/>
+          <w:szCs w:val="20"/>
+        </w:rPr>
+        <w:t>n approved</w:t>
+      </w:r>
+      <w:r>
+        <w:rPr>
+          <w:rFonts w:ascii="Palatino Linotype" w:hAnsi="Palatino Linotype"/>
+          <w:bCs/>
+          <w:sz w:val="20"/>
+          <w:szCs w:val="20"/>
+        </w:rPr>
+        <w:t xml:space="preserve"> driver intervention program</w:t>
+      </w:r>
+      <w:r>
+        <w:rPr>
+          <w:rFonts w:ascii="Palatino Linotype" w:hAnsi="Palatino Linotype"/>
+          <w:bCs/>
+          <w:sz w:val="20"/>
+          <w:szCs w:val="20"/>
+        </w:rPr>
+        <w:t xml:space="preserve"> or serve 3 days in the Delaware County Jail</w:t>
+      </w:r>
+      <w:r>
+        <w:rPr>
+          <w:rFonts w:ascii="Palatino Linotype" w:hAnsi="Palatino Linotype"/>
+          <w:bCs/>
+          <w:sz w:val="20"/>
+          <w:szCs w:val="20"/>
+        </w:rPr>
+        <w:t>. {% endif %}</w:t>
+      </w:r>
+      <w:r>
+        <w:rPr>
+          <w:rFonts w:ascii="Palatino Linotype" w:hAnsi="Palatino Linotype"/>
+          <w:sz w:val="20"/>
+          <w:szCs w:val="20"/>
+        </w:rPr>
+        <w:t xml:space="preserve">{% if community_control.alcohol_evaluation is true %}  </w:t>
       </w:r>
     </w:p>
     <w:p>
@@ -5373,7 +5405,6 @@
         <w:jc w:val="both"/>
         <w:rPr>
           <w:rFonts w:ascii="Palatino Linotype" w:hAnsi="Palatino Linotype"/>
-          <w:bCs/>
           <w:sz w:val="20"/>
           <w:szCs w:val="20"/>
         </w:rPr>
@@ -5402,42 +5433,15 @@
           <w:sz w:val="20"/>
           <w:szCs w:val="20"/>
         </w:rPr>
-        <w:t>an</w:t>
-      </w:r>
-      <w:r>
-        <w:rPr>
-          <w:rFonts w:ascii="Palatino Linotype" w:hAnsi="Palatino Linotype"/>
-          <w:bCs/>
-          <w:sz w:val="20"/>
-          <w:szCs w:val="20"/>
-        </w:rPr>
-        <w:t xml:space="preserve"> approved</w:t>
-      </w:r>
-      <w:r>
-        <w:rPr>
-          <w:rFonts w:ascii="Palatino Linotype" w:hAnsi="Palatino Linotype"/>
-          <w:bCs/>
-          <w:sz w:val="20"/>
-          <w:szCs w:val="20"/>
-        </w:rPr>
-        <w:t xml:space="preserve"> anti-theft/shoplifting program. {% endif %}</w:t>
-      </w:r>
-      <w:r>
-        <w:rPr>
-          <w:rFonts w:ascii="Palatino Linotype" w:hAnsi="Palatino Linotype"/>
-          <w:sz w:val="20"/>
-          <w:szCs w:val="20"/>
-        </w:rPr>
-        <w:t xml:space="preserve">{% if community_control.domestic_violence_program is true %}  </w:t>
-      </w:r>
-      <w:r>
-        <w:rPr>
-          <w:rFonts w:ascii="Palatino Linotype" w:hAnsi="Palatino Linotype"/>
-          <w:bCs/>
-          <w:sz w:val="20"/>
-          <w:szCs w:val="20"/>
-        </w:rPr>
-        <w:t xml:space="preserve"> </w:t>
+        <w:t>an alcohol/drug dependency evaluation and comply with any treatment and/or counseling recommendations.  Defendant shall provide community control with proof of monthly compliance. {% endif %}</w:t>
+      </w:r>
+      <w:r>
+        <w:rPr>
+          <w:rFonts w:ascii="Palatino Linotype" w:hAnsi="Palatino Linotype"/>
+          <w:sz w:val="20"/>
+          <w:szCs w:val="20"/>
+        </w:rPr>
+        <w:t xml:space="preserve">{% if community_control.antitheft_program is true %}  </w:t>
       </w:r>
     </w:p>
     <w:p>
@@ -5483,33 +5487,42 @@
           <w:sz w:val="20"/>
           <w:szCs w:val="20"/>
         </w:rPr>
-        <w:t>a</w:t>
-      </w:r>
-      <w:r>
-        <w:rPr>
-          <w:rFonts w:ascii="Palatino Linotype" w:hAnsi="Palatino Linotype"/>
-          <w:bCs/>
-          <w:sz w:val="20"/>
-          <w:szCs w:val="20"/>
-        </w:rPr>
-        <w:t>n approved</w:t>
-      </w:r>
-      <w:r>
-        <w:rPr>
-          <w:rFonts w:ascii="Palatino Linotype" w:hAnsi="Palatino Linotype"/>
-          <w:bCs/>
-          <w:sz w:val="20"/>
-          <w:szCs w:val="20"/>
-        </w:rPr>
-        <w:t xml:space="preserve"> domestic violence offender program. {% endif %}</w:t>
-      </w:r>
-      <w:r>
-        <w:rPr>
-          <w:rFonts w:ascii="Palatino Linotype" w:hAnsi="Palatino Linotype"/>
-          <w:sz w:val="20"/>
-          <w:szCs w:val="20"/>
-        </w:rPr>
-        <w:t xml:space="preserve">{% if community_control.mental_health_evaluation is true %}  </w:t>
+        <w:t>an</w:t>
+      </w:r>
+      <w:r>
+        <w:rPr>
+          <w:rFonts w:ascii="Palatino Linotype" w:hAnsi="Palatino Linotype"/>
+          <w:bCs/>
+          <w:sz w:val="20"/>
+          <w:szCs w:val="20"/>
+        </w:rPr>
+        <w:t xml:space="preserve"> approved</w:t>
+      </w:r>
+      <w:r>
+        <w:rPr>
+          <w:rFonts w:ascii="Palatino Linotype" w:hAnsi="Palatino Linotype"/>
+          <w:bCs/>
+          <w:sz w:val="20"/>
+          <w:szCs w:val="20"/>
+        </w:rPr>
+        <w:t xml:space="preserve"> anti-theft/shoplifting program. {% endif %}</w:t>
+      </w:r>
+      <w:r>
+        <w:rPr>
+          <w:rFonts w:ascii="Palatino Linotype" w:hAnsi="Palatino Linotype"/>
+          <w:sz w:val="20"/>
+          <w:szCs w:val="20"/>
+        </w:rPr>
+        <w:t xml:space="preserve">{% if community_control.domestic_violence_program is true %}  </w:t>
+      </w:r>
+      <w:r>
+        <w:rPr>
+          <w:rFonts w:ascii="Palatino Linotype" w:hAnsi="Palatino Linotype"/>
+          <w:bCs/>
+          <w:sz w:val="20"/>
+          <w:szCs w:val="20"/>
+        </w:rPr>
+        <w:t xml:space="preserve"> </w:t>
       </w:r>
     </w:p>
     <w:p>
@@ -5538,15 +5551,50 @@
           <w:sz w:val="20"/>
           <w:szCs w:val="20"/>
         </w:rPr>
-        <w:t>Within 90 days obtain a mental health evaluation and comply with any treatment and/or counseling recommendations.  Defendant shall sign a release/consent to permit community control to obtain a copy of records.  Defendant shall provide community control with proof of monthly compliance. {% endif %}</w:t>
-      </w:r>
-      <w:r>
-        <w:rPr>
-          <w:rFonts w:ascii="Palatino Linotype" w:hAnsi="Palatino Linotype"/>
-          <w:sz w:val="20"/>
-          <w:szCs w:val="20"/>
-        </w:rPr>
-        <w:t xml:space="preserve">{% if community_control.anger_management_program is true %}  </w:t>
+        <w:t>Within 90 days provide proof of completion of</w:t>
+      </w:r>
+      <w:r>
+        <w:rPr>
+          <w:rFonts w:ascii="Palatino Linotype" w:hAnsi="Palatino Linotype"/>
+          <w:sz w:val="20"/>
+          <w:szCs w:val="20"/>
+        </w:rPr>
+        <w:t xml:space="preserve"> </w:t>
+      </w:r>
+      <w:r>
+        <w:rPr>
+          <w:rFonts w:ascii="Palatino Linotype" w:hAnsi="Palatino Linotype"/>
+          <w:bCs/>
+          <w:sz w:val="20"/>
+          <w:szCs w:val="20"/>
+        </w:rPr>
+        <w:t>a</w:t>
+      </w:r>
+      <w:r>
+        <w:rPr>
+          <w:rFonts w:ascii="Palatino Linotype" w:hAnsi="Palatino Linotype"/>
+          <w:bCs/>
+          <w:sz w:val="20"/>
+          <w:szCs w:val="20"/>
+        </w:rPr>
+        <w:t>n approved</w:t>
+      </w:r>
+      <w:r>
+        <w:rPr>
+          <w:rFonts w:ascii="Palatino Linotype" w:hAnsi="Palatino Linotype"/>
+          <w:bCs/>
+          <w:sz w:val="20"/>
+          <w:szCs w:val="20"/>
+        </w:rPr>
+        <w:t xml:space="preserve"> domestic violence offender program. {% endif %}</w:t>
+      </w:r>
+      <w:r>
+        <w:rPr>
+          <w:rFonts w:ascii="Palatino Linotype" w:hAnsi="Palatino Linotype"/>
+          <w:sz w:val="20"/>
+          <w:szCs w:val="20"/>
+        </w:rPr>
+        <w:t xml:space="preserve">{% if community_control.mental_health_evaluation is true %}  </w:t>
       </w:r>
     </w:p>
     <w:p>
@@ -5575,32 +5623,15 @@
           <w:sz w:val="20"/>
           <w:szCs w:val="20"/>
         </w:rPr>
-        <w:t>Within 90 days provide proof of completion of</w:t>
-      </w:r>
-      <w:r>
-        <w:rPr>
-          <w:rFonts w:ascii="Palatino Linotype" w:hAnsi="Palatino Linotype"/>
-          <w:sz w:val="20"/>
-          <w:szCs w:val="20"/>
-        </w:rPr>
-        <w:t xml:space="preserve"> </w:t>
-      </w:r>
-      <w:r>
-        <w:rPr>
-          <w:rFonts w:ascii="Palatino Linotype" w:hAnsi="Palatino Linotype"/>
-          <w:bCs/>
-          <w:sz w:val="20"/>
-          <w:szCs w:val="20"/>
-        </w:rPr>
-        <w:t>a class in anger management.{% endif %}</w:t>
-      </w:r>
-      <w:r>
-        <w:rPr>
-          <w:rFonts w:ascii="Palatino Linotype" w:hAnsi="Palatino Linotype"/>
-          <w:sz w:val="20"/>
-          <w:szCs w:val="20"/>
-        </w:rPr>
-        <w:t xml:space="preserve">{% if community_control.pay_restitution is true %}  </w:t>
+        <w:t>Within 90 days obtain a mental health evaluation and comply with any treatment and/or counseling recommendations.  Defendant shall sign a release/consent to permit community control to obtain a copy of records.  Defendant shall provide community control with proof of monthly compliance. {% endif %}</w:t>
+      </w:r>
+      <w:r>
+        <w:rPr>
+          <w:rFonts w:ascii="Palatino Linotype" w:hAnsi="Palatino Linotype"/>
+          <w:sz w:val="20"/>
+          <w:szCs w:val="20"/>
+        </w:rPr>
+        <w:t xml:space="preserve">{% if community_control.anger_management_program is true %}  </w:t>
       </w:r>
     </w:p>
     <w:p>
@@ -5617,73 +5648,23 @@
         <w:jc w:val="both"/>
         <w:rPr>
           <w:rFonts w:ascii="Palatino Linotype" w:hAnsi="Palatino Linotype"/>
-          <w:b/>
-          <w:bCs/>
-          <w:sz w:val="20"/>
-          <w:szCs w:val="20"/>
-        </w:rPr>
-      </w:pPr>
-      <w:r>
-        <w:rPr>
-          <w:rFonts w:ascii="Palatino Linotype" w:hAnsi="Palatino Linotype"/>
-          <w:sz w:val="20"/>
-          <w:szCs w:val="20"/>
-        </w:rPr>
-        <w:t xml:space="preserve">Within 60 days pay restitution of </w:t>
-      </w:r>
-      <w:r>
-        <w:rPr>
-          <w:rFonts w:ascii="Palatino Linotype" w:hAnsi="Palatino Linotype"/>
-          <w:b/>
-          <w:sz w:val="20"/>
-          <w:szCs w:val="20"/>
-        </w:rPr>
-        <w:t>${{ community_control.pay_restitution_amount }}</w:t>
-      </w:r>
-      <w:r>
-        <w:rPr>
-          <w:rFonts w:ascii="Palatino Linotype" w:hAnsi="Palatino Linotype"/>
-          <w:sz w:val="20"/>
-          <w:szCs w:val="20"/>
-        </w:rPr>
-        <w:t xml:space="preserve">, for which judgment is granted, </w:t>
-      </w:r>
-      <w:r>
-        <w:rPr>
-          <w:rFonts w:ascii="Palatino Linotype" w:hAnsi="Palatino Linotype"/>
-          <w:sz w:val="20"/>
-          <w:szCs w:val="20"/>
-        </w:rPr>
-        <w:t xml:space="preserve">payable </w:t>
-      </w:r>
-      <w:r>
-        <w:rPr>
-          <w:rFonts w:ascii="Palatino Linotype" w:hAnsi="Palatino Linotype"/>
-          <w:sz w:val="20"/>
-          <w:szCs w:val="20"/>
-        </w:rPr>
-        <w:t xml:space="preserve">through the Clerk’s office with </w:t>
-      </w:r>
-      <w:r>
-        <w:rPr>
-          <w:rFonts w:ascii="Palatino Linotype" w:hAnsi="Palatino Linotype"/>
-          <w:sz w:val="20"/>
-          <w:szCs w:val="20"/>
-        </w:rPr>
-        <w:t xml:space="preserve">cash, or with a </w:t>
-      </w:r>
-      <w:r>
-        <w:rPr>
-          <w:rFonts w:ascii="Palatino Linotype" w:hAnsi="Palatino Linotype"/>
-          <w:sz w:val="20"/>
-          <w:szCs w:val="20"/>
-        </w:rPr>
-        <w:t>cashier’s check or money order payable to</w:t>
-      </w:r>
-      <w:r>
-        <w:rPr>
-          <w:rFonts w:ascii="Palatino Linotype" w:hAnsi="Palatino Linotype"/>
-          <w:b/>
+          <w:bCs/>
+          <w:sz w:val="20"/>
+          <w:szCs w:val="20"/>
+        </w:rPr>
+      </w:pPr>
+      <w:r>
+        <w:rPr>
+          <w:rFonts w:ascii="Palatino Linotype" w:hAnsi="Palatino Linotype"/>
+          <w:bCs/>
+          <w:sz w:val="20"/>
+          <w:szCs w:val="20"/>
+        </w:rPr>
+        <w:t>Within 90 days provide proof of completion of</w:t>
+      </w:r>
+      <w:r>
+        <w:rPr>
+          <w:rFonts w:ascii="Palatino Linotype" w:hAnsi="Palatino Linotype"/>
           <w:sz w:val="20"/>
           <w:szCs w:val="20"/>
         </w:rPr>
@@ -5692,35 +5673,19 @@
       <w:r>
         <w:rPr>
           <w:rFonts w:ascii="Palatino Linotype" w:hAnsi="Palatino Linotype"/>
-          <w:sz w:val="20"/>
-          <w:szCs w:val="20"/>
-          <w:u w:val="single"/>
-        </w:rPr>
-        <w:t>{{ community_control.pay_restitution_to }}</w:t>
-      </w:r>
-      <w:r>
-        <w:rPr>
-          <w:rFonts w:ascii="Palatino Linotype" w:hAnsi="Palatino Linotype"/>
-          <w:sz w:val="20"/>
-          <w:szCs w:val="20"/>
-        </w:rPr>
-        <w:t>.  The Court ORDERS that any payments made by Defendant be first directed toward the payment of restitution.</w:t>
-      </w:r>
-      <w:r>
-        <w:rPr>
-          <w:rFonts w:ascii="Palatino Linotype" w:hAnsi="Palatino Linotype"/>
-          <w:sz w:val="20"/>
-          <w:szCs w:val="20"/>
-        </w:rPr>
-        <w:t>{% endif %}</w:t>
-      </w:r>
-      <w:r>
-        <w:rPr>
-          <w:rFonts w:ascii="Palatino Linotype" w:hAnsi="Palatino Linotype"/>
-          <w:sz w:val="20"/>
-          <w:szCs w:val="20"/>
-        </w:rPr>
-        <w:t xml:space="preserve">{% if community_control.alcohol_monitoring is true %}  </w:t>
+          <w:bCs/>
+          <w:sz w:val="20"/>
+          <w:szCs w:val="20"/>
+        </w:rPr>
+        <w:t>a class in anger management.{% endif %}</w:t>
+      </w:r>
+      <w:r>
+        <w:rPr>
+          <w:rFonts w:ascii="Palatino Linotype" w:hAnsi="Palatino Linotype"/>
+          <w:sz w:val="20"/>
+          <w:szCs w:val="20"/>
+        </w:rPr>
+        <w:t xml:space="preserve">{% if community_control.pay_restitution is true %}  </w:t>
       </w:r>
     </w:p>
     <w:p>
@@ -5749,7 +5714,135 @@
           <w:sz w:val="20"/>
           <w:szCs w:val="20"/>
         </w:rPr>
+        <w:t xml:space="preserve">Within 60 days pay restitution of </w:t>
+      </w:r>
+      <w:r>
+        <w:rPr>
+          <w:rFonts w:ascii="Palatino Linotype" w:hAnsi="Palatino Linotype"/>
+          <w:b/>
+          <w:sz w:val="20"/>
+          <w:szCs w:val="20"/>
+        </w:rPr>
+        <w:t>${{ community_control.pay_restitution_amount }}</w:t>
+      </w:r>
+      <w:r>
+        <w:rPr>
+          <w:rFonts w:ascii="Palatino Linotype" w:hAnsi="Palatino Linotype"/>
+          <w:sz w:val="20"/>
+          <w:szCs w:val="20"/>
+        </w:rPr>
+        <w:t xml:space="preserve">, for which judgment is granted, </w:t>
+      </w:r>
+      <w:r>
+        <w:rPr>
+          <w:rFonts w:ascii="Palatino Linotype" w:hAnsi="Palatino Linotype"/>
+          <w:sz w:val="20"/>
+          <w:szCs w:val="20"/>
+        </w:rPr>
+        <w:t xml:space="preserve">payable </w:t>
+      </w:r>
+      <w:r>
+        <w:rPr>
+          <w:rFonts w:ascii="Palatino Linotype" w:hAnsi="Palatino Linotype"/>
+          <w:sz w:val="20"/>
+          <w:szCs w:val="20"/>
+        </w:rPr>
+        <w:t xml:space="preserve">through the Clerk’s office with </w:t>
+      </w:r>
+      <w:r>
+        <w:rPr>
+          <w:rFonts w:ascii="Palatino Linotype" w:hAnsi="Palatino Linotype"/>
+          <w:sz w:val="20"/>
+          <w:szCs w:val="20"/>
+        </w:rPr>
+        <w:t xml:space="preserve">cash, or with a </w:t>
+      </w:r>
+      <w:r>
+        <w:rPr>
+          <w:rFonts w:ascii="Palatino Linotype" w:hAnsi="Palatino Linotype"/>
+          <w:sz w:val="20"/>
+          <w:szCs w:val="20"/>
+        </w:rPr>
+        <w:t>cashier’s check or money order payable to</w:t>
+      </w:r>
+      <w:r>
+        <w:rPr>
+          <w:rFonts w:ascii="Palatino Linotype" w:hAnsi="Palatino Linotype"/>
+          <w:b/>
+          <w:sz w:val="20"/>
+          <w:szCs w:val="20"/>
+        </w:rPr>
+        <w:t xml:space="preserve"> </w:t>
+      </w:r>
+      <w:r>
+        <w:rPr>
+          <w:rFonts w:ascii="Palatino Linotype" w:hAnsi="Palatino Linotype"/>
+          <w:sz w:val="20"/>
+          <w:szCs w:val="20"/>
+          <w:u w:val="single"/>
+        </w:rPr>
+        <w:t>{{ community_control.pay_restitution_to }}</w:t>
+      </w:r>
+      <w:r>
+        <w:rPr>
+          <w:rFonts w:ascii="Palatino Linotype" w:hAnsi="Palatino Linotype"/>
+          <w:sz w:val="20"/>
+          <w:szCs w:val="20"/>
+        </w:rPr>
+        <w:t xml:space="preserve">.  The Court ORDERS that any payments made by </w:t>
+      </w:r>
+      <w:r>
+        <w:rPr>
+          <w:rFonts w:ascii="Palatino Linotype" w:hAnsi="Palatino Linotype"/>
+          <w:sz w:val="20"/>
+          <w:szCs w:val="20"/>
+        </w:rPr>
         <w:lastRenderedPageBreak/>
+        <w:t>Defendant be first directed toward the payment of restitution.</w:t>
+      </w:r>
+      <w:r>
+        <w:rPr>
+          <w:rFonts w:ascii="Palatino Linotype" w:hAnsi="Palatino Linotype"/>
+          <w:sz w:val="20"/>
+          <w:szCs w:val="20"/>
+        </w:rPr>
+        <w:t>{% endif %}</w:t>
+      </w:r>
+      <w:r>
+        <w:rPr>
+          <w:rFonts w:ascii="Palatino Linotype" w:hAnsi="Palatino Linotype"/>
+          <w:sz w:val="20"/>
+          <w:szCs w:val="20"/>
+        </w:rPr>
+        <w:t xml:space="preserve">{% if community_control.alcohol_monitoring is true %}  </w:t>
+      </w:r>
+    </w:p>
+    <w:p>
+      <w:pPr>
+        <w:pStyle w:val="ListParagraph"/>
+        <w:widowControl/>
+        <w:numPr>
+          <w:ilvl w:val="0"/>
+          <w:numId w:val="2"/>
+        </w:numPr>
+        <w:autoSpaceDE/>
+        <w:autoSpaceDN/>
+        <w:adjustRightInd/>
+        <w:jc w:val="both"/>
+        <w:rPr>
+          <w:rFonts w:ascii="Palatino Linotype" w:hAnsi="Palatino Linotype"/>
+          <w:b/>
+          <w:bCs/>
+          <w:sz w:val="20"/>
+          <w:szCs w:val="20"/>
+        </w:rPr>
+      </w:pPr>
+      <w:r>
+        <w:rPr>
+          <w:rFonts w:ascii="Palatino Linotype" w:hAnsi="Palatino Linotype"/>
+          <w:sz w:val="20"/>
+          <w:szCs w:val="20"/>
+        </w:rPr>
         <w:t>{% if currently_in_jail == ‘Yes’ %}Prior to release from jail, Defendant shall be fitted for a SCRAM unit. {% else %}Defendant shall report forthwith to the Office of Community Control to be fitted with a SCRAM unit. {% endif %}Defendant shall s</w:t>
       </w:r>
       <w:r>
@@ -6780,7 +6873,16 @@
           <w:sz w:val="16"/>
           <w:szCs w:val="16"/>
         </w:rPr>
-        <w:t>Prosecutor’s Office: PS    OM     EM; Defendant’s Attorney: PS     OM     EM; {{ defendant.first_name }} {{ defendant.last_name}}: PS     OM     EM; Community Control: PS    EM; County Jail: PS   EM;</w:t>
+        <w:t xml:space="preserve">Prosecutor’s Office: PS    OM     EM; Defendant’s Attorney: PS     OM     EM; {{ defendant.first_name }} {{ defendant.last_name}}: PS     </w:t>
+      </w:r>
+      <w:r>
+        <w:rPr>
+          <w:rFonts w:ascii="Palatino Linotype" w:hAnsi="Palatino Linotype"/>
+          <w:sz w:val="16"/>
+          <w:szCs w:val="16"/>
+        </w:rPr>
+        <w:lastRenderedPageBreak/>
+        <w:t>OM     EM; Community Control: PS    EM; County Jail: PS   EM;</w:t>
       </w:r>
     </w:p>
     <w:p>

</xml_diff>

<commit_message>
Working on trial sentencing language changes.
</commit_message>
<xml_diff>
--- a/resources/Templates/Trial_Sentencing_Template.docx
+++ b/resources/Templates/Trial_Sentencing_Template.docx
@@ -775,6 +775,7 @@
         <w:jc w:val="both"/>
         <w:rPr>
           <w:rFonts w:ascii="Palatino Linotype" w:hAnsi="Palatino Linotype"/>
+          <w:bCs/>
           <w:sz w:val="20"/>
           <w:szCs w:val="20"/>
         </w:rPr>
@@ -1494,89 +1495,41 @@
           <w:sz w:val="20"/>
           <w:szCs w:val="20"/>
         </w:rPr>
-        <w:t xml:space="preserve">{% </w:t>
-      </w:r>
-      <w:r>
-        <w:rPr>
-          <w:rFonts w:ascii="Palatino Linotype" w:hAnsi="Palatino Linotype"/>
-          <w:sz w:val="20"/>
-          <w:szCs w:val="20"/>
-        </w:rPr>
-        <w:t xml:space="preserve">if </w:t>
-      </w:r>
-      <w:proofErr w:type="spellStart"/>
-      <w:r>
-        <w:rPr>
-          <w:rFonts w:ascii="Palatino Linotype" w:hAnsi="Palatino Linotype"/>
-          <w:sz w:val="20"/>
-          <w:szCs w:val="20"/>
-        </w:rPr>
-        <w:t>victim_statements</w:t>
-      </w:r>
-      <w:proofErr w:type="spellEnd"/>
-      <w:r>
-        <w:rPr>
-          <w:rFonts w:ascii="Palatino Linotype" w:hAnsi="Palatino Linotype"/>
-          <w:sz w:val="20"/>
-          <w:szCs w:val="20"/>
-        </w:rPr>
-        <w:t xml:space="preserve"> is true %}</w:t>
-      </w:r>
-      <w:r>
-        <w:rPr>
-          <w:rFonts w:ascii="Palatino Linotype" w:hAnsi="Palatino Linotype"/>
-          <w:sz w:val="20"/>
-          <w:szCs w:val="20"/>
-        </w:rPr>
-        <w:t>{{‘\n</w:t>
-      </w:r>
-      <w:r>
-        <w:rPr>
-          <w:rFonts w:ascii="Palatino Linotype" w:hAnsi="Palatino Linotype"/>
-          <w:sz w:val="20"/>
-          <w:szCs w:val="20"/>
-        </w:rPr>
-        <w:t>\n</w:t>
-      </w:r>
-      <w:r>
-        <w:rPr>
-          <w:rFonts w:ascii="Palatino Linotype" w:hAnsi="Palatino Linotype"/>
-          <w:sz w:val="20"/>
-          <w:szCs w:val="20"/>
-        </w:rPr>
-        <w:t>’}}</w:t>
-      </w:r>
-      <w:r>
-        <w:rPr>
-          <w:rFonts w:ascii="Palatino Linotype" w:hAnsi="Palatino Linotype"/>
-          <w:sz w:val="20"/>
-          <w:szCs w:val="20"/>
-        </w:rPr>
-        <w:t>Prior to sentencing, t</w:t>
-      </w:r>
-      <w:r>
-        <w:rPr>
-          <w:rFonts w:ascii="Palatino Linotype" w:hAnsi="Palatino Linotype"/>
-          <w:sz w:val="20"/>
-          <w:szCs w:val="20"/>
-        </w:rPr>
-        <w:t xml:space="preserve">he Court heard statements from the Prosecutor, Victim Advocate on behalf of the victim, Defense Counsel and the Defendant. </w:t>
-      </w:r>
-      <w:r>
-        <w:rPr>
-          <w:rFonts w:ascii="Palatino Linotype" w:hAnsi="Palatino Linotype"/>
-          <w:sz w:val="20"/>
-          <w:szCs w:val="20"/>
-        </w:rPr>
-        <w:t xml:space="preserve">The Court considered the overriding purposes of misdemeanor sentencing when making its findings. </w:t>
-      </w:r>
-      <w:r>
-        <w:rPr>
-          <w:rFonts w:ascii="Palatino Linotype" w:hAnsi="Palatino Linotype"/>
-          <w:sz w:val="20"/>
-          <w:szCs w:val="20"/>
-        </w:rPr>
-        <w:t>{% endif %}</w:t>
+        <w:t xml:space="preserve">{{‘\n\n’}}Prior to sentencing, the Court heard statements from the Prosecutor, Victim Advocate on behalf of the victim, {% if </w:t>
+      </w:r>
+      <w:proofErr w:type="spellStart"/>
+      <w:r>
+        <w:rPr>
+          <w:rFonts w:ascii="Palatino Linotype" w:hAnsi="Palatino Linotype"/>
+          <w:sz w:val="20"/>
+          <w:szCs w:val="20"/>
+        </w:rPr>
+        <w:t>defense_counsel_waived</w:t>
+      </w:r>
+      <w:proofErr w:type="spellEnd"/>
+      <w:r>
+        <w:rPr>
+          <w:rFonts w:ascii="Palatino Linotype" w:hAnsi="Palatino Linotype"/>
+          <w:sz w:val="20"/>
+          <w:szCs w:val="20"/>
+        </w:rPr>
+        <w:t xml:space="preserve"> is false %}Defense Counsel {% endif %</w:t>
+      </w:r>
+      <w:r>
+        <w:rPr>
+          <w:rFonts w:ascii="Palatino Linotype" w:hAnsi="Palatino Linotype"/>
+          <w:sz w:val="22"/>
+          <w:szCs w:val="22"/>
+        </w:rPr>
+        <w:t>}</w:t>
+      </w:r>
+      <w:r>
+        <w:rPr>
+          <w:rFonts w:ascii="Palatino Linotype" w:hAnsi="Palatino Linotype"/>
+          <w:sz w:val="20"/>
+          <w:szCs w:val="20"/>
+        </w:rPr>
+        <w:t>and the Defendant. The Court considered the overriding purposes of misdemeanor sentencing when making its findings and entered the following sentence:</w:t>
       </w:r>
     </w:p>
     <w:p>
@@ -2708,6 +2661,7 @@
                 <w:sz w:val="20"/>
                 <w:szCs w:val="20"/>
               </w:rPr>
+              <w:lastRenderedPageBreak/>
               <w:t>Finding</w:t>
             </w:r>
           </w:p>
@@ -2768,18 +2722,7 @@
                 <w:sz w:val="20"/>
                 <w:szCs w:val="20"/>
               </w:rPr>
-              <w:t xml:space="preserve"> for </w:t>
-            </w:r>
-            <w:r>
-              <w:rPr>
-                <w:rFonts w:ascii="Palatino Linotype" w:hAnsi="Palatino Linotype"/>
-                <w:b/>
-                <w:bCs/>
-                <w:sz w:val="20"/>
-                <w:szCs w:val="20"/>
-              </w:rPr>
-              <w:lastRenderedPageBreak/>
-              <w:t xml:space="preserve">charge in </w:t>
+              <w:t xml:space="preserve"> for charge in </w:t>
             </w:r>
             <w:proofErr w:type="spellStart"/>
             <w:r>
@@ -2839,7 +2782,6 @@
                 <w:sz w:val="20"/>
                 <w:szCs w:val="20"/>
               </w:rPr>
-              <w:lastRenderedPageBreak/>
               <w:t xml:space="preserve">{{ </w:t>
             </w:r>
             <w:proofErr w:type="spellStart"/>
@@ -5557,7 +5499,16 @@
           <w:sz w:val="20"/>
           <w:szCs w:val="20"/>
         </w:rPr>
-        <w:t xml:space="preserve"> == ‘date set by Office of Community Control’ %}Defendant shall schedule the jail days imposed in this case through the Office of Community Control.{% endif %}</w:t>
+        <w:t xml:space="preserve"> == ‘date set by Office of Community Control’ %}Defendant shall schedule the jail days </w:t>
+      </w:r>
+      <w:r>
+        <w:rPr>
+          <w:rFonts w:ascii="Palatino Linotype" w:hAnsi="Palatino Linotype"/>
+          <w:sz w:val="20"/>
+          <w:szCs w:val="20"/>
+        </w:rPr>
+        <w:lastRenderedPageBreak/>
+        <w:t>imposed in this case through the Office of Community Control.{% endif %}</w:t>
       </w:r>
     </w:p>
     <w:p>
@@ -5580,7 +5531,6 @@
           <w:sz w:val="20"/>
           <w:szCs w:val="20"/>
         </w:rPr>
-        <w:lastRenderedPageBreak/>
         <w:t>Defendant shall report to jail time</w:t>
       </w:r>
       <w:r>
@@ -7515,26 +7465,25 @@
           <w:sz w:val="20"/>
           <w:szCs w:val="20"/>
         </w:rPr>
-        <w:t xml:space="preserve"> is true %}The Defendant’s vehicle has been impounded for over 90 days and may be released upon payment of tow and storage fees.{% else %}</w:t>
-      </w:r>
-      <w:r>
-        <w:rPr>
-          <w:rFonts w:ascii="Palatino Linotype" w:hAnsi="Palatino Linotype"/>
-          <w:bCs/>
-          <w:sz w:val="20"/>
-          <w:szCs w:val="20"/>
-        </w:rPr>
-        <w:t xml:space="preserve">The </w:t>
-      </w:r>
-      <w:r>
-        <w:rPr>
-          <w:rFonts w:ascii="Palatino Linotype" w:hAnsi="Palatino Linotype"/>
-          <w:bCs/>
+        <w:t xml:space="preserve"> is true %}The Defendant’s vehicle </w:t>
+      </w:r>
+      <w:r>
+        <w:rPr>
+          <w:rFonts w:ascii="Palatino Linotype" w:hAnsi="Palatino Linotype"/>
           <w:sz w:val="20"/>
           <w:szCs w:val="20"/>
         </w:rPr>
         <w:lastRenderedPageBreak/>
-        <w:t>Defendant’s</w:t>
+        <w:t>has been impounded for over 90 days and may be released upon payment of tow and storage fees.{% else %}</w:t>
+      </w:r>
+      <w:r>
+        <w:rPr>
+          <w:rFonts w:ascii="Palatino Linotype" w:hAnsi="Palatino Linotype"/>
+          <w:bCs/>
+          <w:sz w:val="20"/>
+          <w:szCs w:val="20"/>
+        </w:rPr>
+        <w:t>The Defendant’s</w:t>
       </w:r>
       <w:r>
         <w:rPr>
@@ -10806,7 +10755,6 @@
         <w:docPartUnique/>
       </w:docPartObj>
     </w:sdtPr>
-    <w:sdtEndPr/>
     <w:sdtContent>
       <w:sdt>
         <w:sdtPr>
@@ -10821,7 +10769,6 @@
             <w:docPartUnique/>
           </w:docPartObj>
         </w:sdtPr>
-        <w:sdtEndPr/>
         <w:sdtContent>
           <w:p>
             <w:pPr>
@@ -10989,87 +10936,22 @@
               </w:rPr>
               <w:t xml:space="preserve">% if </w:t>
             </w:r>
-            <w:proofErr w:type="spellStart"/>
-            <w:r>
-              <w:rPr>
-                <w:rFonts w:ascii="Palatino Linotype" w:hAnsi="Palatino Linotype"/>
-                <w:bCs/>
-                <w:sz w:val="20"/>
-                <w:szCs w:val="20"/>
-              </w:rPr>
-              <w:t>judicial_officer.officer_type</w:t>
-            </w:r>
-            <w:proofErr w:type="spellEnd"/>
-            <w:r>
-              <w:rPr>
-                <w:rFonts w:ascii="Palatino Linotype" w:hAnsi="Palatino Linotype"/>
-                <w:bCs/>
-                <w:sz w:val="20"/>
-                <w:szCs w:val="20"/>
-              </w:rPr>
-              <w:t xml:space="preserve">  ==  ‘Magistrate’ %}Magistrate Decision</w:t>
-            </w:r>
-            <w:r>
-              <w:rPr>
-                <w:rFonts w:ascii="Palatino Linotype" w:hAnsi="Palatino Linotype"/>
-                <w:sz w:val="20"/>
-                <w:szCs w:val="20"/>
-              </w:rPr>
-              <w:t xml:space="preserve">{% </w:t>
-            </w:r>
-            <w:proofErr w:type="spellStart"/>
-            <w:r>
-              <w:rPr>
-                <w:rFonts w:ascii="Palatino Linotype" w:hAnsi="Palatino Linotype"/>
-                <w:sz w:val="20"/>
-                <w:szCs w:val="20"/>
-              </w:rPr>
-              <w:t>elif</w:t>
-            </w:r>
-            <w:proofErr w:type="spellEnd"/>
-            <w:r>
-              <w:rPr>
-                <w:rFonts w:ascii="Palatino Linotype" w:hAnsi="Palatino Linotype"/>
-                <w:sz w:val="20"/>
-                <w:szCs w:val="20"/>
-              </w:rPr>
-              <w:t xml:space="preserve"> </w:t>
-            </w:r>
-            <w:proofErr w:type="spellStart"/>
-            <w:r>
-              <w:rPr>
-                <w:rFonts w:ascii="Palatino Linotype" w:hAnsi="Palatino Linotype"/>
-                <w:sz w:val="20"/>
-                <w:szCs w:val="20"/>
-              </w:rPr>
-              <w:t>judicial_officer.officer_type</w:t>
-            </w:r>
-            <w:proofErr w:type="spellEnd"/>
-            <w:r>
-              <w:rPr>
-                <w:rFonts w:ascii="Palatino Linotype" w:hAnsi="Palatino Linotype"/>
-                <w:sz w:val="20"/>
-                <w:szCs w:val="20"/>
-              </w:rPr>
-              <w:t xml:space="preserve"> == ‘Judge’ %}Final Judgment Entry{% endif %} {{ </w:t>
-            </w:r>
-            <w:proofErr w:type="spellStart"/>
-            <w:r>
-              <w:rPr>
-                <w:rFonts w:ascii="Palatino Linotype" w:hAnsi="Palatino Linotype"/>
-                <w:sz w:val="20"/>
-                <w:szCs w:val="20"/>
-              </w:rPr>
-              <w:t>case_number</w:t>
-            </w:r>
-            <w:proofErr w:type="spellEnd"/>
-            <w:r>
-              <w:rPr>
-                <w:rFonts w:ascii="Palatino Linotype" w:hAnsi="Palatino Linotype"/>
-                <w:sz w:val="20"/>
-                <w:szCs w:val="20"/>
-              </w:rPr>
-              <w:t xml:space="preserve"> }}</w:t>
+            <w:r>
+              <w:rPr>
+                <w:rFonts w:ascii="Palatino Linotype" w:hAnsi="Palatino Linotype"/>
+                <w:bCs/>
+                <w:sz w:val="20"/>
+                <w:szCs w:val="20"/>
+              </w:rPr>
+              <w:t>judicial_officer.officer_type  ==  ‘Magistrate’ %}Magistrate Decision</w:t>
+            </w:r>
+            <w:r>
+              <w:rPr>
+                <w:rFonts w:ascii="Palatino Linotype" w:hAnsi="Palatino Linotype"/>
+                <w:sz w:val="20"/>
+                <w:szCs w:val="20"/>
+              </w:rPr>
+              <w:t>{% elif judicial_officer.officer_type == ‘Judge’ %}Final Judgment Entry{% endif %} {{ case_number }}</w:t>
             </w:r>
           </w:p>
           <w:p>
@@ -11082,28 +10964,28 @@
                 <w:szCs w:val="12"/>
               </w:rPr>
             </w:pPr>
-            <w:bookmarkStart w:id="3" w:name="_Hlk160190315"/>
-            <w:bookmarkStart w:id="4" w:name="_Hlk160190316"/>
-            <w:bookmarkStart w:id="5" w:name="_Hlk160191569"/>
-            <w:bookmarkStart w:id="6" w:name="_Hlk160191570"/>
-            <w:bookmarkStart w:id="7" w:name="_Hlk160191578"/>
-            <w:bookmarkStart w:id="8" w:name="_Hlk160191579"/>
-            <w:bookmarkStart w:id="9" w:name="_Hlk160191721"/>
-            <w:bookmarkStart w:id="10" w:name="_Hlk160191722"/>
-            <w:bookmarkStart w:id="11" w:name="_Hlk160192028"/>
-            <w:bookmarkStart w:id="12" w:name="_Hlk160192029"/>
-            <w:bookmarkStart w:id="13" w:name="_Hlk160192073"/>
-            <w:bookmarkStart w:id="14" w:name="_Hlk160192074"/>
-            <w:bookmarkStart w:id="15" w:name="_Hlk160192122"/>
-            <w:bookmarkStart w:id="16" w:name="_Hlk160192123"/>
-            <w:bookmarkStart w:id="17" w:name="_Hlk160192146"/>
-            <w:bookmarkStart w:id="18" w:name="_Hlk160192147"/>
-            <w:bookmarkStart w:id="19" w:name="_Hlk160192476"/>
-            <w:bookmarkStart w:id="20" w:name="_Hlk160192477"/>
-            <w:bookmarkStart w:id="21" w:name="_Hlk160192615"/>
-            <w:bookmarkStart w:id="22" w:name="_Hlk160192616"/>
-            <w:bookmarkStart w:id="23" w:name="_Hlk160203071"/>
-            <w:bookmarkStart w:id="24" w:name="_Hlk160203072"/>
+            <w:bookmarkStart w:id="3" w:name="_Hlk160203072"/>
+            <w:bookmarkStart w:id="4" w:name="_Hlk160203071"/>
+            <w:bookmarkStart w:id="5" w:name="_Hlk160192616"/>
+            <w:bookmarkStart w:id="6" w:name="_Hlk160192615"/>
+            <w:bookmarkStart w:id="7" w:name="_Hlk160192477"/>
+            <w:bookmarkStart w:id="8" w:name="_Hlk160192476"/>
+            <w:bookmarkStart w:id="9" w:name="_Hlk160192147"/>
+            <w:bookmarkStart w:id="10" w:name="_Hlk160192146"/>
+            <w:bookmarkStart w:id="11" w:name="_Hlk160192123"/>
+            <w:bookmarkStart w:id="12" w:name="_Hlk160192122"/>
+            <w:bookmarkStart w:id="13" w:name="_Hlk160192074"/>
+            <w:bookmarkStart w:id="14" w:name="_Hlk160192073"/>
+            <w:bookmarkStart w:id="15" w:name="_Hlk160192029"/>
+            <w:bookmarkStart w:id="16" w:name="_Hlk160192028"/>
+            <w:bookmarkStart w:id="17" w:name="_Hlk160191722"/>
+            <w:bookmarkStart w:id="18" w:name="_Hlk160191721"/>
+            <w:bookmarkStart w:id="19" w:name="_Hlk160191579"/>
+            <w:bookmarkStart w:id="20" w:name="_Hlk160191578"/>
+            <w:bookmarkStart w:id="21" w:name="_Hlk160191570"/>
+            <w:bookmarkStart w:id="22" w:name="_Hlk160191569"/>
+            <w:bookmarkStart w:id="23" w:name="_Hlk160190316"/>
+            <w:bookmarkStart w:id="24" w:name="_Hlk160190315"/>
             <w:r>
               <w:rPr>
                 <w:rFonts w:ascii="Palatino Linotype" w:hAnsi="Palatino Linotype"/>

</xml_diff>

<commit_message>
Updated trial sentencing template to remove auto victim statement.
</commit_message>
<xml_diff>
--- a/resources/Templates/Trial_Sentencing_Template.docx
+++ b/resources/Templates/Trial_Sentencing_Template.docx
@@ -1,6 +1,6 @@
 
 <file path=word/document.xml><?xml version="1.0" encoding="utf-8"?>
-<w:document xmlns:wpc="http://schemas.microsoft.com/office/word/2010/wordprocessingCanvas" xmlns:cx="http://schemas.microsoft.com/office/drawing/2014/chartex" xmlns:cx1="http://schemas.microsoft.com/office/drawing/2015/9/8/chartex" xmlns:cx2="http://schemas.microsoft.com/office/drawing/2015/10/21/chartex" xmlns:cx3="http://schemas.microsoft.com/office/drawing/2016/5/9/chartex" xmlns:cx4="http://schemas.microsoft.com/office/drawing/2016/5/10/chartex" xmlns:cx5="http://schemas.microsoft.com/office/drawing/2016/5/11/chartex" xmlns:cx6="http://schemas.microsoft.com/office/drawing/2016/5/12/chartex" xmlns:cx7="http://schemas.microsoft.com/office/drawing/2016/5/13/chartex" xmlns:cx8="http://schemas.microsoft.com/office/drawing/2016/5/14/chartex" xmlns:mc="http://schemas.openxmlformats.org/markup-compatibility/2006" xmlns:aink="http://schemas.microsoft.com/office/drawing/2016/ink" xmlns:am3d="http://schemas.microsoft.com/office/drawing/2017/model3d" xmlns:o="urn:schemas-microsoft-com:office:office" xmlns:oel="http://schemas.microsoft.com/office/2019/extlst" xmlns:r="http://schemas.openxmlformats.org/officeDocument/2006/relationships" xmlns:m="http://schemas.openxmlformats.org/officeDocument/2006/math" xmlns:v="urn:schemas-microsoft-com:vml" xmlns:wp14="http://schemas.microsoft.com/office/word/2010/wordprocessingDrawing" xmlns:wp="http://schemas.openxmlformats.org/drawingml/2006/wordprocessingDrawing" xmlns:w10="urn:schemas-microsoft-com:office:word" xmlns:w="http://schemas.openxmlformats.org/wordprocessingml/2006/main" xmlns:w14="http://schemas.microsoft.com/office/word/2010/wordml" xmlns:w15="http://schemas.microsoft.com/office/word/2012/wordml" xmlns:w16cex="http://schemas.microsoft.com/office/word/2018/wordml/cex" xmlns:w16cid="http://schemas.microsoft.com/office/word/2016/wordml/cid" xmlns:w16="http://schemas.microsoft.com/office/word/2018/wordml" xmlns:w16sdtdh="http://schemas.microsoft.com/office/word/2020/wordml/sdtdatahash" xmlns:w16se="http://schemas.microsoft.com/office/word/2015/wordml/symex" xmlns:wpg="http://schemas.microsoft.com/office/word/2010/wordprocessingGroup" xmlns:wpi="http://schemas.microsoft.com/office/word/2010/wordprocessingInk" xmlns:wne="http://schemas.microsoft.com/office/word/2006/wordml" xmlns:wps="http://schemas.microsoft.com/office/word/2010/wordprocessingShape" mc:Ignorable="w14 w15 w16se w16cid w16 w16cex w16sdtdh wp14">
+<w:document xmlns:wpc="http://schemas.microsoft.com/office/word/2010/wordprocessingCanvas" xmlns:cx="http://schemas.microsoft.com/office/drawing/2014/chartex" xmlns:cx1="http://schemas.microsoft.com/office/drawing/2015/9/8/chartex" xmlns:cx2="http://schemas.microsoft.com/office/drawing/2015/10/21/chartex" xmlns:cx3="http://schemas.microsoft.com/office/drawing/2016/5/9/chartex" xmlns:cx4="http://schemas.microsoft.com/office/drawing/2016/5/10/chartex" xmlns:cx5="http://schemas.microsoft.com/office/drawing/2016/5/11/chartex" xmlns:cx6="http://schemas.microsoft.com/office/drawing/2016/5/12/chartex" xmlns:cx7="http://schemas.microsoft.com/office/drawing/2016/5/13/chartex" xmlns:cx8="http://schemas.microsoft.com/office/drawing/2016/5/14/chartex" xmlns:mc="http://schemas.openxmlformats.org/markup-compatibility/2006" xmlns:aink="http://schemas.microsoft.com/office/drawing/2016/ink" xmlns:am3d="http://schemas.microsoft.com/office/drawing/2017/model3d" xmlns:o="urn:schemas-microsoft-com:office:office" xmlns:oel="http://schemas.microsoft.com/office/2019/extlst" xmlns:r="http://schemas.openxmlformats.org/officeDocument/2006/relationships" xmlns:m="http://schemas.openxmlformats.org/officeDocument/2006/math" xmlns:v="urn:schemas-microsoft-com:vml" xmlns:wp14="http://schemas.microsoft.com/office/word/2010/wordprocessingDrawing" xmlns:wp="http://schemas.openxmlformats.org/drawingml/2006/wordprocessingDrawing" xmlns:w10="urn:schemas-microsoft-com:office:word" xmlns:w="http://schemas.openxmlformats.org/wordprocessingml/2006/main" xmlns:w14="http://schemas.microsoft.com/office/word/2010/wordml" xmlns:w15="http://schemas.microsoft.com/office/word/2012/wordml" xmlns:w16cex="http://schemas.microsoft.com/office/word/2018/wordml/cex" xmlns:w16cid="http://schemas.microsoft.com/office/word/2016/wordml/cid" xmlns:w16="http://schemas.microsoft.com/office/word/2018/wordml" xmlns:w16du="http://schemas.microsoft.com/office/word/2023/wordml/word16du" xmlns:w16sdtdh="http://schemas.microsoft.com/office/word/2020/wordml/sdtdatahash" xmlns:w16se="http://schemas.microsoft.com/office/word/2015/wordml/symex" xmlns:wpg="http://schemas.microsoft.com/office/word/2010/wordprocessingGroup" xmlns:wpi="http://schemas.microsoft.com/office/word/2010/wordprocessingInk" xmlns:wne="http://schemas.microsoft.com/office/word/2006/wordml" xmlns:wps="http://schemas.microsoft.com/office/word/2010/wordprocessingShape" mc:Ignorable="w14 w15 w16se w16cid w16 w16cex w16sdtdh w16du wp14">
   <w:body>
     <w:p>
       <w:pPr>
@@ -932,7 +932,15 @@
           <w:sz w:val="20"/>
           <w:szCs w:val="20"/>
         </w:rPr>
-        <w:t>{{‘\n\n’}}Prior to sentencing, the Court heard statements from the Prosecutor, Victim Advocate on behalf of the victim, {% if defense_counsel_waived is false %}Defense Counsel {% endif %</w:t>
+        <w:t>{{‘\n\n’}}</w:t>
+      </w:r>
+      <w:r>
+        <w:rPr>
+          <w:rFonts w:ascii="Palatino Linotype" w:hAnsi="Palatino Linotype"/>
+          <w:sz w:val="20"/>
+          <w:szCs w:val="20"/>
+        </w:rPr>
+        <w:t>Prior to sentencing, the Court heard statements from the Prosecutor{% if victim_statements is true %}, Victim Advocate on behalf of the victim{% endif %}{% if defense_counsel_waived is false %}, Defense Counsel{% endif %</w:t>
       </w:r>
       <w:r>
         <w:rPr>
@@ -940,7 +948,7 @@
           <w:sz w:val="22"/>
           <w:szCs w:val="22"/>
         </w:rPr>
-        <w:t>}</w:t>
+        <w:t xml:space="preserve">} </w:t>
       </w:r>
       <w:r>
         <w:rPr>
@@ -6688,7 +6696,7 @@
 </file>
 
 <file path=word/endnotes.xml><?xml version="1.0" encoding="utf-8"?>
-<w:endnotes xmlns:wpc="http://schemas.microsoft.com/office/word/2010/wordprocessingCanvas" xmlns:cx="http://schemas.microsoft.com/office/drawing/2014/chartex" xmlns:cx1="http://schemas.microsoft.com/office/drawing/2015/9/8/chartex" xmlns:cx2="http://schemas.microsoft.com/office/drawing/2015/10/21/chartex" xmlns:cx3="http://schemas.microsoft.com/office/drawing/2016/5/9/chartex" xmlns:cx4="http://schemas.microsoft.com/office/drawing/2016/5/10/chartex" xmlns:cx5="http://schemas.microsoft.com/office/drawing/2016/5/11/chartex" xmlns:cx6="http://schemas.microsoft.com/office/drawing/2016/5/12/chartex" xmlns:cx7="http://schemas.microsoft.com/office/drawing/2016/5/13/chartex" xmlns:cx8="http://schemas.microsoft.com/office/drawing/2016/5/14/chartex" xmlns:mc="http://schemas.openxmlformats.org/markup-compatibility/2006" xmlns:aink="http://schemas.microsoft.com/office/drawing/2016/ink" xmlns:am3d="http://schemas.microsoft.com/office/drawing/2017/model3d" xmlns:o="urn:schemas-microsoft-com:office:office" xmlns:oel="http://schemas.microsoft.com/office/2019/extlst" xmlns:r="http://schemas.openxmlformats.org/officeDocument/2006/relationships" xmlns:m="http://schemas.openxmlformats.org/officeDocument/2006/math" xmlns:v="urn:schemas-microsoft-com:vml" xmlns:wp14="http://schemas.microsoft.com/office/word/2010/wordprocessingDrawing" xmlns:wp="http://schemas.openxmlformats.org/drawingml/2006/wordprocessingDrawing" xmlns:w10="urn:schemas-microsoft-com:office:word" xmlns:w="http://schemas.openxmlformats.org/wordprocessingml/2006/main" xmlns:w14="http://schemas.microsoft.com/office/word/2010/wordml" xmlns:w15="http://schemas.microsoft.com/office/word/2012/wordml" xmlns:w16cex="http://schemas.microsoft.com/office/word/2018/wordml/cex" xmlns:w16cid="http://schemas.microsoft.com/office/word/2016/wordml/cid" xmlns:w16="http://schemas.microsoft.com/office/word/2018/wordml" xmlns:w16sdtdh="http://schemas.microsoft.com/office/word/2020/wordml/sdtdatahash" xmlns:w16se="http://schemas.microsoft.com/office/word/2015/wordml/symex" xmlns:wpg="http://schemas.microsoft.com/office/word/2010/wordprocessingGroup" xmlns:wpi="http://schemas.microsoft.com/office/word/2010/wordprocessingInk" xmlns:wne="http://schemas.microsoft.com/office/word/2006/wordml" xmlns:wps="http://schemas.microsoft.com/office/word/2010/wordprocessingShape" mc:Ignorable="w14 w15 w16se w16cid w16 w16cex w16sdtdh wp14">
+<w:endnotes xmlns:wpc="http://schemas.microsoft.com/office/word/2010/wordprocessingCanvas" xmlns:cx="http://schemas.microsoft.com/office/drawing/2014/chartex" xmlns:cx1="http://schemas.microsoft.com/office/drawing/2015/9/8/chartex" xmlns:cx2="http://schemas.microsoft.com/office/drawing/2015/10/21/chartex" xmlns:cx3="http://schemas.microsoft.com/office/drawing/2016/5/9/chartex" xmlns:cx4="http://schemas.microsoft.com/office/drawing/2016/5/10/chartex" xmlns:cx5="http://schemas.microsoft.com/office/drawing/2016/5/11/chartex" xmlns:cx6="http://schemas.microsoft.com/office/drawing/2016/5/12/chartex" xmlns:cx7="http://schemas.microsoft.com/office/drawing/2016/5/13/chartex" xmlns:cx8="http://schemas.microsoft.com/office/drawing/2016/5/14/chartex" xmlns:mc="http://schemas.openxmlformats.org/markup-compatibility/2006" xmlns:aink="http://schemas.microsoft.com/office/drawing/2016/ink" xmlns:am3d="http://schemas.microsoft.com/office/drawing/2017/model3d" xmlns:o="urn:schemas-microsoft-com:office:office" xmlns:oel="http://schemas.microsoft.com/office/2019/extlst" xmlns:r="http://schemas.openxmlformats.org/officeDocument/2006/relationships" xmlns:m="http://schemas.openxmlformats.org/officeDocument/2006/math" xmlns:v="urn:schemas-microsoft-com:vml" xmlns:wp14="http://schemas.microsoft.com/office/word/2010/wordprocessingDrawing" xmlns:wp="http://schemas.openxmlformats.org/drawingml/2006/wordprocessingDrawing" xmlns:w10="urn:schemas-microsoft-com:office:word" xmlns:w="http://schemas.openxmlformats.org/wordprocessingml/2006/main" xmlns:w14="http://schemas.microsoft.com/office/word/2010/wordml" xmlns:w15="http://schemas.microsoft.com/office/word/2012/wordml" xmlns:w16cex="http://schemas.microsoft.com/office/word/2018/wordml/cex" xmlns:w16cid="http://schemas.microsoft.com/office/word/2016/wordml/cid" xmlns:w16="http://schemas.microsoft.com/office/word/2018/wordml" xmlns:w16du="http://schemas.microsoft.com/office/word/2023/wordml/word16du" xmlns:w16sdtdh="http://schemas.microsoft.com/office/word/2020/wordml/sdtdatahash" xmlns:w16se="http://schemas.microsoft.com/office/word/2015/wordml/symex" xmlns:wpg="http://schemas.microsoft.com/office/word/2010/wordprocessingGroup" xmlns:wpi="http://schemas.microsoft.com/office/word/2010/wordprocessingInk" xmlns:wne="http://schemas.microsoft.com/office/word/2006/wordml" xmlns:wps="http://schemas.microsoft.com/office/word/2010/wordprocessingShape" mc:Ignorable="w14 w15 w16se w16cid w16 w16cex w16sdtdh w16du wp14">
   <w:endnote w:type="separator" w:id="-1">
     <w:p>
       <w:r>
@@ -6707,7 +6715,7 @@
 </file>
 
 <file path=word/footer1.xml><?xml version="1.0" encoding="utf-8"?>
-<w:ftr xmlns:wpc="http://schemas.microsoft.com/office/word/2010/wordprocessingCanvas" xmlns:cx="http://schemas.microsoft.com/office/drawing/2014/chartex" xmlns:cx1="http://schemas.microsoft.com/office/drawing/2015/9/8/chartex" xmlns:cx2="http://schemas.microsoft.com/office/drawing/2015/10/21/chartex" xmlns:cx3="http://schemas.microsoft.com/office/drawing/2016/5/9/chartex" xmlns:cx4="http://schemas.microsoft.com/office/drawing/2016/5/10/chartex" xmlns:cx5="http://schemas.microsoft.com/office/drawing/2016/5/11/chartex" xmlns:cx6="http://schemas.microsoft.com/office/drawing/2016/5/12/chartex" xmlns:cx7="http://schemas.microsoft.com/office/drawing/2016/5/13/chartex" xmlns:cx8="http://schemas.microsoft.com/office/drawing/2016/5/14/chartex" xmlns:mc="http://schemas.openxmlformats.org/markup-compatibility/2006" xmlns:aink="http://schemas.microsoft.com/office/drawing/2016/ink" xmlns:am3d="http://schemas.microsoft.com/office/drawing/2017/model3d" xmlns:o="urn:schemas-microsoft-com:office:office" xmlns:oel="http://schemas.microsoft.com/office/2019/extlst" xmlns:r="http://schemas.openxmlformats.org/officeDocument/2006/relationships" xmlns:m="http://schemas.openxmlformats.org/officeDocument/2006/math" xmlns:v="urn:schemas-microsoft-com:vml" xmlns:wp14="http://schemas.microsoft.com/office/word/2010/wordprocessingDrawing" xmlns:wp="http://schemas.openxmlformats.org/drawingml/2006/wordprocessingDrawing" xmlns:w10="urn:schemas-microsoft-com:office:word" xmlns:w="http://schemas.openxmlformats.org/wordprocessingml/2006/main" xmlns:w14="http://schemas.microsoft.com/office/word/2010/wordml" xmlns:w15="http://schemas.microsoft.com/office/word/2012/wordml" xmlns:w16cex="http://schemas.microsoft.com/office/word/2018/wordml/cex" xmlns:w16cid="http://schemas.microsoft.com/office/word/2016/wordml/cid" xmlns:w16="http://schemas.microsoft.com/office/word/2018/wordml" xmlns:w16sdtdh="http://schemas.microsoft.com/office/word/2020/wordml/sdtdatahash" xmlns:w16se="http://schemas.microsoft.com/office/word/2015/wordml/symex" xmlns:wpg="http://schemas.microsoft.com/office/word/2010/wordprocessingGroup" xmlns:wpi="http://schemas.microsoft.com/office/word/2010/wordprocessingInk" xmlns:wne="http://schemas.microsoft.com/office/word/2006/wordml" xmlns:wps="http://schemas.microsoft.com/office/word/2010/wordprocessingShape" mc:Ignorable="w14 w15 w16se w16cid w16 w16cex w16sdtdh wp14">
+<w:ftr xmlns:wpc="http://schemas.microsoft.com/office/word/2010/wordprocessingCanvas" xmlns:cx="http://schemas.microsoft.com/office/drawing/2014/chartex" xmlns:cx1="http://schemas.microsoft.com/office/drawing/2015/9/8/chartex" xmlns:cx2="http://schemas.microsoft.com/office/drawing/2015/10/21/chartex" xmlns:cx3="http://schemas.microsoft.com/office/drawing/2016/5/9/chartex" xmlns:cx4="http://schemas.microsoft.com/office/drawing/2016/5/10/chartex" xmlns:cx5="http://schemas.microsoft.com/office/drawing/2016/5/11/chartex" xmlns:cx6="http://schemas.microsoft.com/office/drawing/2016/5/12/chartex" xmlns:cx7="http://schemas.microsoft.com/office/drawing/2016/5/13/chartex" xmlns:cx8="http://schemas.microsoft.com/office/drawing/2016/5/14/chartex" xmlns:mc="http://schemas.openxmlformats.org/markup-compatibility/2006" xmlns:aink="http://schemas.microsoft.com/office/drawing/2016/ink" xmlns:am3d="http://schemas.microsoft.com/office/drawing/2017/model3d" xmlns:o="urn:schemas-microsoft-com:office:office" xmlns:oel="http://schemas.microsoft.com/office/2019/extlst" xmlns:r="http://schemas.openxmlformats.org/officeDocument/2006/relationships" xmlns:m="http://schemas.openxmlformats.org/officeDocument/2006/math" xmlns:v="urn:schemas-microsoft-com:vml" xmlns:wp14="http://schemas.microsoft.com/office/word/2010/wordprocessingDrawing" xmlns:wp="http://schemas.openxmlformats.org/drawingml/2006/wordprocessingDrawing" xmlns:w10="urn:schemas-microsoft-com:office:word" xmlns:w="http://schemas.openxmlformats.org/wordprocessingml/2006/main" xmlns:w14="http://schemas.microsoft.com/office/word/2010/wordml" xmlns:w15="http://schemas.microsoft.com/office/word/2012/wordml" xmlns:w16cex="http://schemas.microsoft.com/office/word/2018/wordml/cex" xmlns:w16cid="http://schemas.microsoft.com/office/word/2016/wordml/cid" xmlns:w16="http://schemas.microsoft.com/office/word/2018/wordml" xmlns:w16du="http://schemas.microsoft.com/office/word/2023/wordml/word16du" xmlns:w16sdtdh="http://schemas.microsoft.com/office/word/2020/wordml/sdtdatahash" xmlns:w16se="http://schemas.microsoft.com/office/word/2015/wordml/symex" xmlns:wpg="http://schemas.microsoft.com/office/word/2010/wordprocessingGroup" xmlns:wpi="http://schemas.microsoft.com/office/word/2010/wordprocessingInk" xmlns:wne="http://schemas.microsoft.com/office/word/2006/wordml" xmlns:wps="http://schemas.microsoft.com/office/word/2010/wordprocessingShape" mc:Ignorable="w14 w15 w16se w16cid w16 w16cex w16sdtdh w16du wp14">
   <w:sdt>
     <w:sdtPr>
       <w:rPr>
@@ -6921,28 +6929,28 @@
                 <w:szCs w:val="12"/>
               </w:rPr>
             </w:pPr>
-            <w:bookmarkStart w:id="5" w:name="_Hlk160190315"/>
-            <w:bookmarkStart w:id="6" w:name="_Hlk160190316"/>
-            <w:bookmarkStart w:id="7" w:name="_Hlk160191569"/>
-            <w:bookmarkStart w:id="8" w:name="_Hlk160191570"/>
-            <w:bookmarkStart w:id="9" w:name="_Hlk160191578"/>
-            <w:bookmarkStart w:id="10" w:name="_Hlk160191579"/>
-            <w:bookmarkStart w:id="11" w:name="_Hlk160191721"/>
-            <w:bookmarkStart w:id="12" w:name="_Hlk160191722"/>
-            <w:bookmarkStart w:id="13" w:name="_Hlk160192028"/>
-            <w:bookmarkStart w:id="14" w:name="_Hlk160192029"/>
-            <w:bookmarkStart w:id="15" w:name="_Hlk160192073"/>
-            <w:bookmarkStart w:id="16" w:name="_Hlk160192074"/>
-            <w:bookmarkStart w:id="17" w:name="_Hlk160192122"/>
-            <w:bookmarkStart w:id="18" w:name="_Hlk160192123"/>
-            <w:bookmarkStart w:id="19" w:name="_Hlk160192146"/>
-            <w:bookmarkStart w:id="20" w:name="_Hlk160192147"/>
-            <w:bookmarkStart w:id="21" w:name="_Hlk160192476"/>
-            <w:bookmarkStart w:id="22" w:name="_Hlk160192477"/>
-            <w:bookmarkStart w:id="23" w:name="_Hlk160192615"/>
-            <w:bookmarkStart w:id="24" w:name="_Hlk160192616"/>
-            <w:bookmarkStart w:id="25" w:name="_Hlk160203071"/>
-            <w:bookmarkStart w:id="26" w:name="_Hlk160203072"/>
+            <w:bookmarkStart w:id="5" w:name="_Hlk160203072"/>
+            <w:bookmarkStart w:id="6" w:name="_Hlk160203071"/>
+            <w:bookmarkStart w:id="7" w:name="_Hlk160192616"/>
+            <w:bookmarkStart w:id="8" w:name="_Hlk160192615"/>
+            <w:bookmarkStart w:id="9" w:name="_Hlk160192477"/>
+            <w:bookmarkStart w:id="10" w:name="_Hlk160192476"/>
+            <w:bookmarkStart w:id="11" w:name="_Hlk160192147"/>
+            <w:bookmarkStart w:id="12" w:name="_Hlk160192146"/>
+            <w:bookmarkStart w:id="13" w:name="_Hlk160192123"/>
+            <w:bookmarkStart w:id="14" w:name="_Hlk160192122"/>
+            <w:bookmarkStart w:id="15" w:name="_Hlk160192074"/>
+            <w:bookmarkStart w:id="16" w:name="_Hlk160192073"/>
+            <w:bookmarkStart w:id="17" w:name="_Hlk160192029"/>
+            <w:bookmarkStart w:id="18" w:name="_Hlk160192028"/>
+            <w:bookmarkStart w:id="19" w:name="_Hlk160191722"/>
+            <w:bookmarkStart w:id="20" w:name="_Hlk160191721"/>
+            <w:bookmarkStart w:id="21" w:name="_Hlk160191579"/>
+            <w:bookmarkStart w:id="22" w:name="_Hlk160191578"/>
+            <w:bookmarkStart w:id="23" w:name="_Hlk160191570"/>
+            <w:bookmarkStart w:id="24" w:name="_Hlk160191569"/>
+            <w:bookmarkStart w:id="25" w:name="_Hlk160190316"/>
+            <w:bookmarkStart w:id="26" w:name="_Hlk160190315"/>
             <w:r>
               <w:rPr>
                 <w:rFonts w:ascii="Palatino Linotype" w:hAnsi="Palatino Linotype"/>
@@ -7023,7 +7031,7 @@
 </file>
 
 <file path=word/footnotes.xml><?xml version="1.0" encoding="utf-8"?>
-<w:footnotes xmlns:wpc="http://schemas.microsoft.com/office/word/2010/wordprocessingCanvas" xmlns:cx="http://schemas.microsoft.com/office/drawing/2014/chartex" xmlns:cx1="http://schemas.microsoft.com/office/drawing/2015/9/8/chartex" xmlns:cx2="http://schemas.microsoft.com/office/drawing/2015/10/21/chartex" xmlns:cx3="http://schemas.microsoft.com/office/drawing/2016/5/9/chartex" xmlns:cx4="http://schemas.microsoft.com/office/drawing/2016/5/10/chartex" xmlns:cx5="http://schemas.microsoft.com/office/drawing/2016/5/11/chartex" xmlns:cx6="http://schemas.microsoft.com/office/drawing/2016/5/12/chartex" xmlns:cx7="http://schemas.microsoft.com/office/drawing/2016/5/13/chartex" xmlns:cx8="http://schemas.microsoft.com/office/drawing/2016/5/14/chartex" xmlns:mc="http://schemas.openxmlformats.org/markup-compatibility/2006" xmlns:aink="http://schemas.microsoft.com/office/drawing/2016/ink" xmlns:am3d="http://schemas.microsoft.com/office/drawing/2017/model3d" xmlns:o="urn:schemas-microsoft-com:office:office" xmlns:oel="http://schemas.microsoft.com/office/2019/extlst" xmlns:r="http://schemas.openxmlformats.org/officeDocument/2006/relationships" xmlns:m="http://schemas.openxmlformats.org/officeDocument/2006/math" xmlns:v="urn:schemas-microsoft-com:vml" xmlns:wp14="http://schemas.microsoft.com/office/word/2010/wordprocessingDrawing" xmlns:wp="http://schemas.openxmlformats.org/drawingml/2006/wordprocessingDrawing" xmlns:w10="urn:schemas-microsoft-com:office:word" xmlns:w="http://schemas.openxmlformats.org/wordprocessingml/2006/main" xmlns:w14="http://schemas.microsoft.com/office/word/2010/wordml" xmlns:w15="http://schemas.microsoft.com/office/word/2012/wordml" xmlns:w16cex="http://schemas.microsoft.com/office/word/2018/wordml/cex" xmlns:w16cid="http://schemas.microsoft.com/office/word/2016/wordml/cid" xmlns:w16="http://schemas.microsoft.com/office/word/2018/wordml" xmlns:w16sdtdh="http://schemas.microsoft.com/office/word/2020/wordml/sdtdatahash" xmlns:w16se="http://schemas.microsoft.com/office/word/2015/wordml/symex" xmlns:wpg="http://schemas.microsoft.com/office/word/2010/wordprocessingGroup" xmlns:wpi="http://schemas.microsoft.com/office/word/2010/wordprocessingInk" xmlns:wne="http://schemas.microsoft.com/office/word/2006/wordml" xmlns:wps="http://schemas.microsoft.com/office/word/2010/wordprocessingShape" mc:Ignorable="w14 w15 w16se w16cid w16 w16cex w16sdtdh wp14">
+<w:footnotes xmlns:wpc="http://schemas.microsoft.com/office/word/2010/wordprocessingCanvas" xmlns:cx="http://schemas.microsoft.com/office/drawing/2014/chartex" xmlns:cx1="http://schemas.microsoft.com/office/drawing/2015/9/8/chartex" xmlns:cx2="http://schemas.microsoft.com/office/drawing/2015/10/21/chartex" xmlns:cx3="http://schemas.microsoft.com/office/drawing/2016/5/9/chartex" xmlns:cx4="http://schemas.microsoft.com/office/drawing/2016/5/10/chartex" xmlns:cx5="http://schemas.microsoft.com/office/drawing/2016/5/11/chartex" xmlns:cx6="http://schemas.microsoft.com/office/drawing/2016/5/12/chartex" xmlns:cx7="http://schemas.microsoft.com/office/drawing/2016/5/13/chartex" xmlns:cx8="http://schemas.microsoft.com/office/drawing/2016/5/14/chartex" xmlns:mc="http://schemas.openxmlformats.org/markup-compatibility/2006" xmlns:aink="http://schemas.microsoft.com/office/drawing/2016/ink" xmlns:am3d="http://schemas.microsoft.com/office/drawing/2017/model3d" xmlns:o="urn:schemas-microsoft-com:office:office" xmlns:oel="http://schemas.microsoft.com/office/2019/extlst" xmlns:r="http://schemas.openxmlformats.org/officeDocument/2006/relationships" xmlns:m="http://schemas.openxmlformats.org/officeDocument/2006/math" xmlns:v="urn:schemas-microsoft-com:vml" xmlns:wp14="http://schemas.microsoft.com/office/word/2010/wordprocessingDrawing" xmlns:wp="http://schemas.openxmlformats.org/drawingml/2006/wordprocessingDrawing" xmlns:w10="urn:schemas-microsoft-com:office:word" xmlns:w="http://schemas.openxmlformats.org/wordprocessingml/2006/main" xmlns:w14="http://schemas.microsoft.com/office/word/2010/wordml" xmlns:w15="http://schemas.microsoft.com/office/word/2012/wordml" xmlns:w16cex="http://schemas.microsoft.com/office/word/2018/wordml/cex" xmlns:w16cid="http://schemas.microsoft.com/office/word/2016/wordml/cid" xmlns:w16="http://schemas.microsoft.com/office/word/2018/wordml" xmlns:w16du="http://schemas.microsoft.com/office/word/2023/wordml/word16du" xmlns:w16sdtdh="http://schemas.microsoft.com/office/word/2020/wordml/sdtdatahash" xmlns:w16se="http://schemas.microsoft.com/office/word/2015/wordml/symex" xmlns:wpg="http://schemas.microsoft.com/office/word/2010/wordprocessingGroup" xmlns:wpi="http://schemas.microsoft.com/office/word/2010/wordprocessingInk" xmlns:wne="http://schemas.microsoft.com/office/word/2006/wordml" xmlns:wps="http://schemas.microsoft.com/office/word/2010/wordprocessingShape" mc:Ignorable="w14 w15 w16se w16cid w16 w16cex w16sdtdh w16du wp14">
   <w:footnote w:type="separator" w:id="-1">
     <w:p>
       <w:r>
@@ -7042,7 +7050,7 @@
 </file>
 
 <file path=word/header1.xml><?xml version="1.0" encoding="utf-8"?>
-<w:hdr xmlns:wpc="http://schemas.microsoft.com/office/word/2010/wordprocessingCanvas" xmlns:cx="http://schemas.microsoft.com/office/drawing/2014/chartex" xmlns:cx1="http://schemas.microsoft.com/office/drawing/2015/9/8/chartex" xmlns:cx2="http://schemas.microsoft.com/office/drawing/2015/10/21/chartex" xmlns:cx3="http://schemas.microsoft.com/office/drawing/2016/5/9/chartex" xmlns:cx4="http://schemas.microsoft.com/office/drawing/2016/5/10/chartex" xmlns:cx5="http://schemas.microsoft.com/office/drawing/2016/5/11/chartex" xmlns:cx6="http://schemas.microsoft.com/office/drawing/2016/5/12/chartex" xmlns:cx7="http://schemas.microsoft.com/office/drawing/2016/5/13/chartex" xmlns:cx8="http://schemas.microsoft.com/office/drawing/2016/5/14/chartex" xmlns:mc="http://schemas.openxmlformats.org/markup-compatibility/2006" xmlns:aink="http://schemas.microsoft.com/office/drawing/2016/ink" xmlns:am3d="http://schemas.microsoft.com/office/drawing/2017/model3d" xmlns:o="urn:schemas-microsoft-com:office:office" xmlns:oel="http://schemas.microsoft.com/office/2019/extlst" xmlns:r="http://schemas.openxmlformats.org/officeDocument/2006/relationships" xmlns:m="http://schemas.openxmlformats.org/officeDocument/2006/math" xmlns:v="urn:schemas-microsoft-com:vml" xmlns:wp14="http://schemas.microsoft.com/office/word/2010/wordprocessingDrawing" xmlns:wp="http://schemas.openxmlformats.org/drawingml/2006/wordprocessingDrawing" xmlns:w10="urn:schemas-microsoft-com:office:word" xmlns:w="http://schemas.openxmlformats.org/wordprocessingml/2006/main" xmlns:w14="http://schemas.microsoft.com/office/word/2010/wordml" xmlns:w15="http://schemas.microsoft.com/office/word/2012/wordml" xmlns:w16cex="http://schemas.microsoft.com/office/word/2018/wordml/cex" xmlns:w16cid="http://schemas.microsoft.com/office/word/2016/wordml/cid" xmlns:w16="http://schemas.microsoft.com/office/word/2018/wordml" xmlns:w16sdtdh="http://schemas.microsoft.com/office/word/2020/wordml/sdtdatahash" xmlns:w16se="http://schemas.microsoft.com/office/word/2015/wordml/symex" xmlns:wpg="http://schemas.microsoft.com/office/word/2010/wordprocessingGroup" xmlns:wpi="http://schemas.microsoft.com/office/word/2010/wordprocessingInk" xmlns:wne="http://schemas.microsoft.com/office/word/2006/wordml" xmlns:wps="http://schemas.microsoft.com/office/word/2010/wordprocessingShape" mc:Ignorable="w14 w15 w16se w16cid w16 w16cex w16sdtdh wp14">
+<w:hdr xmlns:wpc="http://schemas.microsoft.com/office/word/2010/wordprocessingCanvas" xmlns:cx="http://schemas.microsoft.com/office/drawing/2014/chartex" xmlns:cx1="http://schemas.microsoft.com/office/drawing/2015/9/8/chartex" xmlns:cx2="http://schemas.microsoft.com/office/drawing/2015/10/21/chartex" xmlns:cx3="http://schemas.microsoft.com/office/drawing/2016/5/9/chartex" xmlns:cx4="http://schemas.microsoft.com/office/drawing/2016/5/10/chartex" xmlns:cx5="http://schemas.microsoft.com/office/drawing/2016/5/11/chartex" xmlns:cx6="http://schemas.microsoft.com/office/drawing/2016/5/12/chartex" xmlns:cx7="http://schemas.microsoft.com/office/drawing/2016/5/13/chartex" xmlns:cx8="http://schemas.microsoft.com/office/drawing/2016/5/14/chartex" xmlns:mc="http://schemas.openxmlformats.org/markup-compatibility/2006" xmlns:aink="http://schemas.microsoft.com/office/drawing/2016/ink" xmlns:am3d="http://schemas.microsoft.com/office/drawing/2017/model3d" xmlns:o="urn:schemas-microsoft-com:office:office" xmlns:oel="http://schemas.microsoft.com/office/2019/extlst" xmlns:r="http://schemas.openxmlformats.org/officeDocument/2006/relationships" xmlns:m="http://schemas.openxmlformats.org/officeDocument/2006/math" xmlns:v="urn:schemas-microsoft-com:vml" xmlns:wp14="http://schemas.microsoft.com/office/word/2010/wordprocessingDrawing" xmlns:wp="http://schemas.openxmlformats.org/drawingml/2006/wordprocessingDrawing" xmlns:w10="urn:schemas-microsoft-com:office:word" xmlns:w="http://schemas.openxmlformats.org/wordprocessingml/2006/main" xmlns:w14="http://schemas.microsoft.com/office/word/2010/wordml" xmlns:w15="http://schemas.microsoft.com/office/word/2012/wordml" xmlns:w16cex="http://schemas.microsoft.com/office/word/2018/wordml/cex" xmlns:w16cid="http://schemas.microsoft.com/office/word/2016/wordml/cid" xmlns:w16="http://schemas.microsoft.com/office/word/2018/wordml" xmlns:w16du="http://schemas.microsoft.com/office/word/2023/wordml/word16du" xmlns:w16sdtdh="http://schemas.microsoft.com/office/word/2020/wordml/sdtdatahash" xmlns:w16se="http://schemas.microsoft.com/office/word/2015/wordml/symex" xmlns:wpg="http://schemas.microsoft.com/office/word/2010/wordprocessingGroup" xmlns:wpi="http://schemas.microsoft.com/office/word/2010/wordprocessingInk" xmlns:wne="http://schemas.microsoft.com/office/word/2006/wordml" xmlns:wps="http://schemas.microsoft.com/office/word/2010/wordprocessingShape" mc:Ignorable="w14 w15 w16se w16cid w16 w16cex w16sdtdh w16du wp14">
   <w:p>
     <w:pPr>
       <w:pStyle w:val="Header"/>
@@ -7066,7 +7074,7 @@
 </file>
 
 <file path=word/numbering.xml><?xml version="1.0" encoding="utf-8"?>
-<w:numbering xmlns:wpc="http://schemas.microsoft.com/office/word/2010/wordprocessingCanvas" xmlns:cx="http://schemas.microsoft.com/office/drawing/2014/chartex" xmlns:cx1="http://schemas.microsoft.com/office/drawing/2015/9/8/chartex" xmlns:cx2="http://schemas.microsoft.com/office/drawing/2015/10/21/chartex" xmlns:cx3="http://schemas.microsoft.com/office/drawing/2016/5/9/chartex" xmlns:cx4="http://schemas.microsoft.com/office/drawing/2016/5/10/chartex" xmlns:cx5="http://schemas.microsoft.com/office/drawing/2016/5/11/chartex" xmlns:cx6="http://schemas.microsoft.com/office/drawing/2016/5/12/chartex" xmlns:cx7="http://schemas.microsoft.com/office/drawing/2016/5/13/chartex" xmlns:cx8="http://schemas.microsoft.com/office/drawing/2016/5/14/chartex" xmlns:mc="http://schemas.openxmlformats.org/markup-compatibility/2006" xmlns:aink="http://schemas.microsoft.com/office/drawing/2016/ink" xmlns:am3d="http://schemas.microsoft.com/office/drawing/2017/model3d" xmlns:o="urn:schemas-microsoft-com:office:office" xmlns:oel="http://schemas.microsoft.com/office/2019/extlst" xmlns:r="http://schemas.openxmlformats.org/officeDocument/2006/relationships" xmlns:m="http://schemas.openxmlformats.org/officeDocument/2006/math" xmlns:v="urn:schemas-microsoft-com:vml" xmlns:wp14="http://schemas.microsoft.com/office/word/2010/wordprocessingDrawing" xmlns:wp="http://schemas.openxmlformats.org/drawingml/2006/wordprocessingDrawing" xmlns:w10="urn:schemas-microsoft-com:office:word" xmlns:w="http://schemas.openxmlformats.org/wordprocessingml/2006/main" xmlns:w14="http://schemas.microsoft.com/office/word/2010/wordml" xmlns:w15="http://schemas.microsoft.com/office/word/2012/wordml" xmlns:w16cex="http://schemas.microsoft.com/office/word/2018/wordml/cex" xmlns:w16cid="http://schemas.microsoft.com/office/word/2016/wordml/cid" xmlns:w16="http://schemas.microsoft.com/office/word/2018/wordml" xmlns:w16sdtdh="http://schemas.microsoft.com/office/word/2020/wordml/sdtdatahash" xmlns:w16se="http://schemas.microsoft.com/office/word/2015/wordml/symex" xmlns:wpg="http://schemas.microsoft.com/office/word/2010/wordprocessingGroup" xmlns:wpi="http://schemas.microsoft.com/office/word/2010/wordprocessingInk" xmlns:wne="http://schemas.microsoft.com/office/word/2006/wordml" xmlns:wps="http://schemas.microsoft.com/office/word/2010/wordprocessingShape" mc:Ignorable="w14 w15 w16se w16cid w16 w16cex w16sdtdh wp14">
+<w:numbering xmlns:wpc="http://schemas.microsoft.com/office/word/2010/wordprocessingCanvas" xmlns:cx="http://schemas.microsoft.com/office/drawing/2014/chartex" xmlns:cx1="http://schemas.microsoft.com/office/drawing/2015/9/8/chartex" xmlns:cx2="http://schemas.microsoft.com/office/drawing/2015/10/21/chartex" xmlns:cx3="http://schemas.microsoft.com/office/drawing/2016/5/9/chartex" xmlns:cx4="http://schemas.microsoft.com/office/drawing/2016/5/10/chartex" xmlns:cx5="http://schemas.microsoft.com/office/drawing/2016/5/11/chartex" xmlns:cx6="http://schemas.microsoft.com/office/drawing/2016/5/12/chartex" xmlns:cx7="http://schemas.microsoft.com/office/drawing/2016/5/13/chartex" xmlns:cx8="http://schemas.microsoft.com/office/drawing/2016/5/14/chartex" xmlns:mc="http://schemas.openxmlformats.org/markup-compatibility/2006" xmlns:aink="http://schemas.microsoft.com/office/drawing/2016/ink" xmlns:am3d="http://schemas.microsoft.com/office/drawing/2017/model3d" xmlns:o="urn:schemas-microsoft-com:office:office" xmlns:oel="http://schemas.microsoft.com/office/2019/extlst" xmlns:r="http://schemas.openxmlformats.org/officeDocument/2006/relationships" xmlns:m="http://schemas.openxmlformats.org/officeDocument/2006/math" xmlns:v="urn:schemas-microsoft-com:vml" xmlns:wp14="http://schemas.microsoft.com/office/word/2010/wordprocessingDrawing" xmlns:wp="http://schemas.openxmlformats.org/drawingml/2006/wordprocessingDrawing" xmlns:w10="urn:schemas-microsoft-com:office:word" xmlns:w="http://schemas.openxmlformats.org/wordprocessingml/2006/main" xmlns:w14="http://schemas.microsoft.com/office/word/2010/wordml" xmlns:w15="http://schemas.microsoft.com/office/word/2012/wordml" xmlns:w16cex="http://schemas.microsoft.com/office/word/2018/wordml/cex" xmlns:w16cid="http://schemas.microsoft.com/office/word/2016/wordml/cid" xmlns:w16="http://schemas.microsoft.com/office/word/2018/wordml" xmlns:w16du="http://schemas.microsoft.com/office/word/2023/wordml/word16du" xmlns:w16sdtdh="http://schemas.microsoft.com/office/word/2020/wordml/sdtdatahash" xmlns:w16se="http://schemas.microsoft.com/office/word/2015/wordml/symex" xmlns:wpg="http://schemas.microsoft.com/office/word/2010/wordprocessingGroup" xmlns:wpi="http://schemas.microsoft.com/office/word/2010/wordprocessingInk" xmlns:wne="http://schemas.microsoft.com/office/word/2006/wordml" xmlns:wps="http://schemas.microsoft.com/office/word/2010/wordprocessingShape" mc:Ignorable="w14 w15 w16se w16cid w16 w16cex w16sdtdh w16du wp14">
   <w:abstractNum w:abstractNumId="0" w15:restartNumberingAfterBreak="0">
     <w:nsid w:val="08B2501C"/>
     <w:multiLevelType w:val="hybridMultilevel"/>
@@ -7535,7 +7543,7 @@
 </file>
 
 <file path=word/styles.xml><?xml version="1.0" encoding="utf-8"?>
-<w:styles xmlns:mc="http://schemas.openxmlformats.org/markup-compatibility/2006" xmlns:r="http://schemas.openxmlformats.org/officeDocument/2006/relationships" xmlns:w="http://schemas.openxmlformats.org/wordprocessingml/2006/main" xmlns:w14="http://schemas.microsoft.com/office/word/2010/wordml" xmlns:w15="http://schemas.microsoft.com/office/word/2012/wordml" xmlns:w16cex="http://schemas.microsoft.com/office/word/2018/wordml/cex" xmlns:w16cid="http://schemas.microsoft.com/office/word/2016/wordml/cid" xmlns:w16="http://schemas.microsoft.com/office/word/2018/wordml" xmlns:w16sdtdh="http://schemas.microsoft.com/office/word/2020/wordml/sdtdatahash" xmlns:w16se="http://schemas.microsoft.com/office/word/2015/wordml/symex" mc:Ignorable="w14 w15 w16se w16cid w16 w16cex w16sdtdh">
+<w:styles xmlns:mc="http://schemas.openxmlformats.org/markup-compatibility/2006" xmlns:r="http://schemas.openxmlformats.org/officeDocument/2006/relationships" xmlns:w="http://schemas.openxmlformats.org/wordprocessingml/2006/main" xmlns:w14="http://schemas.microsoft.com/office/word/2010/wordml" xmlns:w15="http://schemas.microsoft.com/office/word/2012/wordml" xmlns:w16cex="http://schemas.microsoft.com/office/word/2018/wordml/cex" xmlns:w16cid="http://schemas.microsoft.com/office/word/2016/wordml/cid" xmlns:w16="http://schemas.microsoft.com/office/word/2018/wordml" xmlns:w16du="http://schemas.microsoft.com/office/word/2023/wordml/word16du" xmlns:w16sdtdh="http://schemas.microsoft.com/office/word/2020/wordml/sdtdatahash" xmlns:w16se="http://schemas.microsoft.com/office/word/2015/wordml/symex" mc:Ignorable="w14 w15 w16se w16cid w16 w16cex w16sdtdh w16du">
   <w:docDefaults>
     <w:rPrDefault>
       <w:rPr>

</xml_diff>

<commit_message>
Updated Trial Sentencing template for new Court Costs.
</commit_message>
<xml_diff>
--- a/resources/Templates/Trial_Sentencing_Template.docx
+++ b/resources/Templates/Trial_Sentencing_Template.docx
@@ -1,6 +1,6 @@
 
 <file path=word/document.xml><?xml version="1.0" encoding="utf-8"?>
-<w:document xmlns:wpc="http://schemas.microsoft.com/office/word/2010/wordprocessingCanvas" xmlns:cx="http://schemas.microsoft.com/office/drawing/2014/chartex" xmlns:cx1="http://schemas.microsoft.com/office/drawing/2015/9/8/chartex" xmlns:cx2="http://schemas.microsoft.com/office/drawing/2015/10/21/chartex" xmlns:cx3="http://schemas.microsoft.com/office/drawing/2016/5/9/chartex" xmlns:cx4="http://schemas.microsoft.com/office/drawing/2016/5/10/chartex" xmlns:cx5="http://schemas.microsoft.com/office/drawing/2016/5/11/chartex" xmlns:cx6="http://schemas.microsoft.com/office/drawing/2016/5/12/chartex" xmlns:cx7="http://schemas.microsoft.com/office/drawing/2016/5/13/chartex" xmlns:cx8="http://schemas.microsoft.com/office/drawing/2016/5/14/chartex" xmlns:mc="http://schemas.openxmlformats.org/markup-compatibility/2006" xmlns:aink="http://schemas.microsoft.com/office/drawing/2016/ink" xmlns:am3d="http://schemas.microsoft.com/office/drawing/2017/model3d" xmlns:o="urn:schemas-microsoft-com:office:office" xmlns:oel="http://schemas.microsoft.com/office/2019/extlst" xmlns:r="http://schemas.openxmlformats.org/officeDocument/2006/relationships" xmlns:m="http://schemas.openxmlformats.org/officeDocument/2006/math" xmlns:v="urn:schemas-microsoft-com:vml" xmlns:wp14="http://schemas.microsoft.com/office/word/2010/wordprocessingDrawing" xmlns:wp="http://schemas.openxmlformats.org/drawingml/2006/wordprocessingDrawing" xmlns:w10="urn:schemas-microsoft-com:office:word" xmlns:w="http://schemas.openxmlformats.org/wordprocessingml/2006/main" xmlns:w14="http://schemas.microsoft.com/office/word/2010/wordml" xmlns:w15="http://schemas.microsoft.com/office/word/2012/wordml" xmlns:w16cex="http://schemas.microsoft.com/office/word/2018/wordml/cex" xmlns:w16cid="http://schemas.microsoft.com/office/word/2016/wordml/cid" xmlns:w16="http://schemas.microsoft.com/office/word/2018/wordml" xmlns:w16du="http://schemas.microsoft.com/office/word/2023/wordml/word16du" xmlns:w16sdtdh="http://schemas.microsoft.com/office/word/2020/wordml/sdtdatahash" xmlns:w16se="http://schemas.microsoft.com/office/word/2015/wordml/symex" xmlns:wpg="http://schemas.microsoft.com/office/word/2010/wordprocessingGroup" xmlns:wpi="http://schemas.microsoft.com/office/word/2010/wordprocessingInk" xmlns:wne="http://schemas.microsoft.com/office/word/2006/wordml" xmlns:wps="http://schemas.microsoft.com/office/word/2010/wordprocessingShape" mc:Ignorable="w14 w15 w16se w16cid w16 w16cex w16sdtdh w16du wp14">
+<w:document xmlns:wpc="http://schemas.microsoft.com/office/word/2010/wordprocessingCanvas" xmlns:cx="http://schemas.microsoft.com/office/drawing/2014/chartex" xmlns:cx1="http://schemas.microsoft.com/office/drawing/2015/9/8/chartex" xmlns:cx2="http://schemas.microsoft.com/office/drawing/2015/10/21/chartex" xmlns:cx3="http://schemas.microsoft.com/office/drawing/2016/5/9/chartex" xmlns:cx4="http://schemas.microsoft.com/office/drawing/2016/5/10/chartex" xmlns:cx5="http://schemas.microsoft.com/office/drawing/2016/5/11/chartex" xmlns:cx6="http://schemas.microsoft.com/office/drawing/2016/5/12/chartex" xmlns:cx7="http://schemas.microsoft.com/office/drawing/2016/5/13/chartex" xmlns:cx8="http://schemas.microsoft.com/office/drawing/2016/5/14/chartex" xmlns:mc="http://schemas.openxmlformats.org/markup-compatibility/2006" xmlns:aink="http://schemas.microsoft.com/office/drawing/2016/ink" xmlns:am3d="http://schemas.microsoft.com/office/drawing/2017/model3d" xmlns:o="urn:schemas-microsoft-com:office:office" xmlns:oel="http://schemas.microsoft.com/office/2019/extlst" xmlns:r="http://schemas.openxmlformats.org/officeDocument/2006/relationships" xmlns:m="http://schemas.openxmlformats.org/officeDocument/2006/math" xmlns:v="urn:schemas-microsoft-com:vml" xmlns:wp14="http://schemas.microsoft.com/office/word/2010/wordprocessingDrawing" xmlns:wp="http://schemas.openxmlformats.org/drawingml/2006/wordprocessingDrawing" xmlns:w10="urn:schemas-microsoft-com:office:word" xmlns:w="http://schemas.openxmlformats.org/wordprocessingml/2006/main" xmlns:w14="http://schemas.microsoft.com/office/word/2010/wordml" xmlns:w15="http://schemas.microsoft.com/office/word/2012/wordml" xmlns:w16cex="http://schemas.microsoft.com/office/word/2018/wordml/cex" xmlns:w16cid="http://schemas.microsoft.com/office/word/2016/wordml/cid" xmlns:w16="http://schemas.microsoft.com/office/word/2018/wordml" xmlns:w16du="http://schemas.microsoft.com/office/word/2023/wordml/word16du" xmlns:w16sdtdh="http://schemas.microsoft.com/office/word/2020/wordml/sdtdatahash" xmlns:w16sdtfl="http://schemas.microsoft.com/office/word/2024/wordml/sdtformatlock" xmlns:w16se="http://schemas.microsoft.com/office/word/2015/wordml/symex" xmlns:wpg="http://schemas.microsoft.com/office/word/2010/wordprocessingGroup" xmlns:wpi="http://schemas.microsoft.com/office/word/2010/wordprocessingInk" xmlns:wne="http://schemas.microsoft.com/office/word/2006/wordml" xmlns:wps="http://schemas.microsoft.com/office/word/2010/wordprocessingShape" mc:Ignorable="w14 w15 w16se w16cid w16 w16cex w16sdtdh w16sdtfl w16du wp14">
   <w:body>
     <w:p>
       <w:pPr>
@@ -613,8 +613,19 @@
           <w:sz w:val="20"/>
           <w:szCs w:val="20"/>
         </w:rPr>
-        <w:t xml:space="preserve">  ==  ‘Magistrate’ %}</w:t>
-      </w:r>
+        <w:t xml:space="preserve">  ==  ‘Magistrate</w:t>
+      </w:r>
+      <w:proofErr w:type="gramStart"/>
+      <w:r>
+        <w:rPr>
+          <w:rFonts w:ascii="Palatino Linotype" w:hAnsi="Palatino Linotype"/>
+          <w:bCs/>
+          <w:sz w:val="20"/>
+          <w:szCs w:val="20"/>
+        </w:rPr>
+        <w:t>’ %}</w:t>
+      </w:r>
+      <w:proofErr w:type="gramEnd"/>
     </w:p>
     <w:p>
       <w:pPr>
@@ -753,8 +764,18 @@
           <w:sz w:val="20"/>
           <w:szCs w:val="20"/>
         </w:rPr>
-        <w:t xml:space="preserve"> == ‘Judge’ %}</w:t>
-      </w:r>
+        <w:t xml:space="preserve"> == ‘Judge</w:t>
+      </w:r>
+      <w:proofErr w:type="gramStart"/>
+      <w:r>
+        <w:rPr>
+          <w:rFonts w:ascii="Palatino Linotype" w:hAnsi="Palatino Linotype"/>
+          <w:sz w:val="20"/>
+          <w:szCs w:val="20"/>
+        </w:rPr>
+        <w:t>’ %}</w:t>
+      </w:r>
+      <w:proofErr w:type="gramEnd"/>
     </w:p>
     <w:p>
       <w:pPr>
@@ -5360,7 +5381,16 @@
           <w:sz w:val="20"/>
           <w:szCs w:val="20"/>
         </w:rPr>
-        <w:t xml:space="preserve"> != ‘None’</w:t>
+        <w:t xml:space="preserve"> != ‘None</w:t>
+      </w:r>
+      <w:proofErr w:type="gramStart"/>
+      <w:r>
+        <w:rPr>
+          <w:rFonts w:ascii="Palatino Linotype" w:hAnsi="Palatino Linotype"/>
+          <w:sz w:val="20"/>
+          <w:szCs w:val="20"/>
+        </w:rPr>
+        <w:t>’</w:t>
       </w:r>
       <w:r>
         <w:rPr>
@@ -5370,6 +5400,7 @@
         </w:rPr>
         <w:t>%}</w:t>
       </w:r>
+      <w:proofErr w:type="gramEnd"/>
     </w:p>
     <w:p>
       <w:pPr>
@@ -5609,8 +5640,18 @@
           <w:sz w:val="20"/>
           <w:szCs w:val="20"/>
         </w:rPr>
-        <w:t xml:space="preserve"> is true %}</w:t>
-      </w:r>
+        <w:t xml:space="preserve"> is </w:t>
+      </w:r>
+      <w:proofErr w:type="gramStart"/>
+      <w:r>
+        <w:rPr>
+          <w:rFonts w:ascii="Palatino Linotype" w:hAnsi="Palatino Linotype"/>
+          <w:sz w:val="20"/>
+          <w:szCs w:val="20"/>
+        </w:rPr>
+        <w:t>true %}</w:t>
+      </w:r>
+      <w:proofErr w:type="gramEnd"/>
     </w:p>
     <w:p>
       <w:pPr>
@@ -7049,7 +7090,25 @@
           <w:sz w:val="20"/>
           <w:szCs w:val="20"/>
         </w:rPr>
-        <w:t xml:space="preserve">% if community_control.not_within_500_feet_ordered is true %} </w:t>
+        <w:t xml:space="preserve">% if community_control.not_within_500_feet_ordered is </w:t>
+      </w:r>
+      <w:proofErr w:type="gramStart"/>
+      <w:r>
+        <w:rPr>
+          <w:rFonts w:ascii="Palatino Linotype" w:hAnsi="Palatino Linotype"/>
+          <w:sz w:val="20"/>
+          <w:szCs w:val="20"/>
+        </w:rPr>
+        <w:t>true %}</w:t>
+      </w:r>
+      <w:proofErr w:type="gramEnd"/>
+      <w:r>
+        <w:rPr>
+          <w:rFonts w:ascii="Palatino Linotype" w:hAnsi="Palatino Linotype"/>
+          <w:sz w:val="20"/>
+          <w:szCs w:val="20"/>
+        </w:rPr>
+        <w:t xml:space="preserve"> </w:t>
       </w:r>
     </w:p>
     <w:p>
@@ -7130,8 +7189,18 @@
           <w:sz w:val="20"/>
           <w:szCs w:val="20"/>
         </w:rPr>
-        <w:t xml:space="preserve"> is true %}</w:t>
-      </w:r>
+        <w:t xml:space="preserve"> is </w:t>
+      </w:r>
+      <w:proofErr w:type="gramStart"/>
+      <w:r>
+        <w:rPr>
+          <w:rFonts w:ascii="Palatino Linotype" w:hAnsi="Palatino Linotype"/>
+          <w:sz w:val="20"/>
+          <w:szCs w:val="20"/>
+        </w:rPr>
+        <w:t>true %}</w:t>
+      </w:r>
+      <w:proofErr w:type="gramEnd"/>
       <w:r>
         <w:rPr>
           <w:rFonts w:ascii="Palatino Linotype" w:hAnsi="Palatino Linotype"/>
@@ -7159,19 +7228,30 @@
           <w:szCs w:val="20"/>
         </w:rPr>
       </w:pPr>
-      <w:r>
-        <w:rPr>
-          <w:rFonts w:ascii="Palatino Linotype" w:hAnsi="Palatino Linotype"/>
-          <w:bCs/>
-          <w:sz w:val="20"/>
-          <w:szCs w:val="20"/>
-        </w:rPr>
-        <w:t xml:space="preserve">Defendant shall have no contact with </w:t>
-      </w:r>
       <w:proofErr w:type="gramStart"/>
       <w:r>
         <w:rPr>
           <w:rFonts w:ascii="Palatino Linotype" w:hAnsi="Palatino Linotype"/>
+          <w:bCs/>
+          <w:sz w:val="20"/>
+          <w:szCs w:val="20"/>
+        </w:rPr>
+        <w:t>Defendant</w:t>
+      </w:r>
+      <w:proofErr w:type="gramEnd"/>
+      <w:r>
+        <w:rPr>
+          <w:rFonts w:ascii="Palatino Linotype" w:hAnsi="Palatino Linotype"/>
+          <w:bCs/>
+          <w:sz w:val="20"/>
+          <w:szCs w:val="20"/>
+        </w:rPr>
+        <w:t xml:space="preserve"> shall have no contact with </w:t>
+      </w:r>
+      <w:proofErr w:type="gramStart"/>
+      <w:r>
+        <w:rPr>
+          <w:rFonts w:ascii="Palatino Linotype" w:hAnsi="Palatino Linotype"/>
           <w:b/>
           <w:bCs/>
           <w:sz w:val="20"/>
@@ -7268,8 +7348,19 @@
           <w:sz w:val="20"/>
           <w:szCs w:val="20"/>
         </w:rPr>
-        <w:t xml:space="preserve"> is true %}</w:t>
-      </w:r>
+        <w:t xml:space="preserve"> is </w:t>
+      </w:r>
+      <w:proofErr w:type="gramStart"/>
+      <w:r>
+        <w:rPr>
+          <w:rFonts w:ascii="Palatino Linotype" w:hAnsi="Palatino Linotype"/>
+          <w:bCs/>
+          <w:sz w:val="20"/>
+          <w:szCs w:val="20"/>
+        </w:rPr>
+        <w:t>true %}</w:t>
+      </w:r>
+      <w:proofErr w:type="gramEnd"/>
     </w:p>
     <w:p>
       <w:pPr>
@@ -7341,8 +7432,18 @@
           <w:sz w:val="20"/>
           <w:szCs w:val="20"/>
         </w:rPr>
-        <w:t xml:space="preserve"> is true %}</w:t>
-      </w:r>
+        <w:t xml:space="preserve"> is </w:t>
+      </w:r>
+      <w:proofErr w:type="gramStart"/>
+      <w:r>
+        <w:rPr>
+          <w:rFonts w:ascii="Palatino Linotype" w:hAnsi="Palatino Linotype"/>
+          <w:sz w:val="20"/>
+          <w:szCs w:val="20"/>
+        </w:rPr>
+        <w:t>true %}</w:t>
+      </w:r>
+      <w:proofErr w:type="gramEnd"/>
       <w:r>
         <w:rPr>
           <w:rFonts w:ascii="Palatino Linotype" w:hAnsi="Palatino Linotype"/>
@@ -7475,7 +7576,25 @@
           <w:sz w:val="20"/>
           <w:szCs w:val="20"/>
         </w:rPr>
-        <w:t xml:space="preserve"> is true %}  </w:t>
+        <w:t xml:space="preserve"> is </w:t>
+      </w:r>
+      <w:proofErr w:type="gramStart"/>
+      <w:r>
+        <w:rPr>
+          <w:rFonts w:ascii="Palatino Linotype" w:hAnsi="Palatino Linotype"/>
+          <w:sz w:val="20"/>
+          <w:szCs w:val="20"/>
+        </w:rPr>
+        <w:t>true %}</w:t>
+      </w:r>
+      <w:proofErr w:type="gramEnd"/>
+      <w:r>
+        <w:rPr>
+          <w:rFonts w:ascii="Palatino Linotype" w:hAnsi="Palatino Linotype"/>
+          <w:sz w:val="20"/>
+          <w:szCs w:val="20"/>
+        </w:rPr>
+        <w:t xml:space="preserve">  </w:t>
       </w:r>
     </w:p>
     <w:p>
@@ -7565,7 +7684,25 @@
           <w:sz w:val="20"/>
           <w:szCs w:val="20"/>
         </w:rPr>
-        <w:t xml:space="preserve"> is true %}  </w:t>
+        <w:t xml:space="preserve"> is </w:t>
+      </w:r>
+      <w:proofErr w:type="gramStart"/>
+      <w:r>
+        <w:rPr>
+          <w:rFonts w:ascii="Palatino Linotype" w:hAnsi="Palatino Linotype"/>
+          <w:sz w:val="20"/>
+          <w:szCs w:val="20"/>
+        </w:rPr>
+        <w:t>true %}</w:t>
+      </w:r>
+      <w:proofErr w:type="gramEnd"/>
+      <w:r>
+        <w:rPr>
+          <w:rFonts w:ascii="Palatino Linotype" w:hAnsi="Palatino Linotype"/>
+          <w:sz w:val="20"/>
+          <w:szCs w:val="20"/>
+        </w:rPr>
+        <w:t xml:space="preserve">  </w:t>
       </w:r>
     </w:p>
     <w:p>
@@ -7674,7 +7811,25 @@
           <w:sz w:val="20"/>
           <w:szCs w:val="20"/>
         </w:rPr>
-        <w:t xml:space="preserve"> is true %}  </w:t>
+        <w:t xml:space="preserve"> is </w:t>
+      </w:r>
+      <w:proofErr w:type="gramStart"/>
+      <w:r>
+        <w:rPr>
+          <w:rFonts w:ascii="Palatino Linotype" w:hAnsi="Palatino Linotype"/>
+          <w:sz w:val="20"/>
+          <w:szCs w:val="20"/>
+        </w:rPr>
+        <w:t>true %}</w:t>
+      </w:r>
+      <w:proofErr w:type="gramEnd"/>
+      <w:r>
+        <w:rPr>
+          <w:rFonts w:ascii="Palatino Linotype" w:hAnsi="Palatino Linotype"/>
+          <w:sz w:val="20"/>
+          <w:szCs w:val="20"/>
+        </w:rPr>
+        <w:t xml:space="preserve">  </w:t>
       </w:r>
       <w:r>
         <w:rPr>
@@ -7793,7 +7948,25 @@
           <w:sz w:val="20"/>
           <w:szCs w:val="20"/>
         </w:rPr>
-        <w:t xml:space="preserve"> is true %}  </w:t>
+        <w:t xml:space="preserve"> is </w:t>
+      </w:r>
+      <w:proofErr w:type="gramStart"/>
+      <w:r>
+        <w:rPr>
+          <w:rFonts w:ascii="Palatino Linotype" w:hAnsi="Palatino Linotype"/>
+          <w:sz w:val="20"/>
+          <w:szCs w:val="20"/>
+        </w:rPr>
+        <w:t>true %}</w:t>
+      </w:r>
+      <w:proofErr w:type="gramEnd"/>
+      <w:r>
+        <w:rPr>
+          <w:rFonts w:ascii="Palatino Linotype" w:hAnsi="Palatino Linotype"/>
+          <w:sz w:val="20"/>
+          <w:szCs w:val="20"/>
+        </w:rPr>
+        <w:t xml:space="preserve">  </w:t>
       </w:r>
     </w:p>
     <w:p>
@@ -7867,7 +8040,25 @@
           <w:sz w:val="20"/>
           <w:szCs w:val="20"/>
         </w:rPr>
-        <w:t xml:space="preserve"> is true %}  </w:t>
+        <w:t xml:space="preserve"> is </w:t>
+      </w:r>
+      <w:proofErr w:type="gramStart"/>
+      <w:r>
+        <w:rPr>
+          <w:rFonts w:ascii="Palatino Linotype" w:hAnsi="Palatino Linotype"/>
+          <w:sz w:val="20"/>
+          <w:szCs w:val="20"/>
+        </w:rPr>
+        <w:t>true %}</w:t>
+      </w:r>
+      <w:proofErr w:type="gramEnd"/>
+      <w:r>
+        <w:rPr>
+          <w:rFonts w:ascii="Palatino Linotype" w:hAnsi="Palatino Linotype"/>
+          <w:sz w:val="20"/>
+          <w:szCs w:val="20"/>
+        </w:rPr>
+        <w:t xml:space="preserve">  </w:t>
       </w:r>
     </w:p>
     <w:p>
@@ -7959,7 +8150,25 @@
           <w:sz w:val="20"/>
           <w:szCs w:val="20"/>
         </w:rPr>
-        <w:t xml:space="preserve"> is true %}  </w:t>
+        <w:t xml:space="preserve"> is </w:t>
+      </w:r>
+      <w:proofErr w:type="gramStart"/>
+      <w:r>
+        <w:rPr>
+          <w:rFonts w:ascii="Palatino Linotype" w:hAnsi="Palatino Linotype"/>
+          <w:sz w:val="20"/>
+          <w:szCs w:val="20"/>
+        </w:rPr>
+        <w:t>true %}</w:t>
+      </w:r>
+      <w:proofErr w:type="gramEnd"/>
+      <w:r>
+        <w:rPr>
+          <w:rFonts w:ascii="Palatino Linotype" w:hAnsi="Palatino Linotype"/>
+          <w:sz w:val="20"/>
+          <w:szCs w:val="20"/>
+        </w:rPr>
+        <w:t xml:space="preserve">  </w:t>
       </w:r>
     </w:p>
     <w:p>
@@ -8175,7 +8384,25 @@
           <w:sz w:val="20"/>
           <w:szCs w:val="20"/>
         </w:rPr>
-        <w:t xml:space="preserve"> is true %}  </w:t>
+        <w:t xml:space="preserve"> is </w:t>
+      </w:r>
+      <w:proofErr w:type="gramStart"/>
+      <w:r>
+        <w:rPr>
+          <w:rFonts w:ascii="Palatino Linotype" w:hAnsi="Palatino Linotype"/>
+          <w:sz w:val="20"/>
+          <w:szCs w:val="20"/>
+        </w:rPr>
+        <w:t>true %}</w:t>
+      </w:r>
+      <w:proofErr w:type="gramEnd"/>
+      <w:r>
+        <w:rPr>
+          <w:rFonts w:ascii="Palatino Linotype" w:hAnsi="Palatino Linotype"/>
+          <w:sz w:val="20"/>
+          <w:szCs w:val="20"/>
+        </w:rPr>
+        <w:t xml:space="preserve">  </w:t>
       </w:r>
     </w:p>
     <w:p>
@@ -8442,8 +8669,18 @@
           <w:sz w:val="20"/>
           <w:szCs w:val="20"/>
         </w:rPr>
-        <w:t xml:space="preserve"> is true %}</w:t>
-      </w:r>
+        <w:t xml:space="preserve"> is </w:t>
+      </w:r>
+      <w:proofErr w:type="gramStart"/>
+      <w:r>
+        <w:rPr>
+          <w:rFonts w:ascii="Palatino Linotype" w:hAnsi="Palatino Linotype"/>
+          <w:sz w:val="20"/>
+          <w:szCs w:val="20"/>
+        </w:rPr>
+        <w:t>true %}</w:t>
+      </w:r>
+      <w:proofErr w:type="gramEnd"/>
     </w:p>
     <w:p>
       <w:pPr>
@@ -8515,7 +8752,25 @@
           <w:sz w:val="20"/>
           <w:szCs w:val="20"/>
         </w:rPr>
-        <w:t xml:space="preserve"> is true %}    </w:t>
+        <w:t xml:space="preserve"> is </w:t>
+      </w:r>
+      <w:proofErr w:type="gramStart"/>
+      <w:r>
+        <w:rPr>
+          <w:rFonts w:ascii="Palatino Linotype" w:hAnsi="Palatino Linotype"/>
+          <w:sz w:val="20"/>
+          <w:szCs w:val="20"/>
+        </w:rPr>
+        <w:t>true %}</w:t>
+      </w:r>
+      <w:proofErr w:type="gramEnd"/>
+      <w:r>
+        <w:rPr>
+          <w:rFonts w:ascii="Palatino Linotype" w:hAnsi="Palatino Linotype"/>
+          <w:sz w:val="20"/>
+          <w:szCs w:val="20"/>
+        </w:rPr>
+        <w:t xml:space="preserve">    </w:t>
       </w:r>
     </w:p>
     <w:p>
@@ -8612,7 +8867,25 @@
           <w:sz w:val="20"/>
           <w:szCs w:val="20"/>
         </w:rPr>
-        <w:t xml:space="preserve">is true %}   </w:t>
+        <w:t xml:space="preserve">is </w:t>
+      </w:r>
+      <w:proofErr w:type="gramStart"/>
+      <w:r>
+        <w:rPr>
+          <w:rFonts w:ascii="Palatino Linotype" w:hAnsi="Palatino Linotype"/>
+          <w:sz w:val="20"/>
+          <w:szCs w:val="20"/>
+        </w:rPr>
+        <w:t>true %}</w:t>
+      </w:r>
+      <w:proofErr w:type="gramEnd"/>
+      <w:r>
+        <w:rPr>
+          <w:rFonts w:ascii="Palatino Linotype" w:hAnsi="Palatino Linotype"/>
+          <w:sz w:val="20"/>
+          <w:szCs w:val="20"/>
+        </w:rPr>
+        <w:t xml:space="preserve">   </w:t>
       </w:r>
     </w:p>
     <w:p>
@@ -8723,8 +8996,18 @@
           <w:sz w:val="20"/>
           <w:szCs w:val="20"/>
         </w:rPr>
-        <w:t xml:space="preserve"> is true %}</w:t>
-      </w:r>
+        <w:t xml:space="preserve"> is </w:t>
+      </w:r>
+      <w:proofErr w:type="gramStart"/>
+      <w:r>
+        <w:rPr>
+          <w:rFonts w:ascii="Palatino Linotype" w:hAnsi="Palatino Linotype"/>
+          <w:sz w:val="20"/>
+          <w:szCs w:val="20"/>
+        </w:rPr>
+        <w:t>true %}</w:t>
+      </w:r>
+      <w:proofErr w:type="gramEnd"/>
     </w:p>
     <w:p>
       <w:pPr>
@@ -8848,7 +9131,25 @@
           <w:sz w:val="20"/>
           <w:szCs w:val="20"/>
         </w:rPr>
-        <w:t xml:space="preserve">is true %}   </w:t>
+        <w:t xml:space="preserve">is </w:t>
+      </w:r>
+      <w:proofErr w:type="gramStart"/>
+      <w:r>
+        <w:rPr>
+          <w:rFonts w:ascii="Palatino Linotype" w:hAnsi="Palatino Linotype"/>
+          <w:sz w:val="20"/>
+          <w:szCs w:val="20"/>
+        </w:rPr>
+        <w:t>true %}</w:t>
+      </w:r>
+      <w:proofErr w:type="gramEnd"/>
+      <w:r>
+        <w:rPr>
+          <w:rFonts w:ascii="Palatino Linotype" w:hAnsi="Palatino Linotype"/>
+          <w:sz w:val="20"/>
+          <w:szCs w:val="20"/>
+        </w:rPr>
+        <w:t xml:space="preserve">   </w:t>
       </w:r>
     </w:p>
     <w:p>
@@ -9011,8 +9312,18 @@
           <w:sz w:val="20"/>
           <w:szCs w:val="20"/>
         </w:rPr>
-        <w:t>is true %}</w:t>
-      </w:r>
+        <w:t xml:space="preserve">is </w:t>
+      </w:r>
+      <w:proofErr w:type="gramStart"/>
+      <w:r>
+        <w:rPr>
+          <w:rFonts w:ascii="Palatino Linotype" w:hAnsi="Palatino Linotype"/>
+          <w:sz w:val="20"/>
+          <w:szCs w:val="20"/>
+        </w:rPr>
+        <w:t>true %}</w:t>
+      </w:r>
+      <w:proofErr w:type="gramEnd"/>
     </w:p>
     <w:p>
       <w:pPr>
@@ -9317,8 +9628,18 @@
           <w:sz w:val="20"/>
           <w:szCs w:val="20"/>
         </w:rPr>
-        <w:t xml:space="preserve"> is true %}</w:t>
-      </w:r>
+        <w:t xml:space="preserve"> is </w:t>
+      </w:r>
+      <w:proofErr w:type="gramStart"/>
+      <w:r>
+        <w:rPr>
+          <w:rFonts w:ascii="Palatino Linotype" w:hAnsi="Palatino Linotype"/>
+          <w:sz w:val="20"/>
+          <w:szCs w:val="20"/>
+        </w:rPr>
+        <w:t>true %}</w:t>
+      </w:r>
+      <w:proofErr w:type="gramEnd"/>
     </w:p>
     <w:p>
       <w:pPr>
@@ -9398,8 +9719,18 @@
           <w:sz w:val="20"/>
           <w:szCs w:val="20"/>
         </w:rPr>
-        <w:t xml:space="preserve"> is true %}</w:t>
-      </w:r>
+        <w:t xml:space="preserve"> is </w:t>
+      </w:r>
+      <w:proofErr w:type="gramStart"/>
+      <w:r>
+        <w:rPr>
+          <w:rFonts w:ascii="Palatino Linotype" w:hAnsi="Palatino Linotype"/>
+          <w:sz w:val="20"/>
+          <w:szCs w:val="20"/>
+        </w:rPr>
+        <w:t>true %}</w:t>
+      </w:r>
+      <w:proofErr w:type="gramEnd"/>
       <w:r>
         <w:rPr>
           <w:rFonts w:ascii="Palatino Linotype" w:hAnsi="Palatino Linotype"/>
@@ -9474,8 +9805,18 @@
           <w:sz w:val="20"/>
           <w:szCs w:val="20"/>
         </w:rPr>
-        <w:t>{% endif %}</w:t>
-      </w:r>
+        <w:t xml:space="preserve">{% </w:t>
+      </w:r>
+      <w:proofErr w:type="gramStart"/>
+      <w:r>
+        <w:rPr>
+          <w:rFonts w:ascii="Palatino Linotype" w:hAnsi="Palatino Linotype"/>
+          <w:sz w:val="20"/>
+          <w:szCs w:val="20"/>
+        </w:rPr>
+        <w:t>endif %}</w:t>
+      </w:r>
+      <w:proofErr w:type="gramEnd"/>
     </w:p>
     <w:p>
       <w:pPr>
@@ -9494,7 +9835,17 @@
           <w:sz w:val="20"/>
           <w:szCs w:val="20"/>
         </w:rPr>
-        <w:t xml:space="preserve">Fines and Costs.  {% </w:t>
+        <w:t xml:space="preserve">Fines and Costs.  </w:t>
+      </w:r>
+      <w:r>
+        <w:rPr>
+          <w:rFonts w:ascii="Palatino Linotype" w:hAnsi="Palatino Linotype"/>
+          <w:b/>
+          <w:bCs/>
+          <w:sz w:val="20"/>
+          <w:szCs w:val="20"/>
+        </w:rPr>
+        <w:t xml:space="preserve">{% </w:t>
       </w:r>
       <w:r>
         <w:rPr>
@@ -9802,18 +10153,747 @@
           <w:sz w:val="20"/>
           <w:szCs w:val="20"/>
         </w:rPr>
-        <w:t xml:space="preserve"> Defendant was informed of the fines </w:t>
-      </w:r>
-      <w:r>
-        <w:rPr>
-          <w:rFonts w:ascii="Palatino Linotype" w:hAnsi="Palatino Linotype"/>
-          <w:b/>
+        <w:t xml:space="preserve"> Defendant was</w:t>
+      </w:r>
+      <w:r>
+        <w:rPr>
+          <w:rFonts w:ascii="Palatino Linotype" w:hAnsi="Palatino Linotype"/>
+          <w:sz w:val="20"/>
+          <w:szCs w:val="20"/>
+        </w:rPr>
+        <w:t xml:space="preserve"> informed of the fines </w:t>
+      </w:r>
+      <w:r>
+        <w:rPr>
+          <w:rFonts w:ascii="Palatino Linotype" w:hAnsi="Palatino Linotype"/>
+          <w:sz w:val="20"/>
+          <w:szCs w:val="20"/>
+        </w:rPr>
+        <w:t>{%</w:t>
+      </w:r>
+      <w:r>
+        <w:rPr>
+          <w:rFonts w:ascii="Palatino Linotype" w:hAnsi="Palatino Linotype"/>
+          <w:b/>
+          <w:bCs/>
+          <w:sz w:val="20"/>
+          <w:szCs w:val="20"/>
+        </w:rPr>
+        <w:t xml:space="preserve"> </w:t>
+      </w:r>
+      <w:r>
+        <w:rPr>
+          <w:rFonts w:ascii="Palatino Linotype" w:hAnsi="Palatino Linotype"/>
+          <w:bCs/>
+          <w:sz w:val="20"/>
+          <w:szCs w:val="20"/>
+        </w:rPr>
+        <w:t xml:space="preserve">if </w:t>
+      </w:r>
+      <w:proofErr w:type="spellStart"/>
+      <w:r>
+        <w:rPr>
+          <w:rFonts w:ascii="Palatino Linotype" w:hAnsi="Palatino Linotype"/>
+          <w:bCs/>
+          <w:sz w:val="20"/>
+          <w:szCs w:val="20"/>
+        </w:rPr>
+        <w:t>court_costs.ordered</w:t>
+      </w:r>
+      <w:proofErr w:type="spellEnd"/>
+      <w:r>
+        <w:rPr>
+          <w:rFonts w:ascii="Palatino Linotype" w:hAnsi="Palatino Linotype"/>
+          <w:bCs/>
+          <w:sz w:val="20"/>
+          <w:szCs w:val="20"/>
+        </w:rPr>
+        <w:t xml:space="preserve"> == ‘Yes</w:t>
+      </w:r>
+      <w:proofErr w:type="gramStart"/>
+      <w:r>
+        <w:rPr>
+          <w:rFonts w:ascii="Palatino Linotype" w:hAnsi="Palatino Linotype"/>
+          <w:bCs/>
+          <w:sz w:val="20"/>
+          <w:szCs w:val="20"/>
+        </w:rPr>
+        <w:t>’ %}</w:t>
+      </w:r>
+      <w:proofErr w:type="gramEnd"/>
+      <w:r>
+        <w:rPr>
+          <w:rFonts w:ascii="Palatino Linotype" w:hAnsi="Palatino Linotype"/>
+          <w:sz w:val="20"/>
+          <w:szCs w:val="20"/>
+        </w:rPr>
+        <w:t>and costs</w:t>
+      </w:r>
+      <w:r>
+        <w:rPr>
+          <w:rFonts w:ascii="Palatino Linotype" w:hAnsi="Palatino Linotype"/>
+          <w:sz w:val="20"/>
+          <w:szCs w:val="20"/>
+        </w:rPr>
+        <w:t xml:space="preserve"> {% endif %}</w:t>
+      </w:r>
+      <w:r>
+        <w:rPr>
+          <w:rFonts w:ascii="Palatino Linotype" w:hAnsi="Palatino Linotype"/>
+          <w:sz w:val="20"/>
+          <w:szCs w:val="20"/>
+        </w:rPr>
+        <w:t>owed,</w:t>
+      </w:r>
+      <w:r>
+        <w:rPr>
+          <w:rFonts w:ascii="Palatino Linotype" w:hAnsi="Palatino Linotype"/>
+          <w:sz w:val="20"/>
+          <w:szCs w:val="20"/>
+        </w:rPr>
+        <w:t xml:space="preserve"> and</w:t>
+      </w:r>
+      <w:r>
+        <w:rPr>
+          <w:rFonts w:ascii="Palatino Linotype" w:hAnsi="Palatino Linotype"/>
+          <w:sz w:val="20"/>
+          <w:szCs w:val="20"/>
+        </w:rPr>
+        <w:t xml:space="preserve"> Defendant expressed an ability to pay </w:t>
+      </w:r>
+      <w:r>
+        <w:rPr>
+          <w:rFonts w:ascii="Palatino Linotype" w:hAnsi="Palatino Linotype"/>
+          <w:b/>
+          <w:bCs/>
+          <w:sz w:val="20"/>
+          <w:szCs w:val="20"/>
+        </w:rPr>
+        <w:t>{</w:t>
+      </w:r>
+      <w:r>
+        <w:rPr>
+          <w:rFonts w:ascii="Palatino Linotype" w:hAnsi="Palatino Linotype"/>
+          <w:b/>
+          <w:bCs/>
+          <w:sz w:val="20"/>
+          <w:szCs w:val="20"/>
+        </w:rPr>
+        <w:t xml:space="preserve">% if </w:t>
+      </w:r>
+      <w:proofErr w:type="spellStart"/>
+      <w:r>
+        <w:rPr>
+          <w:rFonts w:ascii="Palatino Linotype" w:hAnsi="Palatino Linotype"/>
+          <w:b/>
+          <w:bCs/>
+          <w:sz w:val="20"/>
+          <w:szCs w:val="20"/>
+        </w:rPr>
+        <w:t>court_costs.</w:t>
+      </w:r>
+      <w:r>
+        <w:rPr>
+          <w:rFonts w:ascii="Palatino Linotype" w:hAnsi="Palatino Linotype"/>
+          <w:b/>
+          <w:bCs/>
+          <w:sz w:val="20"/>
+          <w:szCs w:val="20"/>
+        </w:rPr>
+        <w:t>ability_to_pay_time</w:t>
+      </w:r>
+      <w:proofErr w:type="spellEnd"/>
+      <w:r>
+        <w:rPr>
+          <w:rFonts w:ascii="Palatino Linotype" w:hAnsi="Palatino Linotype"/>
+          <w:b/>
+          <w:bCs/>
+          <w:sz w:val="20"/>
+          <w:szCs w:val="20"/>
+        </w:rPr>
+        <w:t xml:space="preserve"> == ‘monthly pay’</w:t>
+      </w:r>
+      <w:r>
+        <w:rPr>
+          <w:rFonts w:ascii="Palatino Linotype" w:hAnsi="Palatino Linotype"/>
+          <w:b/>
+          <w:bCs/>
+          <w:sz w:val="20"/>
+          <w:szCs w:val="20"/>
+        </w:rPr>
+        <w:t xml:space="preserve"> </w:t>
+      </w:r>
+      <w:r>
+        <w:rPr>
+          <w:rFonts w:ascii="Palatino Linotype" w:hAnsi="Palatino Linotype"/>
+          <w:b/>
+          <w:bCs/>
+          <w:sz w:val="20"/>
+          <w:szCs w:val="20"/>
+        </w:rPr>
+        <w:t>%</w:t>
+      </w:r>
+      <w:r>
+        <w:rPr>
+          <w:rFonts w:ascii="Palatino Linotype" w:hAnsi="Palatino Linotype"/>
+          <w:b/>
+          <w:bCs/>
+          <w:sz w:val="20"/>
+          <w:szCs w:val="20"/>
+        </w:rPr>
+        <w:t>}</w:t>
+      </w:r>
+      <w:r>
+        <w:rPr>
+          <w:rFonts w:ascii="Palatino Linotype" w:hAnsi="Palatino Linotype"/>
+          <w:b/>
+          <w:bCs/>
+          <w:sz w:val="20"/>
+          <w:szCs w:val="20"/>
+          <w:u w:val="single"/>
+        </w:rPr>
+        <w:t xml:space="preserve">${{ </w:t>
+      </w:r>
+      <w:proofErr w:type="spellStart"/>
+      <w:r>
+        <w:rPr>
+          <w:rFonts w:ascii="Palatino Linotype" w:hAnsi="Palatino Linotype"/>
+          <w:b/>
+          <w:bCs/>
+          <w:sz w:val="20"/>
+          <w:szCs w:val="20"/>
+          <w:u w:val="single"/>
+        </w:rPr>
+        <w:t>court_costs.monthly_pay_amount</w:t>
+      </w:r>
+      <w:proofErr w:type="spellEnd"/>
+      <w:r>
+        <w:rPr>
+          <w:rFonts w:ascii="Palatino Linotype" w:hAnsi="Palatino Linotype"/>
+          <w:b/>
+          <w:bCs/>
+          <w:sz w:val="20"/>
+          <w:szCs w:val="20"/>
+          <w:u w:val="single"/>
+        </w:rPr>
+        <w:t xml:space="preserve"> }} </w:t>
+      </w:r>
+      <w:r>
+        <w:rPr>
+          <w:rFonts w:ascii="Palatino Linotype" w:hAnsi="Palatino Linotype"/>
+          <w:b/>
+          <w:bCs/>
+          <w:sz w:val="20"/>
+          <w:szCs w:val="20"/>
+          <w:u w:val="single"/>
+        </w:rPr>
+        <w:t>per month until paid in full</w:t>
+      </w:r>
+      <w:r>
+        <w:rPr>
+          <w:rFonts w:ascii="Palatino Linotype" w:hAnsi="Palatino Linotype"/>
+          <w:sz w:val="20"/>
+          <w:szCs w:val="20"/>
+        </w:rPr>
+        <w:t xml:space="preserve">. Defendant shall fully complete and file an Application for Time to Pay to activate the payment plan. Absent further order, the Court finds Defendant is able and shall pay </w:t>
+      </w:r>
+      <w:r>
+        <w:rPr>
+          <w:rFonts w:ascii="Palatino Linotype" w:hAnsi="Palatino Linotype"/>
+          <w:b/>
+          <w:bCs/>
+          <w:sz w:val="20"/>
+          <w:szCs w:val="20"/>
+        </w:rPr>
+        <w:t xml:space="preserve">${{ </w:t>
+      </w:r>
+      <w:proofErr w:type="spellStart"/>
+      <w:r>
+        <w:rPr>
+          <w:rFonts w:ascii="Palatino Linotype" w:hAnsi="Palatino Linotype"/>
+          <w:b/>
+          <w:bCs/>
+          <w:sz w:val="20"/>
+          <w:szCs w:val="20"/>
+        </w:rPr>
+        <w:t>court_costs.monthly_pay_amount</w:t>
+      </w:r>
+      <w:proofErr w:type="spellEnd"/>
+      <w:r>
+        <w:rPr>
+          <w:rFonts w:ascii="Palatino Linotype" w:hAnsi="Palatino Linotype"/>
+          <w:b/>
+          <w:bCs/>
+          <w:sz w:val="20"/>
+          <w:szCs w:val="20"/>
+        </w:rPr>
+        <w:t xml:space="preserve"> }}</w:t>
+      </w:r>
+      <w:r>
+        <w:rPr>
+          <w:rFonts w:ascii="Palatino Linotype" w:hAnsi="Palatino Linotype"/>
+          <w:sz w:val="20"/>
+          <w:szCs w:val="20"/>
+        </w:rPr>
+        <w:t xml:space="preserve"> toward fines</w:t>
+      </w:r>
+      <w:bookmarkStart w:id="2" w:name="_Hlk94196527"/>
+      <w:r>
+        <w:rPr>
+          <w:rFonts w:ascii="Palatino Linotype" w:hAnsi="Palatino Linotype"/>
+          <w:sz w:val="20"/>
+          <w:szCs w:val="20"/>
+        </w:rPr>
+        <w:t xml:space="preserve"> </w:t>
+      </w:r>
+      <w:r>
+        <w:rPr>
+          <w:rFonts w:ascii="Palatino Linotype" w:hAnsi="Palatino Linotype"/>
+          <w:sz w:val="20"/>
+          <w:szCs w:val="20"/>
+        </w:rPr>
+        <w:t>{%</w:t>
+      </w:r>
+      <w:r>
+        <w:rPr>
+          <w:rFonts w:ascii="Palatino Linotype" w:hAnsi="Palatino Linotype"/>
+          <w:b/>
+          <w:bCs/>
+          <w:sz w:val="20"/>
+          <w:szCs w:val="20"/>
+        </w:rPr>
+        <w:t xml:space="preserve"> </w:t>
+      </w:r>
+      <w:r>
+        <w:rPr>
+          <w:rFonts w:ascii="Palatino Linotype" w:hAnsi="Palatino Linotype"/>
+          <w:bCs/>
+          <w:sz w:val="20"/>
+          <w:szCs w:val="20"/>
+        </w:rPr>
+        <w:t xml:space="preserve">if </w:t>
+      </w:r>
+      <w:proofErr w:type="spellStart"/>
+      <w:r>
+        <w:rPr>
+          <w:rFonts w:ascii="Palatino Linotype" w:hAnsi="Palatino Linotype"/>
+          <w:bCs/>
+          <w:sz w:val="20"/>
+          <w:szCs w:val="20"/>
+        </w:rPr>
+        <w:t>court_costs.ordered</w:t>
+      </w:r>
+      <w:proofErr w:type="spellEnd"/>
+      <w:r>
+        <w:rPr>
+          <w:rFonts w:ascii="Palatino Linotype" w:hAnsi="Palatino Linotype"/>
+          <w:bCs/>
+          <w:sz w:val="20"/>
+          <w:szCs w:val="20"/>
+        </w:rPr>
+        <w:t xml:space="preserve"> == ‘Yes’ %}</w:t>
+      </w:r>
+      <w:r>
+        <w:rPr>
+          <w:rFonts w:ascii="Palatino Linotype" w:hAnsi="Palatino Linotype"/>
+          <w:sz w:val="20"/>
+          <w:szCs w:val="20"/>
+        </w:rPr>
+        <w:t>and costs {% endif %}</w:t>
+      </w:r>
+      <w:bookmarkEnd w:id="2"/>
+      <w:r>
+        <w:rPr>
+          <w:rFonts w:ascii="Palatino Linotype" w:hAnsi="Palatino Linotype"/>
+          <w:sz w:val="20"/>
+          <w:szCs w:val="20"/>
+        </w:rPr>
+        <w:t>by the 2</w:t>
+      </w:r>
+      <w:r>
+        <w:rPr>
+          <w:rFonts w:ascii="Palatino Linotype" w:hAnsi="Palatino Linotype"/>
+          <w:sz w:val="20"/>
+          <w:szCs w:val="20"/>
+          <w:vertAlign w:val="superscript"/>
+        </w:rPr>
+        <w:t>nd</w:t>
+      </w:r>
+      <w:r>
+        <w:rPr>
+          <w:rFonts w:ascii="Palatino Linotype" w:hAnsi="Palatino Linotype"/>
+          <w:sz w:val="20"/>
+          <w:szCs w:val="20"/>
+        </w:rPr>
+        <w:t xml:space="preserve"> Tuesday of each month until paid in full.</w:t>
+      </w:r>
+      <w:r>
+        <w:rPr>
+          <w:rFonts w:ascii="Palatino Linotype" w:hAnsi="Palatino Linotype"/>
           <w:bCs/>
           <w:sz w:val="20"/>
           <w:szCs w:val="20"/>
         </w:rPr>
         <w:t xml:space="preserve">{% </w:t>
       </w:r>
+      <w:proofErr w:type="spellStart"/>
+      <w:r>
+        <w:rPr>
+          <w:rFonts w:ascii="Palatino Linotype" w:hAnsi="Palatino Linotype"/>
+          <w:bCs/>
+          <w:sz w:val="20"/>
+          <w:szCs w:val="20"/>
+        </w:rPr>
+        <w:t>elif</w:t>
+      </w:r>
+      <w:proofErr w:type="spellEnd"/>
+      <w:r>
+        <w:rPr>
+          <w:rFonts w:ascii="Palatino Linotype" w:hAnsi="Palatino Linotype"/>
+          <w:bCs/>
+          <w:sz w:val="20"/>
+          <w:szCs w:val="20"/>
+        </w:rPr>
+        <w:t xml:space="preserve"> </w:t>
+      </w:r>
+      <w:proofErr w:type="spellStart"/>
+      <w:r>
+        <w:rPr>
+          <w:rFonts w:ascii="Palatino Linotype" w:hAnsi="Palatino Linotype"/>
+          <w:bCs/>
+          <w:sz w:val="20"/>
+          <w:szCs w:val="20"/>
+        </w:rPr>
+        <w:t>court_costs.ability_to_pay_time</w:t>
+      </w:r>
+      <w:proofErr w:type="spellEnd"/>
+      <w:r>
+        <w:rPr>
+          <w:rFonts w:ascii="Palatino Linotype" w:hAnsi="Palatino Linotype"/>
+          <w:bCs/>
+          <w:sz w:val="20"/>
+          <w:szCs w:val="20"/>
+        </w:rPr>
+        <w:t xml:space="preserve"> == ‘</w:t>
+      </w:r>
+      <w:r>
+        <w:rPr>
+          <w:rFonts w:ascii="Palatino Linotype" w:hAnsi="Palatino Linotype"/>
+          <w:bCs/>
+          <w:sz w:val="20"/>
+          <w:szCs w:val="20"/>
+        </w:rPr>
+        <w:t>partial forthwith then monthly pay</w:t>
+      </w:r>
+      <w:r>
+        <w:rPr>
+          <w:rFonts w:ascii="Palatino Linotype" w:hAnsi="Palatino Linotype"/>
+          <w:bCs/>
+          <w:sz w:val="20"/>
+          <w:szCs w:val="20"/>
+        </w:rPr>
+        <w:t>’ %}</w:t>
+      </w:r>
+      <w:r>
+        <w:rPr>
+          <w:rFonts w:ascii="Palatino Linotype" w:hAnsi="Palatino Linotype"/>
+          <w:b/>
+          <w:bCs/>
+          <w:sz w:val="20"/>
+          <w:szCs w:val="20"/>
+          <w:u w:val="single"/>
+        </w:rPr>
+        <w:t xml:space="preserve">${{ </w:t>
+      </w:r>
+      <w:proofErr w:type="spellStart"/>
+      <w:r>
+        <w:rPr>
+          <w:rFonts w:ascii="Palatino Linotype" w:hAnsi="Palatino Linotype"/>
+          <w:b/>
+          <w:bCs/>
+          <w:sz w:val="20"/>
+          <w:szCs w:val="20"/>
+          <w:u w:val="single"/>
+        </w:rPr>
+        <w:t>court_costs.pay_today_amount</w:t>
+      </w:r>
+      <w:proofErr w:type="spellEnd"/>
+      <w:r>
+        <w:rPr>
+          <w:rFonts w:ascii="Palatino Linotype" w:hAnsi="Palatino Linotype"/>
+          <w:b/>
+          <w:bCs/>
+          <w:sz w:val="20"/>
+          <w:szCs w:val="20"/>
+          <w:u w:val="single"/>
+        </w:rPr>
+        <w:t xml:space="preserve"> }} forthwith and then</w:t>
+      </w:r>
+      <w:r>
+        <w:rPr>
+          <w:rFonts w:ascii="Palatino Linotype" w:hAnsi="Palatino Linotype"/>
+          <w:b/>
+          <w:bCs/>
+          <w:sz w:val="20"/>
+          <w:szCs w:val="20"/>
+          <w:u w:val="single"/>
+        </w:rPr>
+        <w:t xml:space="preserve"> </w:t>
+      </w:r>
+      <w:r>
+        <w:rPr>
+          <w:rFonts w:ascii="Palatino Linotype" w:hAnsi="Palatino Linotype"/>
+          <w:b/>
+          <w:bCs/>
+          <w:sz w:val="20"/>
+          <w:szCs w:val="20"/>
+          <w:u w:val="single"/>
+        </w:rPr>
+        <w:t xml:space="preserve">${{ </w:t>
+      </w:r>
+      <w:proofErr w:type="spellStart"/>
+      <w:r>
+        <w:rPr>
+          <w:rFonts w:ascii="Palatino Linotype" w:hAnsi="Palatino Linotype"/>
+          <w:b/>
+          <w:bCs/>
+          <w:sz w:val="20"/>
+          <w:szCs w:val="20"/>
+          <w:u w:val="single"/>
+        </w:rPr>
+        <w:t>court_costs.monthly_pay_amount</w:t>
+      </w:r>
+      <w:proofErr w:type="spellEnd"/>
+      <w:r>
+        <w:rPr>
+          <w:rFonts w:ascii="Palatino Linotype" w:hAnsi="Palatino Linotype"/>
+          <w:b/>
+          <w:bCs/>
+          <w:sz w:val="20"/>
+          <w:szCs w:val="20"/>
+          <w:u w:val="single"/>
+        </w:rPr>
+        <w:t xml:space="preserve"> }} </w:t>
+      </w:r>
+      <w:r>
+        <w:rPr>
+          <w:rFonts w:ascii="Palatino Linotype" w:hAnsi="Palatino Linotype"/>
+          <w:b/>
+          <w:bCs/>
+          <w:sz w:val="20"/>
+          <w:szCs w:val="20"/>
+          <w:u w:val="single"/>
+        </w:rPr>
+        <w:t>per month until paid in full</w:t>
+      </w:r>
+      <w:r>
+        <w:rPr>
+          <w:rFonts w:ascii="Palatino Linotype" w:hAnsi="Palatino Linotype"/>
+          <w:sz w:val="20"/>
+          <w:szCs w:val="20"/>
+        </w:rPr>
+        <w:t xml:space="preserve">.  Defendant shall fully complete and file an Application for Time to Pay to activate the payment plan.  Absent further order, the Court finds Defendant is able and shall pay </w:t>
+      </w:r>
+      <w:r>
+        <w:rPr>
+          <w:rFonts w:ascii="Palatino Linotype" w:hAnsi="Palatino Linotype"/>
+          <w:b/>
+          <w:bCs/>
+          <w:sz w:val="20"/>
+          <w:szCs w:val="20"/>
+          <w:u w:val="single"/>
+        </w:rPr>
+        <w:t xml:space="preserve">${{ </w:t>
+      </w:r>
+      <w:proofErr w:type="spellStart"/>
+      <w:r>
+        <w:rPr>
+          <w:rFonts w:ascii="Palatino Linotype" w:hAnsi="Palatino Linotype"/>
+          <w:b/>
+          <w:bCs/>
+          <w:sz w:val="20"/>
+          <w:szCs w:val="20"/>
+          <w:u w:val="single"/>
+        </w:rPr>
+        <w:t>court_costs.pay_today_amount</w:t>
+      </w:r>
+      <w:proofErr w:type="spellEnd"/>
+      <w:r>
+        <w:rPr>
+          <w:rFonts w:ascii="Palatino Linotype" w:hAnsi="Palatino Linotype"/>
+          <w:b/>
+          <w:bCs/>
+          <w:sz w:val="20"/>
+          <w:szCs w:val="20"/>
+          <w:u w:val="single"/>
+        </w:rPr>
+        <w:t xml:space="preserve"> }} forthwith and then</w:t>
+      </w:r>
+      <w:r>
+        <w:rPr>
+          <w:rFonts w:ascii="Palatino Linotype" w:hAnsi="Palatino Linotype"/>
+          <w:b/>
+          <w:bCs/>
+          <w:sz w:val="20"/>
+          <w:szCs w:val="20"/>
+          <w:u w:val="single"/>
+        </w:rPr>
+        <w:t xml:space="preserve"> </w:t>
+      </w:r>
+      <w:r>
+        <w:rPr>
+          <w:rFonts w:ascii="Palatino Linotype" w:hAnsi="Palatino Linotype"/>
+          <w:b/>
+          <w:bCs/>
+          <w:sz w:val="20"/>
+          <w:szCs w:val="20"/>
+          <w:u w:val="single"/>
+        </w:rPr>
+        <w:t xml:space="preserve">${{ </w:t>
+      </w:r>
+      <w:proofErr w:type="spellStart"/>
+      <w:r>
+        <w:rPr>
+          <w:rFonts w:ascii="Palatino Linotype" w:hAnsi="Palatino Linotype"/>
+          <w:b/>
+          <w:bCs/>
+          <w:sz w:val="20"/>
+          <w:szCs w:val="20"/>
+          <w:u w:val="single"/>
+        </w:rPr>
+        <w:t>court_costs.monthly_pay_amount</w:t>
+      </w:r>
+      <w:proofErr w:type="spellEnd"/>
+      <w:r>
+        <w:rPr>
+          <w:rFonts w:ascii="Palatino Linotype" w:hAnsi="Palatino Linotype"/>
+          <w:b/>
+          <w:bCs/>
+          <w:sz w:val="20"/>
+          <w:szCs w:val="20"/>
+          <w:u w:val="single"/>
+        </w:rPr>
+        <w:t xml:space="preserve"> }}</w:t>
+      </w:r>
+      <w:r>
+        <w:rPr>
+          <w:rFonts w:ascii="Palatino Linotype" w:hAnsi="Palatino Linotype"/>
+          <w:sz w:val="20"/>
+          <w:szCs w:val="20"/>
+        </w:rPr>
+        <w:t xml:space="preserve"> by the 2</w:t>
+      </w:r>
+      <w:r>
+        <w:rPr>
+          <w:rFonts w:ascii="Palatino Linotype" w:hAnsi="Palatino Linotype"/>
+          <w:sz w:val="20"/>
+          <w:szCs w:val="20"/>
+          <w:vertAlign w:val="superscript"/>
+        </w:rPr>
+        <w:t>nd</w:t>
+      </w:r>
+      <w:r>
+        <w:rPr>
+          <w:rFonts w:ascii="Palatino Linotype" w:hAnsi="Palatino Linotype"/>
+          <w:sz w:val="20"/>
+          <w:szCs w:val="20"/>
+        </w:rPr>
+        <w:t xml:space="preserve"> Tuesday of each month until paid in full.</w:t>
+      </w:r>
+      <w:r>
+        <w:rPr>
+          <w:rFonts w:ascii="Palatino Linotype" w:hAnsi="Palatino Linotype"/>
+          <w:sz w:val="20"/>
+          <w:szCs w:val="20"/>
+        </w:rPr>
+        <w:t xml:space="preserve">{% </w:t>
+      </w:r>
+      <w:proofErr w:type="spellStart"/>
+      <w:r>
+        <w:rPr>
+          <w:rFonts w:ascii="Palatino Linotype" w:hAnsi="Palatino Linotype"/>
+          <w:sz w:val="20"/>
+          <w:szCs w:val="20"/>
+        </w:rPr>
+        <w:t>elif</w:t>
+      </w:r>
+      <w:proofErr w:type="spellEnd"/>
+      <w:r>
+        <w:rPr>
+          <w:rFonts w:ascii="Palatino Linotype" w:hAnsi="Palatino Linotype"/>
+          <w:sz w:val="20"/>
+          <w:szCs w:val="20"/>
+        </w:rPr>
+        <w:t xml:space="preserve"> </w:t>
+      </w:r>
+      <w:proofErr w:type="spellStart"/>
+      <w:r>
+        <w:rPr>
+          <w:rFonts w:ascii="Palatino Linotype" w:hAnsi="Palatino Linotype"/>
+          <w:sz w:val="20"/>
+          <w:szCs w:val="20"/>
+        </w:rPr>
+        <w:t>court_costs.ability_to_pay_time</w:t>
+      </w:r>
+      <w:proofErr w:type="spellEnd"/>
+      <w:r>
+        <w:rPr>
+          <w:rFonts w:ascii="Palatino Linotype" w:hAnsi="Palatino Linotype"/>
+          <w:sz w:val="20"/>
+          <w:szCs w:val="20"/>
+        </w:rPr>
+        <w:t xml:space="preserve"> == ‘forthwith’ %}</w:t>
+      </w:r>
+      <w:r>
+        <w:rPr>
+          <w:rFonts w:ascii="Palatino Linotype" w:hAnsi="Palatino Linotype"/>
+          <w:b/>
+          <w:bCs/>
+          <w:sz w:val="20"/>
+          <w:szCs w:val="20"/>
+        </w:rPr>
+        <w:t xml:space="preserve">{{ </w:t>
+      </w:r>
+      <w:proofErr w:type="spellStart"/>
+      <w:r>
+        <w:rPr>
+          <w:rFonts w:ascii="Palatino Linotype" w:hAnsi="Palatino Linotype"/>
+          <w:b/>
+          <w:bCs/>
+          <w:sz w:val="20"/>
+          <w:szCs w:val="20"/>
+        </w:rPr>
+        <w:t>court_costs.ability_to_pay_time</w:t>
+      </w:r>
+      <w:proofErr w:type="spellEnd"/>
+      <w:r>
+        <w:rPr>
+          <w:rFonts w:ascii="Palatino Linotype" w:hAnsi="Palatino Linotype"/>
+          <w:b/>
+          <w:bCs/>
+          <w:sz w:val="20"/>
+          <w:szCs w:val="20"/>
+        </w:rPr>
+        <w:t xml:space="preserve"> }}</w:t>
+      </w:r>
+      <w:r>
+        <w:rPr>
+          <w:rFonts w:ascii="Palatino Linotype" w:hAnsi="Palatino Linotype"/>
+          <w:sz w:val="20"/>
+          <w:szCs w:val="20"/>
+        </w:rPr>
+        <w:t xml:space="preserve">. Absent further order, the Court finds Defendant is able and shall pay the fines </w:t>
+      </w:r>
+      <w:r>
+        <w:rPr>
+          <w:rFonts w:ascii="Palatino Linotype" w:hAnsi="Palatino Linotype"/>
+          <w:b/>
+          <w:bCs/>
+          <w:sz w:val="20"/>
+          <w:szCs w:val="20"/>
+        </w:rPr>
+        <w:t xml:space="preserve">{% </w:t>
+      </w:r>
       <w:r>
         <w:rPr>
           <w:rFonts w:ascii="Palatino Linotype" w:hAnsi="Palatino Linotype"/>
@@ -9849,7 +10929,7 @@
           <w:sz w:val="20"/>
           <w:szCs w:val="20"/>
         </w:rPr>
-        <w:t xml:space="preserve">and costs {% endif %}owed, and Defendant expressed an ability to pay </w:t>
+        <w:t xml:space="preserve">and costs {% endif %}in full by </w:t>
       </w:r>
       <w:r>
         <w:rPr>
@@ -9870,45 +10950,183 @@
           <w:sz w:val="20"/>
           <w:szCs w:val="20"/>
         </w:rPr>
+        <w:t>court_costs.balance_due_date</w:t>
+      </w:r>
+      <w:proofErr w:type="spellEnd"/>
+      <w:r>
+        <w:rPr>
+          <w:rFonts w:ascii="Palatino Linotype" w:hAnsi="Palatino Linotype"/>
+          <w:b/>
+          <w:bCs/>
+          <w:sz w:val="20"/>
+          <w:szCs w:val="20"/>
+        </w:rPr>
+        <w:t xml:space="preserve"> }}</w:t>
+      </w:r>
+      <w:r>
+        <w:rPr>
+          <w:rFonts w:ascii="Palatino Linotype" w:hAnsi="Palatino Linotype"/>
+          <w:sz w:val="20"/>
+          <w:szCs w:val="20"/>
+        </w:rPr>
+        <w:t>.</w:t>
+      </w:r>
+      <w:r>
+        <w:rPr>
+          <w:rFonts w:ascii="Palatino Linotype" w:hAnsi="Palatino Linotype"/>
+          <w:bCs/>
+          <w:sz w:val="20"/>
+          <w:szCs w:val="20"/>
+        </w:rPr>
+        <w:t>{% endif %}</w:t>
+      </w:r>
+      <w:r>
+        <w:rPr>
+          <w:rFonts w:ascii="Palatino Linotype" w:hAnsi="Palatino Linotype"/>
+          <w:sz w:val="20"/>
+          <w:szCs w:val="20"/>
+        </w:rPr>
+        <w:t xml:space="preserve"> </w:t>
+      </w:r>
+      <w:r>
+        <w:rPr>
+          <w:rFonts w:ascii="Palatino Linotype" w:hAnsi="Palatino Linotype"/>
+          <w:sz w:val="20"/>
+          <w:szCs w:val="20"/>
+        </w:rPr>
+        <w:t xml:space="preserve">{% if </w:t>
+      </w:r>
+      <w:proofErr w:type="spellStart"/>
+      <w:r>
+        <w:rPr>
+          <w:rFonts w:ascii="Palatino Linotype" w:hAnsi="Palatino Linotype"/>
+          <w:sz w:val="20"/>
+          <w:szCs w:val="20"/>
+        </w:rPr>
+        <w:t>fines_and_costs_jail_credit</w:t>
+      </w:r>
+      <w:proofErr w:type="spellEnd"/>
+      <w:r>
+        <w:rPr>
+          <w:rFonts w:ascii="Palatino Linotype" w:hAnsi="Palatino Linotype"/>
+          <w:sz w:val="20"/>
+          <w:szCs w:val="20"/>
+        </w:rPr>
+        <w:t xml:space="preserve"> is true %}Defendant shall receive credit at $50/day for </w:t>
+      </w:r>
+      <w:r>
+        <w:rPr>
+          <w:rFonts w:ascii="Palatino Linotype" w:hAnsi="Palatino Linotype"/>
+          <w:b/>
+          <w:bCs/>
+          <w:sz w:val="20"/>
+          <w:szCs w:val="20"/>
+        </w:rPr>
+        <w:t xml:space="preserve">{{ </w:t>
+      </w:r>
+      <w:proofErr w:type="spellStart"/>
+      <w:r>
+        <w:rPr>
+          <w:rFonts w:ascii="Palatino Linotype" w:hAnsi="Palatino Linotype"/>
+          <w:b/>
+          <w:bCs/>
+          <w:sz w:val="20"/>
+          <w:szCs w:val="20"/>
+        </w:rPr>
+        <w:t>fine_jail_days</w:t>
+      </w:r>
+      <w:proofErr w:type="spellEnd"/>
+      <w:r>
+        <w:rPr>
+          <w:rFonts w:ascii="Palatino Linotype" w:hAnsi="Palatino Linotype"/>
+          <w:b/>
+          <w:bCs/>
+          <w:sz w:val="20"/>
+          <w:szCs w:val="20"/>
+        </w:rPr>
+        <w:t xml:space="preserve"> }} jail day(s)</w:t>
+      </w:r>
+      <w:r>
+        <w:rPr>
+          <w:rFonts w:ascii="Palatino Linotype" w:hAnsi="Palatino Linotype"/>
+          <w:sz w:val="20"/>
+          <w:szCs w:val="20"/>
+        </w:rPr>
+        <w:t xml:space="preserve"> served for a non-jailable offense. {% endif </w:t>
+      </w:r>
+      <w:proofErr w:type="gramStart"/>
+      <w:r>
+        <w:rPr>
+          <w:rFonts w:ascii="Palatino Linotype" w:hAnsi="Palatino Linotype"/>
+          <w:sz w:val="20"/>
+          <w:szCs w:val="20"/>
+        </w:rPr>
+        <w:t>%}{</w:t>
+      </w:r>
+      <w:proofErr w:type="gramEnd"/>
+      <w:r>
+        <w:rPr>
+          <w:rFonts w:ascii="Palatino Linotype" w:hAnsi="Palatino Linotype"/>
+          <w:sz w:val="20"/>
+          <w:szCs w:val="20"/>
+        </w:rPr>
+        <w:t xml:space="preserve">% if </w:t>
+      </w:r>
+      <w:proofErr w:type="spellStart"/>
+      <w:r>
+        <w:rPr>
+          <w:rFonts w:ascii="Palatino Linotype" w:hAnsi="Palatino Linotype"/>
+          <w:sz w:val="20"/>
+          <w:szCs w:val="20"/>
+        </w:rPr>
         <w:t>court_costs.ability_to_pay_time</w:t>
       </w:r>
       <w:proofErr w:type="spellEnd"/>
       <w:r>
         <w:rPr>
           <w:rFonts w:ascii="Palatino Linotype" w:hAnsi="Palatino Linotype"/>
-          <w:b/>
-          <w:bCs/>
-          <w:sz w:val="20"/>
-          <w:szCs w:val="20"/>
-        </w:rPr>
-        <w:t xml:space="preserve"> }}</w:t>
-      </w:r>
-      <w:r>
-        <w:rPr>
-          <w:rFonts w:ascii="Palatino Linotype" w:hAnsi="Palatino Linotype"/>
-          <w:sz w:val="20"/>
-          <w:szCs w:val="20"/>
-        </w:rPr>
-        <w:t xml:space="preserve">. </w:t>
-      </w:r>
-      <w:bookmarkStart w:id="2" w:name="_Hlk94196527"/>
-      <w:r>
-        <w:rPr>
-          <w:rFonts w:ascii="Palatino Linotype" w:hAnsi="Palatino Linotype"/>
-          <w:sz w:val="20"/>
-          <w:szCs w:val="20"/>
-        </w:rPr>
-        <w:t xml:space="preserve">Absent further order, the Court finds Defendant is able and shall pay the fines </w:t>
-      </w:r>
-      <w:r>
-        <w:rPr>
-          <w:rFonts w:ascii="Palatino Linotype" w:hAnsi="Palatino Linotype"/>
-          <w:b/>
-          <w:bCs/>
-          <w:sz w:val="20"/>
-          <w:szCs w:val="20"/>
-        </w:rPr>
-        <w:t xml:space="preserve">{% </w:t>
+          <w:sz w:val="20"/>
+          <w:szCs w:val="20"/>
+        </w:rPr>
+        <w:t xml:space="preserve"> != ‘forthwith’ %}</w:t>
+      </w:r>
+      <w:r>
+        <w:rPr>
+          <w:rFonts w:ascii="Palatino Linotype" w:hAnsi="Palatino Linotype"/>
+          <w:sz w:val="20"/>
+          <w:szCs w:val="20"/>
+        </w:rPr>
+        <w:t xml:space="preserve">Defendant may complete community service hours to satisfy </w:t>
+      </w:r>
+      <w:proofErr w:type="gramStart"/>
+      <w:r>
+        <w:rPr>
+          <w:rFonts w:ascii="Palatino Linotype" w:hAnsi="Palatino Linotype"/>
+          <w:sz w:val="20"/>
+          <w:szCs w:val="20"/>
+        </w:rPr>
+        <w:t xml:space="preserve">fines </w:t>
+      </w:r>
+      <w:r>
+        <w:rPr>
+          <w:rFonts w:ascii="Palatino Linotype" w:hAnsi="Palatino Linotype"/>
+          <w:b/>
+          <w:bCs/>
+          <w:sz w:val="20"/>
+          <w:szCs w:val="20"/>
+        </w:rPr>
+        <w:t>{%</w:t>
+      </w:r>
+      <w:proofErr w:type="gramEnd"/>
+      <w:r>
+        <w:rPr>
+          <w:rFonts w:ascii="Palatino Linotype" w:hAnsi="Palatino Linotype"/>
+          <w:b/>
+          <w:bCs/>
+          <w:sz w:val="20"/>
+          <w:szCs w:val="20"/>
+        </w:rPr>
+        <w:t xml:space="preserve"> </w:t>
       </w:r>
       <w:r>
         <w:rPr>
@@ -9927,86 +11145,271 @@
           <w:sz w:val="20"/>
           <w:szCs w:val="20"/>
         </w:rPr>
-        <w:t>court_</w:t>
+        <w:t>court_costs.ordered</w:t>
+      </w:r>
+      <w:proofErr w:type="spellEnd"/>
+      <w:r>
+        <w:rPr>
+          <w:rFonts w:ascii="Palatino Linotype" w:hAnsi="Palatino Linotype"/>
+          <w:bCs/>
+          <w:sz w:val="20"/>
+          <w:szCs w:val="20"/>
+        </w:rPr>
+        <w:t xml:space="preserve"> == ‘Yes’ %}</w:t>
+      </w:r>
+      <w:r>
+        <w:rPr>
+          <w:rFonts w:ascii="Palatino Linotype" w:hAnsi="Palatino Linotype"/>
+          <w:sz w:val="20"/>
+          <w:szCs w:val="20"/>
+        </w:rPr>
+        <w:t>and costs</w:t>
+      </w:r>
+      <w:r>
+        <w:rPr>
+          <w:rFonts w:ascii="Palatino Linotype" w:hAnsi="Palatino Linotype"/>
+          <w:sz w:val="20"/>
+          <w:szCs w:val="20"/>
+        </w:rPr>
+        <w:t xml:space="preserve"> {% endif %}at the current rate set by the Court</w:t>
+      </w:r>
+      <w:r>
+        <w:rPr>
+          <w:rFonts w:ascii="Palatino Linotype" w:hAnsi="Palatino Linotype"/>
+          <w:sz w:val="20"/>
+          <w:szCs w:val="20"/>
+        </w:rPr>
+        <w:t xml:space="preserve">. All Community Service hours must be approved by </w:t>
+      </w:r>
+      <w:r>
+        <w:rPr>
+          <w:rFonts w:ascii="Palatino Linotype" w:hAnsi="Palatino Linotype"/>
+          <w:sz w:val="20"/>
+          <w:szCs w:val="20"/>
+        </w:rPr>
+        <w:t xml:space="preserve">Community </w:t>
       </w:r>
       <w:proofErr w:type="gramStart"/>
       <w:r>
         <w:rPr>
           <w:rFonts w:ascii="Palatino Linotype" w:hAnsi="Palatino Linotype"/>
-          <w:bCs/>
-          <w:sz w:val="20"/>
-          <w:szCs w:val="20"/>
-        </w:rPr>
-        <w:t>costs.ordered</w:t>
-      </w:r>
-      <w:proofErr w:type="spellEnd"/>
+          <w:sz w:val="20"/>
+          <w:szCs w:val="20"/>
+        </w:rPr>
+        <w:t>Control</w:t>
+      </w:r>
+      <w:r>
+        <w:rPr>
+          <w:rFonts w:ascii="Palatino Linotype" w:hAnsi="Palatino Linotype"/>
+          <w:sz w:val="20"/>
+          <w:szCs w:val="20"/>
+        </w:rPr>
+        <w:t>.</w:t>
+      </w:r>
+      <w:r>
+        <w:rPr>
+          <w:rFonts w:ascii="Palatino Linotype" w:hAnsi="Palatino Linotype"/>
+          <w:sz w:val="20"/>
+          <w:szCs w:val="20"/>
+        </w:rPr>
+        <w:t>{</w:t>
+      </w:r>
       <w:proofErr w:type="gramEnd"/>
       <w:r>
         <w:rPr>
           <w:rFonts w:ascii="Palatino Linotype" w:hAnsi="Palatino Linotype"/>
-          <w:bCs/>
-          <w:sz w:val="20"/>
-          <w:szCs w:val="20"/>
-        </w:rPr>
-        <w:t xml:space="preserve"> == ‘Yes’ %}</w:t>
-      </w:r>
-      <w:r>
-        <w:rPr>
-          <w:rFonts w:ascii="Palatino Linotype" w:hAnsi="Palatino Linotype"/>
-          <w:sz w:val="20"/>
-          <w:szCs w:val="20"/>
-        </w:rPr>
-        <w:t xml:space="preserve">and costs {% endif %}in full by </w:t>
-      </w:r>
-      <w:bookmarkEnd w:id="2"/>
-      <w:r>
-        <w:rPr>
-          <w:rFonts w:ascii="Palatino Linotype" w:hAnsi="Palatino Linotype"/>
-          <w:b/>
-          <w:bCs/>
-          <w:sz w:val="20"/>
-          <w:szCs w:val="20"/>
-        </w:rPr>
-        <w:t xml:space="preserve">{{ </w:t>
-      </w:r>
-      <w:proofErr w:type="spellStart"/>
-      <w:r>
-        <w:rPr>
-          <w:rFonts w:ascii="Palatino Linotype" w:hAnsi="Palatino Linotype"/>
-          <w:b/>
-          <w:bCs/>
-          <w:sz w:val="20"/>
-          <w:szCs w:val="20"/>
-        </w:rPr>
-        <w:t>court_costs.balance_due_date</w:t>
-      </w:r>
-      <w:proofErr w:type="spellEnd"/>
-      <w:r>
-        <w:rPr>
-          <w:rFonts w:ascii="Palatino Linotype" w:hAnsi="Palatino Linotype"/>
-          <w:b/>
-          <w:bCs/>
-          <w:sz w:val="20"/>
-          <w:szCs w:val="20"/>
-        </w:rPr>
-        <w:t xml:space="preserve"> }}</w:t>
-      </w:r>
-      <w:r>
-        <w:rPr>
-          <w:rFonts w:ascii="Palatino Linotype" w:hAnsi="Palatino Linotype"/>
-          <w:sz w:val="20"/>
-          <w:szCs w:val="20"/>
-        </w:rPr>
-        <w:t xml:space="preserve">. {% if </w:t>
-      </w:r>
-      <w:proofErr w:type="spellStart"/>
-      <w:r>
-        <w:rPr>
-          <w:rFonts w:ascii="Palatino Linotype" w:hAnsi="Palatino Linotype"/>
-          <w:sz w:val="20"/>
-          <w:szCs w:val="20"/>
-        </w:rPr>
-        <w:t>fines_and_costs_jail_credit</w:t>
+          <w:sz w:val="20"/>
+          <w:szCs w:val="20"/>
+        </w:rPr>
+        <w:t xml:space="preserve">% endif %}{% if </w:t>
+      </w:r>
+      <w:proofErr w:type="spellStart"/>
+      <w:r>
+        <w:rPr>
+          <w:rFonts w:ascii="Palatino Linotype" w:hAnsi="Palatino Linotype"/>
+          <w:sz w:val="20"/>
+          <w:szCs w:val="20"/>
+        </w:rPr>
+        <w:t>distracted_driving</w:t>
+      </w:r>
+      <w:proofErr w:type="spellEnd"/>
+      <w:r>
+        <w:rPr>
+          <w:rFonts w:ascii="Palatino Linotype" w:hAnsi="Palatino Linotype"/>
+          <w:sz w:val="20"/>
+          <w:szCs w:val="20"/>
+        </w:rPr>
+        <w:t xml:space="preserve"> is true %}{{‘\n\n’}}</w:t>
+      </w:r>
+      <w:r>
+        <w:rPr>
+          <w:rFonts w:ascii="Palatino Linotype" w:hAnsi="Palatino Linotype"/>
+          <w:sz w:val="20"/>
+          <w:szCs w:val="20"/>
+        </w:rPr>
+        <w:t>Defendant may elect to attend the distracted driving safety course (</w:t>
+      </w:r>
+      <w:r>
+        <w:rPr>
+          <w:rFonts w:ascii="Palatino Linotype" w:hAnsi="Palatino Linotype"/>
+          <w:sz w:val="20"/>
+          <w:szCs w:val="20"/>
+          <w:u w:val="single"/>
+        </w:rPr>
+        <w:t>http://www.drivertraining.ohio.gov/</w:t>
+      </w:r>
+      <w:r>
+        <w:rPr>
+          <w:rFonts w:ascii="Palatino Linotype" w:hAnsi="Palatino Linotype"/>
+          <w:sz w:val="20"/>
+          <w:szCs w:val="20"/>
+        </w:rPr>
+        <w:t xml:space="preserve">). </w:t>
+      </w:r>
+      <w:r>
+        <w:rPr>
+          <w:rFonts w:ascii="Palatino Linotype" w:hAnsi="Palatino Linotype"/>
+          <w:b/>
+          <w:bCs/>
+          <w:sz w:val="20"/>
+          <w:szCs w:val="20"/>
+        </w:rPr>
+        <w:t xml:space="preserve">If </w:t>
+      </w:r>
+      <w:proofErr w:type="gramStart"/>
+      <w:r>
+        <w:rPr>
+          <w:rFonts w:ascii="Palatino Linotype" w:hAnsi="Palatino Linotype"/>
+          <w:b/>
+          <w:bCs/>
+          <w:sz w:val="20"/>
+          <w:szCs w:val="20"/>
+        </w:rPr>
+        <w:t>Defendant</w:t>
+      </w:r>
+      <w:proofErr w:type="gramEnd"/>
+      <w:r>
+        <w:rPr>
+          <w:rFonts w:ascii="Palatino Linotype" w:hAnsi="Palatino Linotype"/>
+          <w:b/>
+          <w:bCs/>
+          <w:sz w:val="20"/>
+          <w:szCs w:val="20"/>
+        </w:rPr>
+        <w:t xml:space="preserve"> submits proof of completion of the course to the Clerk within 90 days of the offense, Defendant shall not be required to pay the fine and shall not have points assessed for the </w:t>
+      </w:r>
+      <w:r>
+        <w:rPr>
+          <w:rFonts w:ascii="Palatino Linotype" w:hAnsi="Palatino Linotype"/>
+          <w:b/>
+          <w:bCs/>
+          <w:sz w:val="20"/>
+          <w:szCs w:val="20"/>
+        </w:rPr>
+        <w:t xml:space="preserve">Operating </w:t>
+      </w:r>
+      <w:r>
+        <w:rPr>
+          <w:rFonts w:ascii="Palatino Linotype" w:hAnsi="Palatino Linotype"/>
+          <w:b/>
+          <w:bCs/>
+          <w:sz w:val="20"/>
+          <w:szCs w:val="20"/>
+        </w:rPr>
+        <w:t xml:space="preserve">a </w:t>
+      </w:r>
+      <w:r>
+        <w:rPr>
+          <w:rFonts w:ascii="Palatino Linotype" w:hAnsi="Palatino Linotype"/>
+          <w:b/>
+          <w:bCs/>
+          <w:sz w:val="20"/>
+          <w:szCs w:val="20"/>
+        </w:rPr>
+        <w:t>M</w:t>
+      </w:r>
+      <w:r>
+        <w:rPr>
+          <w:rFonts w:ascii="Palatino Linotype" w:hAnsi="Palatino Linotype"/>
+          <w:b/>
+          <w:bCs/>
+          <w:sz w:val="20"/>
+          <w:szCs w:val="20"/>
+        </w:rPr>
+        <w:t>otor Vehicle while using an Electronic</w:t>
+      </w:r>
+      <w:r>
+        <w:rPr>
+          <w:rFonts w:ascii="Palatino Linotype" w:hAnsi="Palatino Linotype"/>
+          <w:b/>
+          <w:bCs/>
+          <w:sz w:val="20"/>
+          <w:szCs w:val="20"/>
+        </w:rPr>
+        <w:t xml:space="preserve"> Device</w:t>
+      </w:r>
+      <w:r>
+        <w:rPr>
+          <w:rFonts w:ascii="Palatino Linotype" w:hAnsi="Palatino Linotype"/>
+          <w:b/>
+          <w:bCs/>
+          <w:sz w:val="20"/>
+          <w:szCs w:val="20"/>
+        </w:rPr>
+        <w:t xml:space="preserve"> </w:t>
+      </w:r>
+      <w:r>
+        <w:rPr>
+          <w:rFonts w:ascii="Palatino Linotype" w:hAnsi="Palatino Linotype"/>
+          <w:b/>
+          <w:bCs/>
+          <w:sz w:val="20"/>
+          <w:szCs w:val="20"/>
+        </w:rPr>
+        <w:t>offense.</w:t>
+      </w:r>
+      <w:r>
+        <w:rPr>
+          <w:rFonts w:ascii="Palatino Linotype" w:hAnsi="Palatino Linotype"/>
+          <w:sz w:val="20"/>
+          <w:szCs w:val="20"/>
+        </w:rPr>
+        <w:t xml:space="preserve"> If Defendant fails to submit proof of completion, the fine shall be paid and the Clerk shall notify the BMV that points are </w:t>
+      </w:r>
+      <w:proofErr w:type="gramStart"/>
+      <w:r>
+        <w:rPr>
+          <w:rFonts w:ascii="Palatino Linotype" w:hAnsi="Palatino Linotype"/>
+          <w:sz w:val="20"/>
+          <w:szCs w:val="20"/>
+        </w:rPr>
+        <w:t>assessed.</w:t>
+      </w:r>
+      <w:r>
+        <w:rPr>
+          <w:rFonts w:ascii="Palatino Linotype" w:hAnsi="Palatino Linotype"/>
+          <w:sz w:val="20"/>
+          <w:szCs w:val="20"/>
+        </w:rPr>
+        <w:t>{</w:t>
+      </w:r>
+      <w:proofErr w:type="gramEnd"/>
+      <w:r>
+        <w:rPr>
+          <w:rFonts w:ascii="Palatino Linotype" w:hAnsi="Palatino Linotype"/>
+          <w:sz w:val="20"/>
+          <w:szCs w:val="20"/>
+        </w:rPr>
+        <w:t xml:space="preserve">% endif %}{% if </w:t>
+      </w:r>
+      <w:proofErr w:type="spellStart"/>
+      <w:r>
+        <w:rPr>
+          <w:rFonts w:ascii="Palatino Linotype" w:hAnsi="Palatino Linotype"/>
+          <w:sz w:val="20"/>
+          <w:szCs w:val="20"/>
+        </w:rPr>
+        <w:t>community_service.ordered</w:t>
       </w:r>
       <w:proofErr w:type="spellEnd"/>
       <w:r>
@@ -10017,269 +11420,21 @@
         </w:rPr>
         <w:t xml:space="preserve"> is true </w:t>
       </w:r>
-      <w:proofErr w:type="gramStart"/>
-      <w:r>
-        <w:rPr>
-          <w:rFonts w:ascii="Palatino Linotype" w:hAnsi="Palatino Linotype"/>
-          <w:sz w:val="20"/>
-          <w:szCs w:val="20"/>
-        </w:rPr>
-        <w:t>%}Defendant</w:t>
-      </w:r>
-      <w:proofErr w:type="gramEnd"/>
-      <w:r>
-        <w:rPr>
-          <w:rFonts w:ascii="Palatino Linotype" w:hAnsi="Palatino Linotype"/>
-          <w:sz w:val="20"/>
-          <w:szCs w:val="20"/>
-        </w:rPr>
-        <w:t xml:space="preserve"> shall receive credit at $50/day for </w:t>
-      </w:r>
-      <w:r>
-        <w:rPr>
-          <w:rFonts w:ascii="Palatino Linotype" w:hAnsi="Palatino Linotype"/>
-          <w:b/>
-          <w:bCs/>
-          <w:sz w:val="20"/>
-          <w:szCs w:val="20"/>
-        </w:rPr>
-        <w:t xml:space="preserve">{{ </w:t>
-      </w:r>
-      <w:proofErr w:type="spellStart"/>
-      <w:r>
-        <w:rPr>
-          <w:rFonts w:ascii="Palatino Linotype" w:hAnsi="Palatino Linotype"/>
-          <w:b/>
-          <w:bCs/>
-          <w:sz w:val="20"/>
-          <w:szCs w:val="20"/>
-        </w:rPr>
-        <w:t>fine_jail_days</w:t>
-      </w:r>
-      <w:proofErr w:type="spellEnd"/>
-      <w:r>
-        <w:rPr>
-          <w:rFonts w:ascii="Palatino Linotype" w:hAnsi="Palatino Linotype"/>
-          <w:b/>
-          <w:bCs/>
-          <w:sz w:val="20"/>
-          <w:szCs w:val="20"/>
-        </w:rPr>
-        <w:t xml:space="preserve"> }} jail day(s)</w:t>
-      </w:r>
-      <w:r>
-        <w:rPr>
-          <w:rFonts w:ascii="Palatino Linotype" w:hAnsi="Palatino Linotype"/>
-          <w:sz w:val="20"/>
-          <w:szCs w:val="20"/>
-        </w:rPr>
-        <w:t xml:space="preserve"> served for a non-jailable offense. {% endif </w:t>
-      </w:r>
-      <w:proofErr w:type="gramStart"/>
-      <w:r>
-        <w:rPr>
-          <w:rFonts w:ascii="Palatino Linotype" w:hAnsi="Palatino Linotype"/>
-          <w:sz w:val="20"/>
-          <w:szCs w:val="20"/>
-        </w:rPr>
-        <w:t>%}{</w:t>
-      </w:r>
-      <w:proofErr w:type="gramEnd"/>
-      <w:r>
-        <w:rPr>
-          <w:rFonts w:ascii="Palatino Linotype" w:hAnsi="Palatino Linotype"/>
-          <w:sz w:val="20"/>
-          <w:szCs w:val="20"/>
-        </w:rPr>
-        <w:t xml:space="preserve">% if </w:t>
-      </w:r>
-      <w:proofErr w:type="spellStart"/>
-      <w:r>
-        <w:rPr>
-          <w:rFonts w:ascii="Palatino Linotype" w:hAnsi="Palatino Linotype"/>
-          <w:sz w:val="20"/>
-          <w:szCs w:val="20"/>
-        </w:rPr>
-        <w:t>court_costs.ability_to_pay_time</w:t>
-      </w:r>
-      <w:proofErr w:type="spellEnd"/>
-      <w:r>
-        <w:rPr>
-          <w:rFonts w:ascii="Palatino Linotype" w:hAnsi="Palatino Linotype"/>
-          <w:sz w:val="20"/>
-          <w:szCs w:val="20"/>
-        </w:rPr>
-        <w:t xml:space="preserve"> != ‘forthwith’ %}Defendant may complete community service hours to satisfy fines </w:t>
-      </w:r>
-      <w:r>
-        <w:rPr>
-          <w:rFonts w:ascii="Palatino Linotype" w:hAnsi="Palatino Linotype"/>
-          <w:b/>
-          <w:bCs/>
-          <w:sz w:val="20"/>
-          <w:szCs w:val="20"/>
-        </w:rPr>
-        <w:t xml:space="preserve">{% </w:t>
-      </w:r>
-      <w:r>
-        <w:rPr>
-          <w:rFonts w:ascii="Palatino Linotype" w:hAnsi="Palatino Linotype"/>
-          <w:bCs/>
-          <w:sz w:val="20"/>
-          <w:szCs w:val="20"/>
-        </w:rPr>
-        <w:t xml:space="preserve">if </w:t>
-      </w:r>
-      <w:proofErr w:type="spellStart"/>
-      <w:r>
-        <w:rPr>
-          <w:rFonts w:ascii="Palatino Linotype" w:hAnsi="Palatino Linotype"/>
-          <w:bCs/>
-          <w:sz w:val="20"/>
-          <w:szCs w:val="20"/>
-        </w:rPr>
-        <w:t>court_costs.ordered</w:t>
-      </w:r>
-      <w:proofErr w:type="spellEnd"/>
-      <w:r>
-        <w:rPr>
-          <w:rFonts w:ascii="Palatino Linotype" w:hAnsi="Palatino Linotype"/>
-          <w:bCs/>
-          <w:sz w:val="20"/>
-          <w:szCs w:val="20"/>
-        </w:rPr>
-        <w:t xml:space="preserve"> == ‘Yes’ %}</w:t>
-      </w:r>
-      <w:r>
-        <w:rPr>
-          <w:rFonts w:ascii="Palatino Linotype" w:hAnsi="Palatino Linotype"/>
-          <w:sz w:val="20"/>
-          <w:szCs w:val="20"/>
-        </w:rPr>
-        <w:t xml:space="preserve">and costs {% endif %}at the current rate set by the Court. All Community Service hours must be approved by </w:t>
-      </w:r>
-      <w:r>
-        <w:rPr>
-          <w:rFonts w:ascii="Palatino Linotype" w:hAnsi="Palatino Linotype"/>
-          <w:sz w:val="20"/>
-          <w:szCs w:val="20"/>
-        </w:rPr>
-        <w:t xml:space="preserve">Community </w:t>
-      </w:r>
-      <w:proofErr w:type="gramStart"/>
-      <w:r>
-        <w:rPr>
-          <w:rFonts w:ascii="Palatino Linotype" w:hAnsi="Palatino Linotype"/>
-          <w:sz w:val="20"/>
-          <w:szCs w:val="20"/>
-        </w:rPr>
-        <w:t>Control</w:t>
-      </w:r>
-      <w:r>
-        <w:rPr>
-          <w:rFonts w:ascii="Palatino Linotype" w:hAnsi="Palatino Linotype"/>
-          <w:sz w:val="20"/>
-          <w:szCs w:val="20"/>
-        </w:rPr>
-        <w:t>.{</w:t>
-      </w:r>
-      <w:proofErr w:type="gramEnd"/>
-      <w:r>
-        <w:rPr>
-          <w:rFonts w:ascii="Palatino Linotype" w:hAnsi="Palatino Linotype"/>
-          <w:sz w:val="20"/>
-          <w:szCs w:val="20"/>
-        </w:rPr>
-        <w:t xml:space="preserve">% endif %}{% if </w:t>
-      </w:r>
-      <w:proofErr w:type="spellStart"/>
-      <w:r>
-        <w:rPr>
-          <w:rFonts w:ascii="Palatino Linotype" w:hAnsi="Palatino Linotype"/>
-          <w:sz w:val="20"/>
-          <w:szCs w:val="20"/>
-        </w:rPr>
-        <w:t>distracted_driving</w:t>
-      </w:r>
-      <w:proofErr w:type="spellEnd"/>
-      <w:r>
-        <w:rPr>
-          <w:rFonts w:ascii="Palatino Linotype" w:hAnsi="Palatino Linotype"/>
-          <w:sz w:val="20"/>
-          <w:szCs w:val="20"/>
-        </w:rPr>
-        <w:t xml:space="preserve"> is true %}{{‘\n\n’}}Defendant may elect to attend the distracted driving safety course (</w:t>
-      </w:r>
-      <w:r>
-        <w:rPr>
-          <w:rFonts w:ascii="Palatino Linotype" w:hAnsi="Palatino Linotype"/>
-          <w:sz w:val="20"/>
-          <w:szCs w:val="20"/>
-          <w:u w:val="single"/>
-        </w:rPr>
-        <w:t>http://www.drivertraining.ohio.gov/</w:t>
-      </w:r>
-      <w:r>
-        <w:rPr>
-          <w:rFonts w:ascii="Palatino Linotype" w:hAnsi="Palatino Linotype"/>
-          <w:sz w:val="20"/>
-          <w:szCs w:val="20"/>
-        </w:rPr>
-        <w:t xml:space="preserve">). </w:t>
-      </w:r>
-      <w:r>
-        <w:rPr>
-          <w:rFonts w:ascii="Palatino Linotype" w:hAnsi="Palatino Linotype"/>
-          <w:b/>
-          <w:bCs/>
-          <w:sz w:val="20"/>
-          <w:szCs w:val="20"/>
-        </w:rPr>
-        <w:t>If Defendant submits proof of completion of the course to the Clerk within 90 days of the offense, Defendant shall not be required to pay the fine and shall not have points assessed for the Driving While Texting offense.</w:t>
-      </w:r>
-      <w:r>
-        <w:rPr>
-          <w:rFonts w:ascii="Palatino Linotype" w:hAnsi="Palatino Linotype"/>
-          <w:sz w:val="20"/>
-          <w:szCs w:val="20"/>
-        </w:rPr>
-        <w:t xml:space="preserve"> If Defendant fails to submit proof of completion, the fine shall be paid and the Clerk shall notify the BMV that points are </w:t>
-      </w:r>
-      <w:proofErr w:type="gramStart"/>
-      <w:r>
-        <w:rPr>
-          <w:rFonts w:ascii="Palatino Linotype" w:hAnsi="Palatino Linotype"/>
-          <w:sz w:val="20"/>
-          <w:szCs w:val="20"/>
-        </w:rPr>
-        <w:t>assessed.{</w:t>
-      </w:r>
-      <w:proofErr w:type="gramEnd"/>
-      <w:r>
-        <w:rPr>
-          <w:rFonts w:ascii="Palatino Linotype" w:hAnsi="Palatino Linotype"/>
-          <w:sz w:val="20"/>
-          <w:szCs w:val="20"/>
-        </w:rPr>
-        <w:t xml:space="preserve">% endif %}{% if </w:t>
-      </w:r>
-      <w:proofErr w:type="spellStart"/>
-      <w:r>
-        <w:rPr>
-          <w:rFonts w:ascii="Palatino Linotype" w:hAnsi="Palatino Linotype"/>
-          <w:sz w:val="20"/>
-          <w:szCs w:val="20"/>
-        </w:rPr>
-        <w:t>community_service.ordered</w:t>
-      </w:r>
-      <w:proofErr w:type="spellEnd"/>
-      <w:r>
-        <w:rPr>
-          <w:rFonts w:ascii="Palatino Linotype" w:hAnsi="Palatino Linotype"/>
-          <w:sz w:val="20"/>
-          <w:szCs w:val="20"/>
-        </w:rPr>
-        <w:t xml:space="preserve"> is true %}{{ ‘\n’ }}</w:t>
+      <w:r>
+        <w:rPr>
+          <w:rFonts w:ascii="Palatino Linotype" w:hAnsi="Palatino Linotype"/>
+          <w:sz w:val="20"/>
+          <w:szCs w:val="20"/>
+        </w:rPr>
+        <w:t>%}</w:t>
+      </w:r>
+      <w:r>
+        <w:rPr>
+          <w:rFonts w:ascii="Palatino Linotype" w:hAnsi="Palatino Linotype"/>
+          <w:sz w:val="20"/>
+          <w:szCs w:val="20"/>
+        </w:rPr>
+        <w:t>{{ ‘\n’ }}</w:t>
       </w:r>
     </w:p>
     <w:p>
@@ -11132,6 +12287,7 @@
           <w:sz w:val="20"/>
           <w:szCs w:val="20"/>
         </w:rPr>
+        <w:lastRenderedPageBreak/>
         <w:t>victim_notification.ordered</w:t>
       </w:r>
       <w:proofErr w:type="spellEnd"/>
@@ -11312,8 +12468,18 @@
           <w:sz w:val="20"/>
           <w:szCs w:val="20"/>
         </w:rPr>
-        <w:t xml:space="preserve"> is true %}{{ ‘\n’}}</w:t>
-      </w:r>
+        <w:t xml:space="preserve"> is true %}{{ ‘\</w:t>
+      </w:r>
+      <w:proofErr w:type="gramStart"/>
+      <w:r>
+        <w:rPr>
+          <w:rFonts w:ascii="Palatino Linotype" w:hAnsi="Palatino Linotype"/>
+          <w:sz w:val="20"/>
+          <w:szCs w:val="20"/>
+        </w:rPr>
+        <w:t>n’}}</w:t>
+      </w:r>
+      <w:proofErr w:type="gramEnd"/>
     </w:p>
     <w:p>
       <w:pPr>
@@ -11442,17 +12608,7 @@
           <w:sz w:val="20"/>
           <w:szCs w:val="20"/>
         </w:rPr>
-        <w:t xml:space="preserve">, shall </w:t>
-      </w:r>
-      <w:r>
-        <w:rPr>
-          <w:rFonts w:ascii="Palatino Linotype" w:hAnsi="Palatino Linotype"/>
-          <w:bCs/>
-          <w:sz w:val="20"/>
-          <w:szCs w:val="20"/>
-        </w:rPr>
-        <w:lastRenderedPageBreak/>
-        <w:t xml:space="preserve">{{ </w:t>
+        <w:t xml:space="preserve">, shall {{ </w:t>
       </w:r>
       <w:proofErr w:type="spellStart"/>
       <w:r>
@@ -11599,8 +12755,18 @@
           <w:sz w:val="20"/>
           <w:szCs w:val="20"/>
         </w:rPr>
-        <w:t xml:space="preserve"> }}{% endif %}</w:t>
-      </w:r>
+        <w:t xml:space="preserve"> }}{% </w:t>
+      </w:r>
+      <w:proofErr w:type="gramStart"/>
+      <w:r>
+        <w:rPr>
+          <w:rFonts w:ascii="Palatino Linotype" w:hAnsi="Palatino Linotype"/>
+          <w:sz w:val="20"/>
+          <w:szCs w:val="20"/>
+        </w:rPr>
+        <w:t>endif %}</w:t>
+      </w:r>
+      <w:proofErr w:type="gramEnd"/>
     </w:p>
     <w:p>
       <w:pPr>
@@ -12001,8 +13167,19 @@
           <w:sz w:val="20"/>
           <w:szCs w:val="20"/>
         </w:rPr>
-        <w:t xml:space="preserve">  ==  ‘Magistrate’ %}</w:t>
-      </w:r>
+        <w:t xml:space="preserve">  ==  ‘Magistrate</w:t>
+      </w:r>
+      <w:proofErr w:type="gramStart"/>
+      <w:r>
+        <w:rPr>
+          <w:rFonts w:ascii="Palatino Linotype" w:hAnsi="Palatino Linotype"/>
+          <w:bCs/>
+          <w:sz w:val="20"/>
+          <w:szCs w:val="20"/>
+        </w:rPr>
+        <w:t>’ %}</w:t>
+      </w:r>
+      <w:proofErr w:type="gramEnd"/>
     </w:p>
     <w:p>
       <w:pPr>
@@ -12193,16 +13370,34 @@
           <w:sz w:val="16"/>
           <w:szCs w:val="16"/>
         </w:rPr>
-        <w:t>defendant.last_name</w:t>
-      </w:r>
-      <w:proofErr w:type="spellEnd"/>
+        <w:t>defendant.last_</w:t>
+      </w:r>
+      <w:proofErr w:type="gramStart"/>
       <w:r>
         <w:rPr>
           <w:rFonts w:ascii="Palatino Linotype" w:hAnsi="Palatino Linotype"/>
           <w:sz w:val="16"/>
           <w:szCs w:val="16"/>
         </w:rPr>
-        <w:t>}}: PS     OM     EM; Community Control: PS    EM; County Jail: PS   EM;</w:t>
+        <w:t>name</w:t>
+      </w:r>
+      <w:proofErr w:type="spellEnd"/>
+      <w:r>
+        <w:rPr>
+          <w:rFonts w:ascii="Palatino Linotype" w:hAnsi="Palatino Linotype"/>
+          <w:sz w:val="16"/>
+          <w:szCs w:val="16"/>
+        </w:rPr>
+        <w:t>}}:</w:t>
+      </w:r>
+      <w:proofErr w:type="gramEnd"/>
+      <w:r>
+        <w:rPr>
+          <w:rFonts w:ascii="Palatino Linotype" w:hAnsi="Palatino Linotype"/>
+          <w:sz w:val="16"/>
+          <w:szCs w:val="16"/>
+        </w:rPr>
+        <w:t xml:space="preserve"> PS     OM     EM; Community Control: PS    EM; County Jail: PS   EM;</w:t>
       </w:r>
       <w:r>
         <w:rPr>
@@ -12237,7 +13432,7 @@
 </file>
 
 <file path=word/endnotes.xml><?xml version="1.0" encoding="utf-8"?>
-<w:endnotes xmlns:wpc="http://schemas.microsoft.com/office/word/2010/wordprocessingCanvas" xmlns:cx="http://schemas.microsoft.com/office/drawing/2014/chartex" xmlns:cx1="http://schemas.microsoft.com/office/drawing/2015/9/8/chartex" xmlns:cx2="http://schemas.microsoft.com/office/drawing/2015/10/21/chartex" xmlns:cx3="http://schemas.microsoft.com/office/drawing/2016/5/9/chartex" xmlns:cx4="http://schemas.microsoft.com/office/drawing/2016/5/10/chartex" xmlns:cx5="http://schemas.microsoft.com/office/drawing/2016/5/11/chartex" xmlns:cx6="http://schemas.microsoft.com/office/drawing/2016/5/12/chartex" xmlns:cx7="http://schemas.microsoft.com/office/drawing/2016/5/13/chartex" xmlns:cx8="http://schemas.microsoft.com/office/drawing/2016/5/14/chartex" xmlns:mc="http://schemas.openxmlformats.org/markup-compatibility/2006" xmlns:aink="http://schemas.microsoft.com/office/drawing/2016/ink" xmlns:am3d="http://schemas.microsoft.com/office/drawing/2017/model3d" xmlns:o="urn:schemas-microsoft-com:office:office" xmlns:oel="http://schemas.microsoft.com/office/2019/extlst" xmlns:r="http://schemas.openxmlformats.org/officeDocument/2006/relationships" xmlns:m="http://schemas.openxmlformats.org/officeDocument/2006/math" xmlns:v="urn:schemas-microsoft-com:vml" xmlns:wp14="http://schemas.microsoft.com/office/word/2010/wordprocessingDrawing" xmlns:wp="http://schemas.openxmlformats.org/drawingml/2006/wordprocessingDrawing" xmlns:w10="urn:schemas-microsoft-com:office:word" xmlns:w="http://schemas.openxmlformats.org/wordprocessingml/2006/main" xmlns:w14="http://schemas.microsoft.com/office/word/2010/wordml" xmlns:w15="http://schemas.microsoft.com/office/word/2012/wordml" xmlns:w16cex="http://schemas.microsoft.com/office/word/2018/wordml/cex" xmlns:w16cid="http://schemas.microsoft.com/office/word/2016/wordml/cid" xmlns:w16="http://schemas.microsoft.com/office/word/2018/wordml" xmlns:w16du="http://schemas.microsoft.com/office/word/2023/wordml/word16du" xmlns:w16sdtdh="http://schemas.microsoft.com/office/word/2020/wordml/sdtdatahash" xmlns:w16se="http://schemas.microsoft.com/office/word/2015/wordml/symex" xmlns:wpg="http://schemas.microsoft.com/office/word/2010/wordprocessingGroup" xmlns:wpi="http://schemas.microsoft.com/office/word/2010/wordprocessingInk" xmlns:wne="http://schemas.microsoft.com/office/word/2006/wordml" xmlns:wps="http://schemas.microsoft.com/office/word/2010/wordprocessingShape" mc:Ignorable="w14 w15 w16se w16cid w16 w16cex w16sdtdh w16du wp14">
+<w:endnotes xmlns:wpc="http://schemas.microsoft.com/office/word/2010/wordprocessingCanvas" xmlns:cx="http://schemas.microsoft.com/office/drawing/2014/chartex" xmlns:cx1="http://schemas.microsoft.com/office/drawing/2015/9/8/chartex" xmlns:cx2="http://schemas.microsoft.com/office/drawing/2015/10/21/chartex" xmlns:cx3="http://schemas.microsoft.com/office/drawing/2016/5/9/chartex" xmlns:cx4="http://schemas.microsoft.com/office/drawing/2016/5/10/chartex" xmlns:cx5="http://schemas.microsoft.com/office/drawing/2016/5/11/chartex" xmlns:cx6="http://schemas.microsoft.com/office/drawing/2016/5/12/chartex" xmlns:cx7="http://schemas.microsoft.com/office/drawing/2016/5/13/chartex" xmlns:cx8="http://schemas.microsoft.com/office/drawing/2016/5/14/chartex" xmlns:mc="http://schemas.openxmlformats.org/markup-compatibility/2006" xmlns:aink="http://schemas.microsoft.com/office/drawing/2016/ink" xmlns:am3d="http://schemas.microsoft.com/office/drawing/2017/model3d" xmlns:o="urn:schemas-microsoft-com:office:office" xmlns:oel="http://schemas.microsoft.com/office/2019/extlst" xmlns:r="http://schemas.openxmlformats.org/officeDocument/2006/relationships" xmlns:m="http://schemas.openxmlformats.org/officeDocument/2006/math" xmlns:v="urn:schemas-microsoft-com:vml" xmlns:wp14="http://schemas.microsoft.com/office/word/2010/wordprocessingDrawing" xmlns:wp="http://schemas.openxmlformats.org/drawingml/2006/wordprocessingDrawing" xmlns:w10="urn:schemas-microsoft-com:office:word" xmlns:w="http://schemas.openxmlformats.org/wordprocessingml/2006/main" xmlns:w14="http://schemas.microsoft.com/office/word/2010/wordml" xmlns:w15="http://schemas.microsoft.com/office/word/2012/wordml" xmlns:w16cex="http://schemas.microsoft.com/office/word/2018/wordml/cex" xmlns:w16cid="http://schemas.microsoft.com/office/word/2016/wordml/cid" xmlns:w16="http://schemas.microsoft.com/office/word/2018/wordml" xmlns:w16du="http://schemas.microsoft.com/office/word/2023/wordml/word16du" xmlns:w16sdtdh="http://schemas.microsoft.com/office/word/2020/wordml/sdtdatahash" xmlns:w16sdtfl="http://schemas.microsoft.com/office/word/2024/wordml/sdtformatlock" xmlns:w16se="http://schemas.microsoft.com/office/word/2015/wordml/symex" xmlns:wpg="http://schemas.microsoft.com/office/word/2010/wordprocessingGroup" xmlns:wpi="http://schemas.microsoft.com/office/word/2010/wordprocessingInk" xmlns:wne="http://schemas.microsoft.com/office/word/2006/wordml" xmlns:wps="http://schemas.microsoft.com/office/word/2010/wordprocessingShape" mc:Ignorable="w14 w15 w16se w16cid w16 w16cex w16sdtdh w16sdtfl w16du wp14">
   <w:endnote w:type="separator" w:id="-1">
     <w:p>
       <w:r>
@@ -12256,7 +13451,7 @@
 </file>
 
 <file path=word/footer1.xml><?xml version="1.0" encoding="utf-8"?>
-<w:ftr xmlns:wpc="http://schemas.microsoft.com/office/word/2010/wordprocessingCanvas" xmlns:cx="http://schemas.microsoft.com/office/drawing/2014/chartex" xmlns:cx1="http://schemas.microsoft.com/office/drawing/2015/9/8/chartex" xmlns:cx2="http://schemas.microsoft.com/office/drawing/2015/10/21/chartex" xmlns:cx3="http://schemas.microsoft.com/office/drawing/2016/5/9/chartex" xmlns:cx4="http://schemas.microsoft.com/office/drawing/2016/5/10/chartex" xmlns:cx5="http://schemas.microsoft.com/office/drawing/2016/5/11/chartex" xmlns:cx6="http://schemas.microsoft.com/office/drawing/2016/5/12/chartex" xmlns:cx7="http://schemas.microsoft.com/office/drawing/2016/5/13/chartex" xmlns:cx8="http://schemas.microsoft.com/office/drawing/2016/5/14/chartex" xmlns:mc="http://schemas.openxmlformats.org/markup-compatibility/2006" xmlns:aink="http://schemas.microsoft.com/office/drawing/2016/ink" xmlns:am3d="http://schemas.microsoft.com/office/drawing/2017/model3d" xmlns:o="urn:schemas-microsoft-com:office:office" xmlns:oel="http://schemas.microsoft.com/office/2019/extlst" xmlns:r="http://schemas.openxmlformats.org/officeDocument/2006/relationships" xmlns:m="http://schemas.openxmlformats.org/officeDocument/2006/math" xmlns:v="urn:schemas-microsoft-com:vml" xmlns:wp14="http://schemas.microsoft.com/office/word/2010/wordprocessingDrawing" xmlns:wp="http://schemas.openxmlformats.org/drawingml/2006/wordprocessingDrawing" xmlns:w10="urn:schemas-microsoft-com:office:word" xmlns:w="http://schemas.openxmlformats.org/wordprocessingml/2006/main" xmlns:w14="http://schemas.microsoft.com/office/word/2010/wordml" xmlns:w15="http://schemas.microsoft.com/office/word/2012/wordml" xmlns:w16cex="http://schemas.microsoft.com/office/word/2018/wordml/cex" xmlns:w16cid="http://schemas.microsoft.com/office/word/2016/wordml/cid" xmlns:w16="http://schemas.microsoft.com/office/word/2018/wordml" xmlns:w16du="http://schemas.microsoft.com/office/word/2023/wordml/word16du" xmlns:w16sdtdh="http://schemas.microsoft.com/office/word/2020/wordml/sdtdatahash" xmlns:w16se="http://schemas.microsoft.com/office/word/2015/wordml/symex" xmlns:wpg="http://schemas.microsoft.com/office/word/2010/wordprocessingGroup" xmlns:wpi="http://schemas.microsoft.com/office/word/2010/wordprocessingInk" xmlns:wne="http://schemas.microsoft.com/office/word/2006/wordml" xmlns:wps="http://schemas.microsoft.com/office/word/2010/wordprocessingShape" mc:Ignorable="w14 w15 w16se w16cid w16 w16cex w16sdtdh w16du wp14">
+<w:ftr xmlns:wpc="http://schemas.microsoft.com/office/word/2010/wordprocessingCanvas" xmlns:cx="http://schemas.microsoft.com/office/drawing/2014/chartex" xmlns:cx1="http://schemas.microsoft.com/office/drawing/2015/9/8/chartex" xmlns:cx2="http://schemas.microsoft.com/office/drawing/2015/10/21/chartex" xmlns:cx3="http://schemas.microsoft.com/office/drawing/2016/5/9/chartex" xmlns:cx4="http://schemas.microsoft.com/office/drawing/2016/5/10/chartex" xmlns:cx5="http://schemas.microsoft.com/office/drawing/2016/5/11/chartex" xmlns:cx6="http://schemas.microsoft.com/office/drawing/2016/5/12/chartex" xmlns:cx7="http://schemas.microsoft.com/office/drawing/2016/5/13/chartex" xmlns:cx8="http://schemas.microsoft.com/office/drawing/2016/5/14/chartex" xmlns:mc="http://schemas.openxmlformats.org/markup-compatibility/2006" xmlns:aink="http://schemas.microsoft.com/office/drawing/2016/ink" xmlns:am3d="http://schemas.microsoft.com/office/drawing/2017/model3d" xmlns:o="urn:schemas-microsoft-com:office:office" xmlns:oel="http://schemas.microsoft.com/office/2019/extlst" xmlns:r="http://schemas.openxmlformats.org/officeDocument/2006/relationships" xmlns:m="http://schemas.openxmlformats.org/officeDocument/2006/math" xmlns:v="urn:schemas-microsoft-com:vml" xmlns:wp14="http://schemas.microsoft.com/office/word/2010/wordprocessingDrawing" xmlns:wp="http://schemas.openxmlformats.org/drawingml/2006/wordprocessingDrawing" xmlns:w10="urn:schemas-microsoft-com:office:word" xmlns:w="http://schemas.openxmlformats.org/wordprocessingml/2006/main" xmlns:w14="http://schemas.microsoft.com/office/word/2010/wordml" xmlns:w15="http://schemas.microsoft.com/office/word/2012/wordml" xmlns:w16cex="http://schemas.microsoft.com/office/word/2018/wordml/cex" xmlns:w16cid="http://schemas.microsoft.com/office/word/2016/wordml/cid" xmlns:w16="http://schemas.microsoft.com/office/word/2018/wordml" xmlns:w16du="http://schemas.microsoft.com/office/word/2023/wordml/word16du" xmlns:w16sdtdh="http://schemas.microsoft.com/office/word/2020/wordml/sdtdatahash" xmlns:w16sdtfl="http://schemas.microsoft.com/office/word/2024/wordml/sdtformatlock" xmlns:w16se="http://schemas.microsoft.com/office/word/2015/wordml/symex" xmlns:wpg="http://schemas.microsoft.com/office/word/2010/wordprocessingGroup" xmlns:wpi="http://schemas.microsoft.com/office/word/2010/wordprocessingInk" xmlns:wne="http://schemas.microsoft.com/office/word/2006/wordml" xmlns:wps="http://schemas.microsoft.com/office/word/2010/wordprocessingShape" mc:Ignorable="w14 w15 w16se w16cid w16 w16cex w16sdtdh w16sdtfl w16du wp14">
   <w:sdt>
     <w:sdtPr>
       <w:rPr>
@@ -12564,28 +13759,28 @@
                 <w:szCs w:val="12"/>
               </w:rPr>
             </w:pPr>
-            <w:bookmarkStart w:id="5" w:name="_Hlk160190315"/>
-            <w:bookmarkStart w:id="6" w:name="_Hlk160190316"/>
-            <w:bookmarkStart w:id="7" w:name="_Hlk160191569"/>
-            <w:bookmarkStart w:id="8" w:name="_Hlk160191570"/>
-            <w:bookmarkStart w:id="9" w:name="_Hlk160191578"/>
-            <w:bookmarkStart w:id="10" w:name="_Hlk160191579"/>
-            <w:bookmarkStart w:id="11" w:name="_Hlk160191721"/>
-            <w:bookmarkStart w:id="12" w:name="_Hlk160191722"/>
-            <w:bookmarkStart w:id="13" w:name="_Hlk160192028"/>
-            <w:bookmarkStart w:id="14" w:name="_Hlk160192029"/>
-            <w:bookmarkStart w:id="15" w:name="_Hlk160192073"/>
-            <w:bookmarkStart w:id="16" w:name="_Hlk160192074"/>
-            <w:bookmarkStart w:id="17" w:name="_Hlk160192122"/>
-            <w:bookmarkStart w:id="18" w:name="_Hlk160192123"/>
-            <w:bookmarkStart w:id="19" w:name="_Hlk160192146"/>
-            <w:bookmarkStart w:id="20" w:name="_Hlk160192147"/>
-            <w:bookmarkStart w:id="21" w:name="_Hlk160192476"/>
-            <w:bookmarkStart w:id="22" w:name="_Hlk160192477"/>
-            <w:bookmarkStart w:id="23" w:name="_Hlk160192615"/>
-            <w:bookmarkStart w:id="24" w:name="_Hlk160192616"/>
-            <w:bookmarkStart w:id="25" w:name="_Hlk160203071"/>
-            <w:bookmarkStart w:id="26" w:name="_Hlk160203072"/>
+            <w:bookmarkStart w:id="5" w:name="_Hlk160203072"/>
+            <w:bookmarkStart w:id="6" w:name="_Hlk160203071"/>
+            <w:bookmarkStart w:id="7" w:name="_Hlk160192616"/>
+            <w:bookmarkStart w:id="8" w:name="_Hlk160192615"/>
+            <w:bookmarkStart w:id="9" w:name="_Hlk160192477"/>
+            <w:bookmarkStart w:id="10" w:name="_Hlk160192476"/>
+            <w:bookmarkStart w:id="11" w:name="_Hlk160192147"/>
+            <w:bookmarkStart w:id="12" w:name="_Hlk160192146"/>
+            <w:bookmarkStart w:id="13" w:name="_Hlk160192123"/>
+            <w:bookmarkStart w:id="14" w:name="_Hlk160192122"/>
+            <w:bookmarkStart w:id="15" w:name="_Hlk160192074"/>
+            <w:bookmarkStart w:id="16" w:name="_Hlk160192073"/>
+            <w:bookmarkStart w:id="17" w:name="_Hlk160192029"/>
+            <w:bookmarkStart w:id="18" w:name="_Hlk160192028"/>
+            <w:bookmarkStart w:id="19" w:name="_Hlk160191722"/>
+            <w:bookmarkStart w:id="20" w:name="_Hlk160191721"/>
+            <w:bookmarkStart w:id="21" w:name="_Hlk160191579"/>
+            <w:bookmarkStart w:id="22" w:name="_Hlk160191578"/>
+            <w:bookmarkStart w:id="23" w:name="_Hlk160191570"/>
+            <w:bookmarkStart w:id="24" w:name="_Hlk160191569"/>
+            <w:bookmarkStart w:id="25" w:name="_Hlk160190316"/>
+            <w:bookmarkStart w:id="26" w:name="_Hlk160190315"/>
             <w:r>
               <w:rPr>
                 <w:rFonts w:ascii="Palatino Linotype" w:hAnsi="Palatino Linotype"/>
@@ -12666,7 +13861,7 @@
 </file>
 
 <file path=word/footnotes.xml><?xml version="1.0" encoding="utf-8"?>
-<w:footnotes xmlns:wpc="http://schemas.microsoft.com/office/word/2010/wordprocessingCanvas" xmlns:cx="http://schemas.microsoft.com/office/drawing/2014/chartex" xmlns:cx1="http://schemas.microsoft.com/office/drawing/2015/9/8/chartex" xmlns:cx2="http://schemas.microsoft.com/office/drawing/2015/10/21/chartex" xmlns:cx3="http://schemas.microsoft.com/office/drawing/2016/5/9/chartex" xmlns:cx4="http://schemas.microsoft.com/office/drawing/2016/5/10/chartex" xmlns:cx5="http://schemas.microsoft.com/office/drawing/2016/5/11/chartex" xmlns:cx6="http://schemas.microsoft.com/office/drawing/2016/5/12/chartex" xmlns:cx7="http://schemas.microsoft.com/office/drawing/2016/5/13/chartex" xmlns:cx8="http://schemas.microsoft.com/office/drawing/2016/5/14/chartex" xmlns:mc="http://schemas.openxmlformats.org/markup-compatibility/2006" xmlns:aink="http://schemas.microsoft.com/office/drawing/2016/ink" xmlns:am3d="http://schemas.microsoft.com/office/drawing/2017/model3d" xmlns:o="urn:schemas-microsoft-com:office:office" xmlns:oel="http://schemas.microsoft.com/office/2019/extlst" xmlns:r="http://schemas.openxmlformats.org/officeDocument/2006/relationships" xmlns:m="http://schemas.openxmlformats.org/officeDocument/2006/math" xmlns:v="urn:schemas-microsoft-com:vml" xmlns:wp14="http://schemas.microsoft.com/office/word/2010/wordprocessingDrawing" xmlns:wp="http://schemas.openxmlformats.org/drawingml/2006/wordprocessingDrawing" xmlns:w10="urn:schemas-microsoft-com:office:word" xmlns:w="http://schemas.openxmlformats.org/wordprocessingml/2006/main" xmlns:w14="http://schemas.microsoft.com/office/word/2010/wordml" xmlns:w15="http://schemas.microsoft.com/office/word/2012/wordml" xmlns:w16cex="http://schemas.microsoft.com/office/word/2018/wordml/cex" xmlns:w16cid="http://schemas.microsoft.com/office/word/2016/wordml/cid" xmlns:w16="http://schemas.microsoft.com/office/word/2018/wordml" xmlns:w16du="http://schemas.microsoft.com/office/word/2023/wordml/word16du" xmlns:w16sdtdh="http://schemas.microsoft.com/office/word/2020/wordml/sdtdatahash" xmlns:w16se="http://schemas.microsoft.com/office/word/2015/wordml/symex" xmlns:wpg="http://schemas.microsoft.com/office/word/2010/wordprocessingGroup" xmlns:wpi="http://schemas.microsoft.com/office/word/2010/wordprocessingInk" xmlns:wne="http://schemas.microsoft.com/office/word/2006/wordml" xmlns:wps="http://schemas.microsoft.com/office/word/2010/wordprocessingShape" mc:Ignorable="w14 w15 w16se w16cid w16 w16cex w16sdtdh w16du wp14">
+<w:footnotes xmlns:wpc="http://schemas.microsoft.com/office/word/2010/wordprocessingCanvas" xmlns:cx="http://schemas.microsoft.com/office/drawing/2014/chartex" xmlns:cx1="http://schemas.microsoft.com/office/drawing/2015/9/8/chartex" xmlns:cx2="http://schemas.microsoft.com/office/drawing/2015/10/21/chartex" xmlns:cx3="http://schemas.microsoft.com/office/drawing/2016/5/9/chartex" xmlns:cx4="http://schemas.microsoft.com/office/drawing/2016/5/10/chartex" xmlns:cx5="http://schemas.microsoft.com/office/drawing/2016/5/11/chartex" xmlns:cx6="http://schemas.microsoft.com/office/drawing/2016/5/12/chartex" xmlns:cx7="http://schemas.microsoft.com/office/drawing/2016/5/13/chartex" xmlns:cx8="http://schemas.microsoft.com/office/drawing/2016/5/14/chartex" xmlns:mc="http://schemas.openxmlformats.org/markup-compatibility/2006" xmlns:aink="http://schemas.microsoft.com/office/drawing/2016/ink" xmlns:am3d="http://schemas.microsoft.com/office/drawing/2017/model3d" xmlns:o="urn:schemas-microsoft-com:office:office" xmlns:oel="http://schemas.microsoft.com/office/2019/extlst" xmlns:r="http://schemas.openxmlformats.org/officeDocument/2006/relationships" xmlns:m="http://schemas.openxmlformats.org/officeDocument/2006/math" xmlns:v="urn:schemas-microsoft-com:vml" xmlns:wp14="http://schemas.microsoft.com/office/word/2010/wordprocessingDrawing" xmlns:wp="http://schemas.openxmlformats.org/drawingml/2006/wordprocessingDrawing" xmlns:w10="urn:schemas-microsoft-com:office:word" xmlns:w="http://schemas.openxmlformats.org/wordprocessingml/2006/main" xmlns:w14="http://schemas.microsoft.com/office/word/2010/wordml" xmlns:w15="http://schemas.microsoft.com/office/word/2012/wordml" xmlns:w16cex="http://schemas.microsoft.com/office/word/2018/wordml/cex" xmlns:w16cid="http://schemas.microsoft.com/office/word/2016/wordml/cid" xmlns:w16="http://schemas.microsoft.com/office/word/2018/wordml" xmlns:w16du="http://schemas.microsoft.com/office/word/2023/wordml/word16du" xmlns:w16sdtdh="http://schemas.microsoft.com/office/word/2020/wordml/sdtdatahash" xmlns:w16sdtfl="http://schemas.microsoft.com/office/word/2024/wordml/sdtformatlock" xmlns:w16se="http://schemas.microsoft.com/office/word/2015/wordml/symex" xmlns:wpg="http://schemas.microsoft.com/office/word/2010/wordprocessingGroup" xmlns:wpi="http://schemas.microsoft.com/office/word/2010/wordprocessingInk" xmlns:wne="http://schemas.microsoft.com/office/word/2006/wordml" xmlns:wps="http://schemas.microsoft.com/office/word/2010/wordprocessingShape" mc:Ignorable="w14 w15 w16se w16cid w16 w16cex w16sdtdh w16sdtfl w16du wp14">
   <w:footnote w:type="separator" w:id="-1">
     <w:p>
       <w:r>
@@ -12685,7 +13880,7 @@
 </file>
 
 <file path=word/header1.xml><?xml version="1.0" encoding="utf-8"?>
-<w:hdr xmlns:wpc="http://schemas.microsoft.com/office/word/2010/wordprocessingCanvas" xmlns:cx="http://schemas.microsoft.com/office/drawing/2014/chartex" xmlns:cx1="http://schemas.microsoft.com/office/drawing/2015/9/8/chartex" xmlns:cx2="http://schemas.microsoft.com/office/drawing/2015/10/21/chartex" xmlns:cx3="http://schemas.microsoft.com/office/drawing/2016/5/9/chartex" xmlns:cx4="http://schemas.microsoft.com/office/drawing/2016/5/10/chartex" xmlns:cx5="http://schemas.microsoft.com/office/drawing/2016/5/11/chartex" xmlns:cx6="http://schemas.microsoft.com/office/drawing/2016/5/12/chartex" xmlns:cx7="http://schemas.microsoft.com/office/drawing/2016/5/13/chartex" xmlns:cx8="http://schemas.microsoft.com/office/drawing/2016/5/14/chartex" xmlns:mc="http://schemas.openxmlformats.org/markup-compatibility/2006" xmlns:aink="http://schemas.microsoft.com/office/drawing/2016/ink" xmlns:am3d="http://schemas.microsoft.com/office/drawing/2017/model3d" xmlns:o="urn:schemas-microsoft-com:office:office" xmlns:oel="http://schemas.microsoft.com/office/2019/extlst" xmlns:r="http://schemas.openxmlformats.org/officeDocument/2006/relationships" xmlns:m="http://schemas.openxmlformats.org/officeDocument/2006/math" xmlns:v="urn:schemas-microsoft-com:vml" xmlns:wp14="http://schemas.microsoft.com/office/word/2010/wordprocessingDrawing" xmlns:wp="http://schemas.openxmlformats.org/drawingml/2006/wordprocessingDrawing" xmlns:w10="urn:schemas-microsoft-com:office:word" xmlns:w="http://schemas.openxmlformats.org/wordprocessingml/2006/main" xmlns:w14="http://schemas.microsoft.com/office/word/2010/wordml" xmlns:w15="http://schemas.microsoft.com/office/word/2012/wordml" xmlns:w16cex="http://schemas.microsoft.com/office/word/2018/wordml/cex" xmlns:w16cid="http://schemas.microsoft.com/office/word/2016/wordml/cid" xmlns:w16="http://schemas.microsoft.com/office/word/2018/wordml" xmlns:w16du="http://schemas.microsoft.com/office/word/2023/wordml/word16du" xmlns:w16sdtdh="http://schemas.microsoft.com/office/word/2020/wordml/sdtdatahash" xmlns:w16se="http://schemas.microsoft.com/office/word/2015/wordml/symex" xmlns:wpg="http://schemas.microsoft.com/office/word/2010/wordprocessingGroup" xmlns:wpi="http://schemas.microsoft.com/office/word/2010/wordprocessingInk" xmlns:wne="http://schemas.microsoft.com/office/word/2006/wordml" xmlns:wps="http://schemas.microsoft.com/office/word/2010/wordprocessingShape" mc:Ignorable="w14 w15 w16se w16cid w16 w16cex w16sdtdh w16du wp14">
+<w:hdr xmlns:wpc="http://schemas.microsoft.com/office/word/2010/wordprocessingCanvas" xmlns:cx="http://schemas.microsoft.com/office/drawing/2014/chartex" xmlns:cx1="http://schemas.microsoft.com/office/drawing/2015/9/8/chartex" xmlns:cx2="http://schemas.microsoft.com/office/drawing/2015/10/21/chartex" xmlns:cx3="http://schemas.microsoft.com/office/drawing/2016/5/9/chartex" xmlns:cx4="http://schemas.microsoft.com/office/drawing/2016/5/10/chartex" xmlns:cx5="http://schemas.microsoft.com/office/drawing/2016/5/11/chartex" xmlns:cx6="http://schemas.microsoft.com/office/drawing/2016/5/12/chartex" xmlns:cx7="http://schemas.microsoft.com/office/drawing/2016/5/13/chartex" xmlns:cx8="http://schemas.microsoft.com/office/drawing/2016/5/14/chartex" xmlns:mc="http://schemas.openxmlformats.org/markup-compatibility/2006" xmlns:aink="http://schemas.microsoft.com/office/drawing/2016/ink" xmlns:am3d="http://schemas.microsoft.com/office/drawing/2017/model3d" xmlns:o="urn:schemas-microsoft-com:office:office" xmlns:oel="http://schemas.microsoft.com/office/2019/extlst" xmlns:r="http://schemas.openxmlformats.org/officeDocument/2006/relationships" xmlns:m="http://schemas.openxmlformats.org/officeDocument/2006/math" xmlns:v="urn:schemas-microsoft-com:vml" xmlns:wp14="http://schemas.microsoft.com/office/word/2010/wordprocessingDrawing" xmlns:wp="http://schemas.openxmlformats.org/drawingml/2006/wordprocessingDrawing" xmlns:w10="urn:schemas-microsoft-com:office:word" xmlns:w="http://schemas.openxmlformats.org/wordprocessingml/2006/main" xmlns:w14="http://schemas.microsoft.com/office/word/2010/wordml" xmlns:w15="http://schemas.microsoft.com/office/word/2012/wordml" xmlns:w16cex="http://schemas.microsoft.com/office/word/2018/wordml/cex" xmlns:w16cid="http://schemas.microsoft.com/office/word/2016/wordml/cid" xmlns:w16="http://schemas.microsoft.com/office/word/2018/wordml" xmlns:w16du="http://schemas.microsoft.com/office/word/2023/wordml/word16du" xmlns:w16sdtdh="http://schemas.microsoft.com/office/word/2020/wordml/sdtdatahash" xmlns:w16sdtfl="http://schemas.microsoft.com/office/word/2024/wordml/sdtformatlock" xmlns:w16se="http://schemas.microsoft.com/office/word/2015/wordml/symex" xmlns:wpg="http://schemas.microsoft.com/office/word/2010/wordprocessingGroup" xmlns:wpi="http://schemas.microsoft.com/office/word/2010/wordprocessingInk" xmlns:wne="http://schemas.microsoft.com/office/word/2006/wordml" xmlns:wps="http://schemas.microsoft.com/office/word/2010/wordprocessingShape" mc:Ignorable="w14 w15 w16se w16cid w16 w16cex w16sdtdh w16sdtfl w16du wp14">
   <w:p>
     <w:pPr>
       <w:pStyle w:val="Header"/>
@@ -12709,7 +13904,7 @@
 </file>
 
 <file path=word/numbering.xml><?xml version="1.0" encoding="utf-8"?>
-<w:numbering xmlns:wpc="http://schemas.microsoft.com/office/word/2010/wordprocessingCanvas" xmlns:cx="http://schemas.microsoft.com/office/drawing/2014/chartex" xmlns:cx1="http://schemas.microsoft.com/office/drawing/2015/9/8/chartex" xmlns:cx2="http://schemas.microsoft.com/office/drawing/2015/10/21/chartex" xmlns:cx3="http://schemas.microsoft.com/office/drawing/2016/5/9/chartex" xmlns:cx4="http://schemas.microsoft.com/office/drawing/2016/5/10/chartex" xmlns:cx5="http://schemas.microsoft.com/office/drawing/2016/5/11/chartex" xmlns:cx6="http://schemas.microsoft.com/office/drawing/2016/5/12/chartex" xmlns:cx7="http://schemas.microsoft.com/office/drawing/2016/5/13/chartex" xmlns:cx8="http://schemas.microsoft.com/office/drawing/2016/5/14/chartex" xmlns:mc="http://schemas.openxmlformats.org/markup-compatibility/2006" xmlns:aink="http://schemas.microsoft.com/office/drawing/2016/ink" xmlns:am3d="http://schemas.microsoft.com/office/drawing/2017/model3d" xmlns:o="urn:schemas-microsoft-com:office:office" xmlns:oel="http://schemas.microsoft.com/office/2019/extlst" xmlns:r="http://schemas.openxmlformats.org/officeDocument/2006/relationships" xmlns:m="http://schemas.openxmlformats.org/officeDocument/2006/math" xmlns:v="urn:schemas-microsoft-com:vml" xmlns:wp14="http://schemas.microsoft.com/office/word/2010/wordprocessingDrawing" xmlns:wp="http://schemas.openxmlformats.org/drawingml/2006/wordprocessingDrawing" xmlns:w10="urn:schemas-microsoft-com:office:word" xmlns:w="http://schemas.openxmlformats.org/wordprocessingml/2006/main" xmlns:w14="http://schemas.microsoft.com/office/word/2010/wordml" xmlns:w15="http://schemas.microsoft.com/office/word/2012/wordml" xmlns:w16cex="http://schemas.microsoft.com/office/word/2018/wordml/cex" xmlns:w16cid="http://schemas.microsoft.com/office/word/2016/wordml/cid" xmlns:w16="http://schemas.microsoft.com/office/word/2018/wordml" xmlns:w16du="http://schemas.microsoft.com/office/word/2023/wordml/word16du" xmlns:w16sdtdh="http://schemas.microsoft.com/office/word/2020/wordml/sdtdatahash" xmlns:w16se="http://schemas.microsoft.com/office/word/2015/wordml/symex" xmlns:wpg="http://schemas.microsoft.com/office/word/2010/wordprocessingGroup" xmlns:wpi="http://schemas.microsoft.com/office/word/2010/wordprocessingInk" xmlns:wne="http://schemas.microsoft.com/office/word/2006/wordml" xmlns:wps="http://schemas.microsoft.com/office/word/2010/wordprocessingShape" mc:Ignorable="w14 w15 w16se w16cid w16 w16cex w16sdtdh w16du wp14">
+<w:numbering xmlns:wpc="http://schemas.microsoft.com/office/word/2010/wordprocessingCanvas" xmlns:cx="http://schemas.microsoft.com/office/drawing/2014/chartex" xmlns:cx1="http://schemas.microsoft.com/office/drawing/2015/9/8/chartex" xmlns:cx2="http://schemas.microsoft.com/office/drawing/2015/10/21/chartex" xmlns:cx3="http://schemas.microsoft.com/office/drawing/2016/5/9/chartex" xmlns:cx4="http://schemas.microsoft.com/office/drawing/2016/5/10/chartex" xmlns:cx5="http://schemas.microsoft.com/office/drawing/2016/5/11/chartex" xmlns:cx6="http://schemas.microsoft.com/office/drawing/2016/5/12/chartex" xmlns:cx7="http://schemas.microsoft.com/office/drawing/2016/5/13/chartex" xmlns:cx8="http://schemas.microsoft.com/office/drawing/2016/5/14/chartex" xmlns:mc="http://schemas.openxmlformats.org/markup-compatibility/2006" xmlns:aink="http://schemas.microsoft.com/office/drawing/2016/ink" xmlns:am3d="http://schemas.microsoft.com/office/drawing/2017/model3d" xmlns:o="urn:schemas-microsoft-com:office:office" xmlns:oel="http://schemas.microsoft.com/office/2019/extlst" xmlns:r="http://schemas.openxmlformats.org/officeDocument/2006/relationships" xmlns:m="http://schemas.openxmlformats.org/officeDocument/2006/math" xmlns:v="urn:schemas-microsoft-com:vml" xmlns:wp14="http://schemas.microsoft.com/office/word/2010/wordprocessingDrawing" xmlns:wp="http://schemas.openxmlformats.org/drawingml/2006/wordprocessingDrawing" xmlns:w10="urn:schemas-microsoft-com:office:word" xmlns:w="http://schemas.openxmlformats.org/wordprocessingml/2006/main" xmlns:w14="http://schemas.microsoft.com/office/word/2010/wordml" xmlns:w15="http://schemas.microsoft.com/office/word/2012/wordml" xmlns:w16cex="http://schemas.microsoft.com/office/word/2018/wordml/cex" xmlns:w16cid="http://schemas.microsoft.com/office/word/2016/wordml/cid" xmlns:w16="http://schemas.microsoft.com/office/word/2018/wordml" xmlns:w16du="http://schemas.microsoft.com/office/word/2023/wordml/word16du" xmlns:w16sdtdh="http://schemas.microsoft.com/office/word/2020/wordml/sdtdatahash" xmlns:w16sdtfl="http://schemas.microsoft.com/office/word/2024/wordml/sdtformatlock" xmlns:w16se="http://schemas.microsoft.com/office/word/2015/wordml/symex" xmlns:wpg="http://schemas.microsoft.com/office/word/2010/wordprocessingGroup" xmlns:wpi="http://schemas.microsoft.com/office/word/2010/wordprocessingInk" xmlns:wne="http://schemas.microsoft.com/office/word/2006/wordml" xmlns:wps="http://schemas.microsoft.com/office/word/2010/wordprocessingShape" mc:Ignorable="w14 w15 w16se w16cid w16 w16cex w16sdtdh w16sdtfl w16du wp14">
   <w:abstractNum w:abstractNumId="0" w15:restartNumberingAfterBreak="0">
     <w:nsid w:val="08B2501C"/>
     <w:multiLevelType w:val="hybridMultilevel"/>
@@ -13178,7 +14373,7 @@
 </file>
 
 <file path=word/styles.xml><?xml version="1.0" encoding="utf-8"?>
-<w:styles xmlns:mc="http://schemas.openxmlformats.org/markup-compatibility/2006" xmlns:r="http://schemas.openxmlformats.org/officeDocument/2006/relationships" xmlns:w="http://schemas.openxmlformats.org/wordprocessingml/2006/main" xmlns:w14="http://schemas.microsoft.com/office/word/2010/wordml" xmlns:w15="http://schemas.microsoft.com/office/word/2012/wordml" xmlns:w16cex="http://schemas.microsoft.com/office/word/2018/wordml/cex" xmlns:w16cid="http://schemas.microsoft.com/office/word/2016/wordml/cid" xmlns:w16="http://schemas.microsoft.com/office/word/2018/wordml" xmlns:w16du="http://schemas.microsoft.com/office/word/2023/wordml/word16du" xmlns:w16sdtdh="http://schemas.microsoft.com/office/word/2020/wordml/sdtdatahash" xmlns:w16se="http://schemas.microsoft.com/office/word/2015/wordml/symex" mc:Ignorable="w14 w15 w16se w16cid w16 w16cex w16sdtdh w16du">
+<w:styles xmlns:mc="http://schemas.openxmlformats.org/markup-compatibility/2006" xmlns:r="http://schemas.openxmlformats.org/officeDocument/2006/relationships" xmlns:w="http://schemas.openxmlformats.org/wordprocessingml/2006/main" xmlns:w14="http://schemas.microsoft.com/office/word/2010/wordml" xmlns:w15="http://schemas.microsoft.com/office/word/2012/wordml" xmlns:w16cex="http://schemas.microsoft.com/office/word/2018/wordml/cex" xmlns:w16cid="http://schemas.microsoft.com/office/word/2016/wordml/cid" xmlns:w16="http://schemas.microsoft.com/office/word/2018/wordml" xmlns:w16du="http://schemas.microsoft.com/office/word/2023/wordml/word16du" xmlns:w16sdtdh="http://schemas.microsoft.com/office/word/2020/wordml/sdtdatahash" xmlns:w16sdtfl="http://schemas.microsoft.com/office/word/2024/wordml/sdtformatlock" xmlns:w16se="http://schemas.microsoft.com/office/word/2015/wordml/symex" mc:Ignorable="w14 w15 w16se w16cid w16 w16cex w16sdtdh w16sdtfl w16du">
   <w:docDefaults>
     <w:rPrDefault>
       <w:rPr>

</xml_diff>